<commit_message>
Updated user stories to technical report
</commit_message>
<xml_diff>
--- a/TechnicalReportPhase3.docx
+++ b/TechnicalReportPhase3.docx
@@ -2761,284 +2761,1685 @@
       <w:bookmarkEnd w:id="3"/>
     </w:p>
     <w:p>
+      <w:pPr>
+        <w:rPr>
+          <w:rFonts w:ascii="Times New Roman" w:hAnsi="Times New Roman" w:cs="Times New Roman"/>
+          <w:sz w:val="24"/>
+          <w:szCs w:val="24"/>
+        </w:rPr>
+      </w:pPr>
       <w:bookmarkStart w:id="4" w:name="_Toc517966881"/>
       <w:r>
         <w:rPr>
+          <w:rFonts w:ascii="Times New Roman" w:hAnsi="Times New Roman" w:cs="Times New Roman"/>
           <w:b/>
+          <w:sz w:val="24"/>
+          <w:szCs w:val="24"/>
         </w:rPr>
         <w:t xml:space="preserve">User </w:t>
       </w:r>
       <w:r>
         <w:rPr>
+          <w:rFonts w:ascii="Times New Roman" w:hAnsi="Times New Roman" w:cs="Times New Roman"/>
           <w:b/>
+          <w:sz w:val="24"/>
+          <w:szCs w:val="24"/>
         </w:rPr>
         <w:t>S</w:t>
       </w:r>
       <w:r>
         <w:rPr>
+          <w:rFonts w:ascii="Times New Roman" w:hAnsi="Times New Roman" w:cs="Times New Roman"/>
           <w:b/>
+          <w:sz w:val="24"/>
+          <w:szCs w:val="24"/>
         </w:rPr>
         <w:t>tory 1</w:t>
       </w:r>
       <w:r>
-        <w:t>: There are many textbooks provided by our traders</w:t>
-      </w:r>
-      <w:r>
-        <w:t>.</w:t>
-      </w:r>
-      <w:r>
+        <w:rPr>
+          <w:rFonts w:ascii="Times New Roman" w:hAnsi="Times New Roman" w:cs="Times New Roman"/>
+          <w:sz w:val="24"/>
+          <w:szCs w:val="24"/>
+        </w:rPr>
+        <w:t xml:space="preserve">: There are many textbooks provided by our traders. When a user needs to know what textbooks we offer, the application displays the list of the textbooks exist in the system. </w:t>
+      </w:r>
+      <w:proofErr w:type="gramStart"/>
+      <w:r>
+        <w:rPr>
+          <w:rFonts w:ascii="Times New Roman" w:hAnsi="Times New Roman" w:cs="Times New Roman"/>
+          <w:sz w:val="24"/>
+          <w:szCs w:val="24"/>
+        </w:rPr>
+        <w:t>Assuming that</w:t>
+      </w:r>
+      <w:proofErr w:type="gramEnd"/>
+      <w:r>
+        <w:rPr>
+          <w:rFonts w:ascii="Times New Roman" w:hAnsi="Times New Roman" w:cs="Times New Roman"/>
+          <w:sz w:val="24"/>
+          <w:szCs w:val="24"/>
+        </w:rPr>
+        <w:t xml:space="preserve"> the user does not give any filter criteria for listing the textbook, so all of the textbooks will be shown.</w:t>
+      </w:r>
+    </w:p>
+    <w:p>
+      <w:pPr>
+        <w:rPr>
+          <w:rFonts w:ascii="Times New Roman" w:hAnsi="Times New Roman" w:cs="Times New Roman"/>
+          <w:sz w:val="24"/>
+          <w:szCs w:val="24"/>
+        </w:rPr>
+      </w:pPr>
+      <w:r>
+        <w:rPr>
+          <w:rFonts w:ascii="Times New Roman" w:hAnsi="Times New Roman" w:cs="Times New Roman"/>
+          <w:sz w:val="24"/>
+          <w:szCs w:val="24"/>
+        </w:rPr>
+        <w:t xml:space="preserve">    Estimate time: 1 hour</w:t>
+      </w:r>
+    </w:p>
+    <w:p>
+      <w:pPr>
+        <w:rPr>
+          <w:rFonts w:ascii="Times New Roman" w:hAnsi="Times New Roman" w:cs="Times New Roman"/>
+          <w:sz w:val="24"/>
+          <w:szCs w:val="24"/>
+        </w:rPr>
+      </w:pPr>
+      <w:r>
+        <w:rPr>
+          <w:rFonts w:ascii="Times New Roman" w:hAnsi="Times New Roman" w:cs="Times New Roman"/>
+          <w:sz w:val="24"/>
+          <w:szCs w:val="24"/>
+        </w:rPr>
+        <w:t xml:space="preserve">    Actual time: 1 hour</w:t>
+      </w:r>
+    </w:p>
+    <w:p>
+      <w:pPr>
+        <w:rPr>
+          <w:rFonts w:ascii="Times New Roman" w:hAnsi="Times New Roman" w:cs="Times New Roman"/>
+          <w:sz w:val="24"/>
+          <w:szCs w:val="24"/>
+        </w:rPr>
+      </w:pPr>
+      <w:r>
+        <w:rPr>
+          <w:rFonts w:ascii="Times New Roman" w:hAnsi="Times New Roman" w:cs="Times New Roman"/>
+          <w:b/>
+          <w:sz w:val="24"/>
+          <w:szCs w:val="24"/>
+        </w:rPr>
+        <w:t xml:space="preserve">User </w:t>
+      </w:r>
+      <w:r>
+        <w:rPr>
+          <w:rFonts w:ascii="Times New Roman" w:hAnsi="Times New Roman" w:cs="Times New Roman"/>
+          <w:b/>
+          <w:sz w:val="24"/>
+          <w:szCs w:val="24"/>
+        </w:rPr>
+        <w:t>S</w:t>
+      </w:r>
+      <w:r>
+        <w:rPr>
+          <w:rFonts w:ascii="Times New Roman" w:hAnsi="Times New Roman" w:cs="Times New Roman"/>
+          <w:b/>
+          <w:sz w:val="24"/>
+          <w:szCs w:val="24"/>
+        </w:rPr>
+        <w:t>tory 2</w:t>
+      </w:r>
+      <w:r>
+        <w:rPr>
+          <w:rFonts w:ascii="Times New Roman" w:hAnsi="Times New Roman" w:cs="Times New Roman"/>
+          <w:sz w:val="24"/>
+          <w:szCs w:val="24"/>
+        </w:rPr>
+        <w:t>:  When a user clicks on a textbook from the textbook list displayed on the screen, the system will show the user information of that textbook includes its ISBN number, title, author, edition, and cover photo.</w:t>
+      </w:r>
+    </w:p>
+    <w:p>
+      <w:pPr>
+        <w:rPr>
+          <w:rFonts w:ascii="Times New Roman" w:hAnsi="Times New Roman" w:cs="Times New Roman"/>
+          <w:sz w:val="24"/>
+          <w:szCs w:val="24"/>
+        </w:rPr>
+      </w:pPr>
+      <w:r>
+        <w:rPr>
+          <w:rFonts w:ascii="Times New Roman" w:hAnsi="Times New Roman" w:cs="Times New Roman"/>
+          <w:sz w:val="24"/>
+          <w:szCs w:val="24"/>
+        </w:rPr>
+        <w:t xml:space="preserve">    Estimate time: 1 hour</w:t>
+      </w:r>
+    </w:p>
+    <w:p>
+      <w:pPr>
+        <w:rPr>
+          <w:rFonts w:ascii="Times New Roman" w:hAnsi="Times New Roman" w:cs="Times New Roman"/>
+          <w:sz w:val="24"/>
+          <w:szCs w:val="24"/>
+        </w:rPr>
+      </w:pPr>
+      <w:r>
+        <w:rPr>
+          <w:rFonts w:ascii="Times New Roman" w:hAnsi="Times New Roman" w:cs="Times New Roman"/>
+          <w:sz w:val="24"/>
+          <w:szCs w:val="24"/>
+        </w:rPr>
+        <w:t xml:space="preserve">    Actual time: 1 hour</w:t>
+      </w:r>
+    </w:p>
+    <w:p>
+      <w:pPr>
+        <w:rPr>
+          <w:rFonts w:ascii="Times New Roman" w:hAnsi="Times New Roman" w:cs="Times New Roman"/>
+          <w:sz w:val="24"/>
+          <w:szCs w:val="24"/>
+        </w:rPr>
+      </w:pPr>
+      <w:r>
+        <w:rPr>
+          <w:rFonts w:ascii="Times New Roman" w:hAnsi="Times New Roman" w:cs="Times New Roman"/>
+          <w:b/>
+          <w:sz w:val="24"/>
+          <w:szCs w:val="24"/>
+        </w:rPr>
+        <w:t xml:space="preserve">User </w:t>
+      </w:r>
+      <w:r>
+        <w:rPr>
+          <w:rFonts w:ascii="Times New Roman" w:hAnsi="Times New Roman" w:cs="Times New Roman"/>
+          <w:b/>
+          <w:sz w:val="24"/>
+          <w:szCs w:val="24"/>
+        </w:rPr>
+        <w:t>S</w:t>
+      </w:r>
+      <w:r>
+        <w:rPr>
+          <w:rFonts w:ascii="Times New Roman" w:hAnsi="Times New Roman" w:cs="Times New Roman"/>
+          <w:b/>
+          <w:sz w:val="24"/>
+          <w:szCs w:val="24"/>
+        </w:rPr>
+        <w:t>tory 3</w:t>
+      </w:r>
+      <w:r>
+        <w:rPr>
+          <w:rFonts w:ascii="Times New Roman" w:hAnsi="Times New Roman" w:cs="Times New Roman"/>
+          <w:sz w:val="24"/>
+          <w:szCs w:val="24"/>
+        </w:rPr>
+        <w:t xml:space="preserve">:  Users </w:t>
+      </w:r>
+      <w:proofErr w:type="gramStart"/>
+      <w:r>
+        <w:rPr>
+          <w:rFonts w:ascii="Times New Roman" w:hAnsi="Times New Roman" w:cs="Times New Roman"/>
+          <w:sz w:val="24"/>
+          <w:szCs w:val="24"/>
+        </w:rPr>
+        <w:t>are able to</w:t>
+      </w:r>
+      <w:proofErr w:type="gramEnd"/>
+      <w:r>
+        <w:rPr>
+          <w:rFonts w:ascii="Times New Roman" w:hAnsi="Times New Roman" w:cs="Times New Roman"/>
+          <w:sz w:val="24"/>
+          <w:szCs w:val="24"/>
+        </w:rPr>
+        <w:t xml:space="preserve"> know what classes they can take at UT and information about the classes such as the classes’ numbers, titles, and required textbooks. The system will display the list of classes and users can get any class’s information by clicking on the class from the displayed list. Assuming users do not give any filter criteria for listing available classes.</w:t>
+      </w:r>
+    </w:p>
+    <w:p>
+      <w:pPr>
+        <w:rPr>
+          <w:rFonts w:ascii="Times New Roman" w:hAnsi="Times New Roman" w:cs="Times New Roman"/>
+          <w:sz w:val="24"/>
+          <w:szCs w:val="24"/>
+        </w:rPr>
+      </w:pPr>
+      <w:r>
+        <w:rPr>
+          <w:rFonts w:ascii="Times New Roman" w:hAnsi="Times New Roman" w:cs="Times New Roman"/>
+          <w:sz w:val="24"/>
+          <w:szCs w:val="24"/>
+        </w:rPr>
+        <w:t xml:space="preserve">    Estimate time: 1 hour</w:t>
+      </w:r>
+    </w:p>
+    <w:p>
+      <w:pPr>
+        <w:rPr>
+          <w:rFonts w:ascii="Times New Roman" w:hAnsi="Times New Roman" w:cs="Times New Roman"/>
+          <w:sz w:val="24"/>
+          <w:szCs w:val="24"/>
+        </w:rPr>
+      </w:pPr>
+      <w:r>
+        <w:rPr>
+          <w:rFonts w:ascii="Times New Roman" w:hAnsi="Times New Roman" w:cs="Times New Roman"/>
+          <w:sz w:val="24"/>
+          <w:szCs w:val="24"/>
+        </w:rPr>
+        <w:t xml:space="preserve">    Actual time: 1 hour</w:t>
+      </w:r>
+    </w:p>
+    <w:p>
+      <w:pPr>
+        <w:rPr>
+          <w:rFonts w:ascii="Times New Roman" w:hAnsi="Times New Roman" w:cs="Times New Roman"/>
+          <w:sz w:val="24"/>
+          <w:szCs w:val="24"/>
+        </w:rPr>
+      </w:pPr>
+      <w:r>
+        <w:rPr>
+          <w:rFonts w:ascii="Times New Roman" w:hAnsi="Times New Roman" w:cs="Times New Roman"/>
+          <w:b/>
+          <w:sz w:val="24"/>
+          <w:szCs w:val="24"/>
+        </w:rPr>
+        <w:t xml:space="preserve">User </w:t>
+      </w:r>
+      <w:r>
+        <w:rPr>
+          <w:rFonts w:ascii="Times New Roman" w:hAnsi="Times New Roman" w:cs="Times New Roman"/>
+          <w:b/>
+          <w:sz w:val="24"/>
+          <w:szCs w:val="24"/>
+        </w:rPr>
+        <w:t>S</w:t>
+      </w:r>
+      <w:r>
+        <w:rPr>
+          <w:rFonts w:ascii="Times New Roman" w:hAnsi="Times New Roman" w:cs="Times New Roman"/>
+          <w:b/>
+          <w:sz w:val="24"/>
+          <w:szCs w:val="24"/>
+        </w:rPr>
+        <w:t>tory 4</w:t>
+      </w:r>
+      <w:r>
+        <w:rPr>
+          <w:rFonts w:ascii="Times New Roman" w:hAnsi="Times New Roman" w:cs="Times New Roman"/>
+          <w:sz w:val="24"/>
+          <w:szCs w:val="24"/>
+        </w:rPr>
+        <w:t xml:space="preserve">: Users </w:t>
+      </w:r>
+      <w:proofErr w:type="gramStart"/>
+      <w:r>
+        <w:rPr>
+          <w:rFonts w:ascii="Times New Roman" w:hAnsi="Times New Roman" w:cs="Times New Roman"/>
+          <w:sz w:val="24"/>
+          <w:szCs w:val="24"/>
+        </w:rPr>
+        <w:t>are able to</w:t>
+      </w:r>
+      <w:proofErr w:type="gramEnd"/>
+      <w:r>
+        <w:rPr>
+          <w:rFonts w:ascii="Times New Roman" w:hAnsi="Times New Roman" w:cs="Times New Roman"/>
+          <w:sz w:val="24"/>
+          <w:szCs w:val="24"/>
+        </w:rPr>
+        <w:t xml:space="preserve"> know who is trading (donating or requesting) textbooks across the system and which textbooks are corresponding to each trader. Assuming traders are human.</w:t>
+      </w:r>
+    </w:p>
+    <w:p>
+      <w:pPr>
+        <w:rPr>
+          <w:rFonts w:ascii="Times New Roman" w:hAnsi="Times New Roman" w:cs="Times New Roman"/>
+          <w:sz w:val="24"/>
+          <w:szCs w:val="24"/>
+        </w:rPr>
+      </w:pPr>
+      <w:r>
+        <w:rPr>
+          <w:rFonts w:ascii="Times New Roman" w:hAnsi="Times New Roman" w:cs="Times New Roman"/>
+          <w:sz w:val="24"/>
+          <w:szCs w:val="24"/>
+        </w:rPr>
+        <w:t xml:space="preserve">    Estimate time: 1 hour</w:t>
+      </w:r>
+    </w:p>
+    <w:p>
+      <w:pPr>
+        <w:rPr>
+          <w:rFonts w:ascii="Times New Roman" w:hAnsi="Times New Roman" w:cs="Times New Roman"/>
+          <w:sz w:val="24"/>
+          <w:szCs w:val="24"/>
+        </w:rPr>
+      </w:pPr>
+      <w:r>
+        <w:rPr>
+          <w:rFonts w:ascii="Times New Roman" w:hAnsi="Times New Roman" w:cs="Times New Roman"/>
+          <w:sz w:val="24"/>
+          <w:szCs w:val="24"/>
+        </w:rPr>
+        <w:t xml:space="preserve">    Actual time: 1 hour</w:t>
+      </w:r>
+    </w:p>
+    <w:p>
+      <w:pPr>
+        <w:rPr>
+          <w:rFonts w:ascii="Times New Roman" w:hAnsi="Times New Roman" w:cs="Times New Roman"/>
+          <w:sz w:val="24"/>
+          <w:szCs w:val="24"/>
+        </w:rPr>
+      </w:pPr>
+      <w:r>
+        <w:rPr>
+          <w:rFonts w:ascii="Times New Roman" w:hAnsi="Times New Roman" w:cs="Times New Roman"/>
+          <w:b/>
+          <w:sz w:val="24"/>
+          <w:szCs w:val="24"/>
+        </w:rPr>
+        <w:lastRenderedPageBreak/>
+        <w:t xml:space="preserve">User </w:t>
+      </w:r>
+      <w:r>
+        <w:rPr>
+          <w:rFonts w:ascii="Times New Roman" w:hAnsi="Times New Roman" w:cs="Times New Roman"/>
+          <w:b/>
+          <w:sz w:val="24"/>
+          <w:szCs w:val="24"/>
+        </w:rPr>
+        <w:t>S</w:t>
+      </w:r>
+      <w:r>
+        <w:rPr>
+          <w:rFonts w:ascii="Times New Roman" w:hAnsi="Times New Roman" w:cs="Times New Roman"/>
+          <w:b/>
+          <w:sz w:val="24"/>
+          <w:szCs w:val="24"/>
+        </w:rPr>
+        <w:t>tory</w:t>
+      </w:r>
+      <w:r>
+        <w:rPr>
+          <w:rFonts w:ascii="Times New Roman" w:hAnsi="Times New Roman" w:cs="Times New Roman"/>
+          <w:sz w:val="24"/>
+          <w:szCs w:val="24"/>
+        </w:rPr>
         <w:t xml:space="preserve"> </w:t>
       </w:r>
       <w:r>
-        <w:t>W</w:t>
-      </w:r>
-      <w:r>
-        <w:t>hen a user need</w:t>
-      </w:r>
-      <w:r>
-        <w:t>s</w:t>
-      </w:r>
-      <w:r>
-        <w:t xml:space="preserve"> to know what textbooks we offer, the application displays the list of the textbooks exist in the system. </w:t>
+        <w:rPr>
+          <w:rFonts w:ascii="Times New Roman" w:hAnsi="Times New Roman" w:cs="Times New Roman"/>
+          <w:b/>
+          <w:sz w:val="24"/>
+          <w:szCs w:val="24"/>
+        </w:rPr>
+        <w:t>5</w:t>
+      </w:r>
+      <w:r>
+        <w:rPr>
+          <w:rFonts w:ascii="Times New Roman" w:hAnsi="Times New Roman" w:cs="Times New Roman"/>
+          <w:sz w:val="24"/>
+          <w:szCs w:val="24"/>
+        </w:rPr>
+        <w:t xml:space="preserve">: Users </w:t>
       </w:r>
       <w:proofErr w:type="gramStart"/>
       <w:r>
-        <w:t>Assuming that</w:t>
+        <w:rPr>
+          <w:rFonts w:ascii="Times New Roman" w:hAnsi="Times New Roman" w:cs="Times New Roman"/>
+          <w:sz w:val="24"/>
+          <w:szCs w:val="24"/>
+        </w:rPr>
+        <w:t>are able to</w:t>
       </w:r>
       <w:proofErr w:type="gramEnd"/>
       <w:r>
-        <w:t xml:space="preserve"> the user does not give any filter criteria for listing the textbook, so all of the textbooks will be shown.</w:t>
-      </w:r>
-    </w:p>
-    <w:p>
-      <w:r>
-        <w:t xml:space="preserve">    Estimate time:</w:t>
-      </w:r>
-      <w:r>
-        <w:t xml:space="preserve"> 1 hour</w:t>
-      </w:r>
-    </w:p>
-    <w:p>
-      <w:r>
-        <w:t xml:space="preserve">    Actual time:</w:t>
-      </w:r>
-      <w:r>
-        <w:t xml:space="preserve"> 1 hour</w:t>
-      </w:r>
-    </w:p>
-    <w:p>
-      <w:r>
-        <w:rPr>
+        <w:rPr>
+          <w:rFonts w:ascii="Times New Roman" w:hAnsi="Times New Roman" w:cs="Times New Roman"/>
+          <w:sz w:val="24"/>
+          <w:szCs w:val="24"/>
+        </w:rPr>
+        <w:t xml:space="preserve"> know the methods to contact traders via contact information that traders post in the system. Users can get any trader’s contact information when they click on the trader from the displayed user list.</w:t>
+      </w:r>
+    </w:p>
+    <w:p>
+      <w:pPr>
+        <w:rPr>
+          <w:rFonts w:ascii="Times New Roman" w:hAnsi="Times New Roman" w:cs="Times New Roman"/>
+          <w:sz w:val="24"/>
+          <w:szCs w:val="24"/>
+        </w:rPr>
+      </w:pPr>
+      <w:r>
+        <w:rPr>
+          <w:rFonts w:ascii="Times New Roman" w:hAnsi="Times New Roman" w:cs="Times New Roman"/>
+          <w:sz w:val="24"/>
+          <w:szCs w:val="24"/>
+        </w:rPr>
+        <w:t xml:space="preserve">    Estimate time: 1 hour</w:t>
+      </w:r>
+    </w:p>
+    <w:p>
+      <w:pPr>
+        <w:rPr>
+          <w:rFonts w:ascii="Times New Roman" w:hAnsi="Times New Roman" w:cs="Times New Roman"/>
+          <w:sz w:val="24"/>
+          <w:szCs w:val="24"/>
+        </w:rPr>
+      </w:pPr>
+      <w:r>
+        <w:rPr>
+          <w:rFonts w:ascii="Times New Roman" w:hAnsi="Times New Roman" w:cs="Times New Roman"/>
+          <w:sz w:val="24"/>
+          <w:szCs w:val="24"/>
+        </w:rPr>
+        <w:t xml:space="preserve">    Actual time: 1 hour</w:t>
+      </w:r>
+    </w:p>
+    <w:p>
+      <w:pPr>
+        <w:rPr>
+          <w:rFonts w:ascii="Times New Roman" w:hAnsi="Times New Roman" w:cs="Times New Roman"/>
           <w:b/>
-        </w:rPr>
-        <w:t xml:space="preserve">User </w:t>
-      </w:r>
-      <w:r>
-        <w:rPr>
+          <w:sz w:val="24"/>
+          <w:szCs w:val="24"/>
+        </w:rPr>
+      </w:pPr>
+      <w:r>
+        <w:rPr>
+          <w:rFonts w:ascii="Times New Roman" w:hAnsi="Times New Roman" w:cs="Times New Roman"/>
           <w:b/>
-        </w:rPr>
-        <w:t>S</w:t>
-      </w:r>
-      <w:r>
-        <w:rPr>
+          <w:sz w:val="24"/>
+          <w:szCs w:val="24"/>
+        </w:rPr>
+        <w:t xml:space="preserve">User Story </w:t>
+      </w:r>
+      <w:r>
+        <w:rPr>
+          <w:rFonts w:ascii="Times New Roman" w:hAnsi="Times New Roman" w:cs="Times New Roman"/>
           <w:b/>
-        </w:rPr>
-        <w:t>tory 2</w:t>
-      </w:r>
-      <w:r>
-        <w:t>:  When a user clicks on a textbook from the textbook list displayed on the screen, the system will show the user information of that textbook includes its ISBN number, title, author, edition, and cover photo.</w:t>
-      </w:r>
-    </w:p>
-    <w:p>
-      <w:r>
-        <w:t xml:space="preserve">    Estimate time:</w:t>
-      </w:r>
-      <w:r>
-        <w:t xml:space="preserve"> 1 hour</w:t>
-      </w:r>
-    </w:p>
-    <w:p>
-      <w:r>
-        <w:t xml:space="preserve">    Actual time:</w:t>
-      </w:r>
-      <w:r>
-        <w:t xml:space="preserve"> 1 hour</w:t>
-      </w:r>
-    </w:p>
-    <w:p>
-      <w:r>
-        <w:rPr>
+          <w:sz w:val="24"/>
+          <w:szCs w:val="24"/>
+        </w:rPr>
+        <w:t>6</w:t>
+      </w:r>
+      <w:r>
+        <w:rPr>
+          <w:rFonts w:ascii="Times New Roman" w:hAnsi="Times New Roman" w:cs="Times New Roman"/>
           <w:b/>
-        </w:rPr>
-        <w:t xml:space="preserve">User </w:t>
-      </w:r>
-      <w:r>
-        <w:rPr>
+          <w:sz w:val="24"/>
+          <w:szCs w:val="24"/>
+        </w:rPr>
+        <w:t>:</w:t>
+      </w:r>
+    </w:p>
+    <w:p>
+      <w:pPr>
+        <w:rPr>
+          <w:rFonts w:ascii="Times New Roman" w:hAnsi="Times New Roman" w:cs="Times New Roman"/>
+          <w:sz w:val="24"/>
+          <w:szCs w:val="24"/>
+        </w:rPr>
+      </w:pPr>
+      <w:r>
+        <w:rPr>
+          <w:rFonts w:ascii="Times New Roman" w:hAnsi="Times New Roman" w:cs="Times New Roman"/>
+          <w:sz w:val="24"/>
+          <w:szCs w:val="24"/>
+        </w:rPr>
+        <w:t xml:space="preserve">Given a subject by the user, return a list of books on those subjects. </w:t>
+      </w:r>
+    </w:p>
+    <w:p>
+      <w:pPr>
+        <w:rPr>
+          <w:rFonts w:ascii="Times New Roman" w:hAnsi="Times New Roman" w:cs="Times New Roman"/>
+          <w:sz w:val="24"/>
+          <w:szCs w:val="24"/>
+        </w:rPr>
+      </w:pPr>
+      <w:r>
+        <w:rPr>
+          <w:rFonts w:ascii="Times New Roman" w:hAnsi="Times New Roman" w:cs="Times New Roman"/>
+          <w:sz w:val="24"/>
+          <w:szCs w:val="24"/>
+        </w:rPr>
+        <w:t>Rather than getting a list of all the books stored in the system, users can narrow down the search results by filtering the search result such as filtering by subject of a book.</w:t>
+      </w:r>
+    </w:p>
+    <w:p>
+      <w:pPr>
+        <w:rPr>
+          <w:rFonts w:ascii="Times New Roman" w:hAnsi="Times New Roman" w:cs="Times New Roman"/>
+          <w:sz w:val="24"/>
+          <w:szCs w:val="24"/>
+        </w:rPr>
+      </w:pPr>
+      <w:r>
+        <w:rPr>
+          <w:rFonts w:ascii="Times New Roman" w:hAnsi="Times New Roman" w:cs="Times New Roman"/>
+          <w:sz w:val="24"/>
+          <w:szCs w:val="24"/>
+        </w:rPr>
+        <w:t>This is currently implemented in the backend, but not in the frontend.</w:t>
+      </w:r>
+    </w:p>
+    <w:p>
+      <w:pPr>
+        <w:rPr>
+          <w:rFonts w:ascii="Times New Roman" w:hAnsi="Times New Roman" w:cs="Times New Roman"/>
+          <w:sz w:val="24"/>
+          <w:szCs w:val="24"/>
+        </w:rPr>
+      </w:pPr>
+      <w:r>
+        <w:rPr>
+          <w:rFonts w:ascii="Times New Roman" w:hAnsi="Times New Roman" w:cs="Times New Roman"/>
+          <w:sz w:val="24"/>
+          <w:szCs w:val="24"/>
+        </w:rPr>
+        <w:t xml:space="preserve">    </w:t>
+      </w:r>
+      <w:r>
+        <w:rPr>
+          <w:rFonts w:ascii="Times New Roman" w:hAnsi="Times New Roman" w:cs="Times New Roman"/>
+          <w:sz w:val="24"/>
+          <w:szCs w:val="24"/>
+        </w:rPr>
+        <w:t>Estimated time: 1 hour</w:t>
+      </w:r>
+    </w:p>
+    <w:p>
+      <w:pPr>
+        <w:rPr>
+          <w:rFonts w:ascii="Times New Roman" w:hAnsi="Times New Roman" w:cs="Times New Roman"/>
+          <w:sz w:val="24"/>
+          <w:szCs w:val="24"/>
+        </w:rPr>
+      </w:pPr>
+      <w:r>
+        <w:rPr>
+          <w:rFonts w:ascii="Times New Roman" w:hAnsi="Times New Roman" w:cs="Times New Roman"/>
+          <w:sz w:val="24"/>
+          <w:szCs w:val="24"/>
+        </w:rPr>
+        <w:t xml:space="preserve">    </w:t>
+      </w:r>
+      <w:r>
+        <w:rPr>
+          <w:rFonts w:ascii="Times New Roman" w:hAnsi="Times New Roman" w:cs="Times New Roman"/>
+          <w:sz w:val="24"/>
+          <w:szCs w:val="24"/>
+        </w:rPr>
+        <w:t xml:space="preserve">Actual time: 3 hours </w:t>
+      </w:r>
+    </w:p>
+    <w:p>
+      <w:pPr>
+        <w:rPr>
+          <w:rFonts w:ascii="Times New Roman" w:hAnsi="Times New Roman" w:cs="Times New Roman"/>
           <w:b/>
-        </w:rPr>
-        <w:t>S</w:t>
-      </w:r>
-      <w:r>
-        <w:rPr>
+          <w:sz w:val="24"/>
+          <w:szCs w:val="24"/>
+        </w:rPr>
+      </w:pPr>
+      <w:r>
+        <w:rPr>
+          <w:rFonts w:ascii="Times New Roman" w:hAnsi="Times New Roman" w:cs="Times New Roman"/>
           <w:b/>
-        </w:rPr>
-        <w:t>tory 3</w:t>
-      </w:r>
-      <w:r>
-        <w:t xml:space="preserve">:  Users </w:t>
+          <w:sz w:val="24"/>
+          <w:szCs w:val="24"/>
+        </w:rPr>
+        <w:t xml:space="preserve">User Story </w:t>
+      </w:r>
+      <w:r>
+        <w:rPr>
+          <w:rFonts w:ascii="Times New Roman" w:hAnsi="Times New Roman" w:cs="Times New Roman"/>
+          <w:b/>
+          <w:sz w:val="24"/>
+          <w:szCs w:val="24"/>
+        </w:rPr>
+        <w:t>7</w:t>
+      </w:r>
+      <w:r>
+        <w:rPr>
+          <w:rFonts w:ascii="Times New Roman" w:hAnsi="Times New Roman" w:cs="Times New Roman"/>
+          <w:b/>
+          <w:sz w:val="24"/>
+          <w:szCs w:val="24"/>
+        </w:rPr>
+        <w:t>:</w:t>
+      </w:r>
+    </w:p>
+    <w:p>
+      <w:pPr>
+        <w:rPr>
+          <w:rFonts w:ascii="Times New Roman" w:hAnsi="Times New Roman" w:cs="Times New Roman"/>
+          <w:sz w:val="24"/>
+          <w:szCs w:val="24"/>
+        </w:rPr>
+      </w:pPr>
+      <w:r>
+        <w:rPr>
+          <w:rFonts w:ascii="Times New Roman" w:hAnsi="Times New Roman" w:cs="Times New Roman"/>
+          <w:sz w:val="24"/>
+          <w:szCs w:val="24"/>
+        </w:rPr>
+        <w:t xml:space="preserve">Given the name of an author of a book, title of a book, </w:t>
+      </w:r>
+      <w:proofErr w:type="spellStart"/>
+      <w:r>
+        <w:rPr>
+          <w:rFonts w:ascii="Times New Roman" w:hAnsi="Times New Roman" w:cs="Times New Roman"/>
+          <w:sz w:val="24"/>
+          <w:szCs w:val="24"/>
+        </w:rPr>
+        <w:t>isbn</w:t>
+      </w:r>
+      <w:proofErr w:type="spellEnd"/>
+      <w:r>
+        <w:rPr>
+          <w:rFonts w:ascii="Times New Roman" w:hAnsi="Times New Roman" w:cs="Times New Roman"/>
+          <w:sz w:val="24"/>
+          <w:szCs w:val="24"/>
+        </w:rPr>
+        <w:t xml:space="preserve"> of a book, or course for a book, return a list of books fulfilling those parameters. The search can return one book or multiple books for given constraints. This is currently implemented in the backend, but not in the frontend.</w:t>
+      </w:r>
+    </w:p>
+    <w:p>
+      <w:pPr>
+        <w:rPr>
+          <w:rFonts w:ascii="Times New Roman" w:hAnsi="Times New Roman" w:cs="Times New Roman"/>
+          <w:sz w:val="24"/>
+          <w:szCs w:val="24"/>
+        </w:rPr>
+      </w:pPr>
+      <w:r>
+        <w:rPr>
+          <w:rFonts w:ascii="Times New Roman" w:hAnsi="Times New Roman" w:cs="Times New Roman"/>
+          <w:sz w:val="24"/>
+          <w:szCs w:val="24"/>
+        </w:rPr>
+        <w:t xml:space="preserve">    </w:t>
+      </w:r>
+      <w:r>
+        <w:rPr>
+          <w:rFonts w:ascii="Times New Roman" w:hAnsi="Times New Roman" w:cs="Times New Roman"/>
+          <w:sz w:val="24"/>
+          <w:szCs w:val="24"/>
+        </w:rPr>
+        <w:t xml:space="preserve">Estimated time: 2 </w:t>
       </w:r>
       <w:proofErr w:type="gramStart"/>
       <w:r>
-        <w:t>are able to</w:t>
+        <w:rPr>
+          <w:rFonts w:ascii="Times New Roman" w:hAnsi="Times New Roman" w:cs="Times New Roman"/>
+          <w:sz w:val="24"/>
+          <w:szCs w:val="24"/>
+        </w:rPr>
+        <w:t>hour</w:t>
       </w:r>
       <w:proofErr w:type="gramEnd"/>
-      <w:r>
-        <w:t xml:space="preserve"> know what classes they can take at UT and information about the classes such as the classes’ numbers, titles, and required textbooks. The system will display the list of classes and users can get any class’s information by clicking on the class from the displayed list. Assuming users do not give any filter criteria for listing available classes.</w:t>
-      </w:r>
-    </w:p>
-    <w:p>
-      <w:r>
-        <w:t xml:space="preserve">    Estimate time:</w:t>
-      </w:r>
-      <w:r>
-        <w:t xml:space="preserve"> 1 hour</w:t>
-      </w:r>
-    </w:p>
-    <w:p>
-      <w:r>
-        <w:t xml:space="preserve">    Actual time:</w:t>
-      </w:r>
-      <w:r>
-        <w:t xml:space="preserve"> 1 hour</w:t>
-      </w:r>
-    </w:p>
-    <w:p>
-      <w:r>
-        <w:rPr>
+    </w:p>
+    <w:p>
+      <w:pPr>
+        <w:rPr>
+          <w:rFonts w:ascii="Times New Roman" w:hAnsi="Times New Roman" w:cs="Times New Roman"/>
+          <w:sz w:val="24"/>
+          <w:szCs w:val="24"/>
+        </w:rPr>
+      </w:pPr>
+      <w:r>
+        <w:rPr>
+          <w:rFonts w:ascii="Times New Roman" w:hAnsi="Times New Roman" w:cs="Times New Roman"/>
+          <w:sz w:val="24"/>
+          <w:szCs w:val="24"/>
+        </w:rPr>
+        <w:t xml:space="preserve">    </w:t>
+      </w:r>
+      <w:r>
+        <w:rPr>
+          <w:rFonts w:ascii="Times New Roman" w:hAnsi="Times New Roman" w:cs="Times New Roman"/>
+          <w:sz w:val="24"/>
+          <w:szCs w:val="24"/>
+        </w:rPr>
+        <w:t xml:space="preserve">Actual time: 5 hours </w:t>
+      </w:r>
+    </w:p>
+    <w:p>
+      <w:pPr>
+        <w:rPr>
+          <w:rFonts w:ascii="Times New Roman" w:hAnsi="Times New Roman" w:cs="Times New Roman"/>
           <w:b/>
-        </w:rPr>
-        <w:t xml:space="preserve">User </w:t>
-      </w:r>
-      <w:r>
-        <w:rPr>
+          <w:sz w:val="24"/>
+          <w:szCs w:val="24"/>
+        </w:rPr>
+      </w:pPr>
+      <w:r>
+        <w:rPr>
+          <w:rFonts w:ascii="Times New Roman" w:hAnsi="Times New Roman" w:cs="Times New Roman"/>
           <w:b/>
-        </w:rPr>
-        <w:t>S</w:t>
-      </w:r>
-      <w:r>
-        <w:rPr>
+          <w:sz w:val="24"/>
+          <w:szCs w:val="24"/>
+        </w:rPr>
+        <w:t xml:space="preserve">User Story </w:t>
+      </w:r>
+      <w:r>
+        <w:rPr>
+          <w:rFonts w:ascii="Times New Roman" w:hAnsi="Times New Roman" w:cs="Times New Roman"/>
           <w:b/>
-        </w:rPr>
-        <w:t>tory 4</w:t>
-      </w:r>
-      <w:r>
-        <w:t xml:space="preserve">: Users </w:t>
+          <w:sz w:val="24"/>
+          <w:szCs w:val="24"/>
+        </w:rPr>
+        <w:t>8</w:t>
+      </w:r>
+      <w:r>
+        <w:rPr>
+          <w:rFonts w:ascii="Times New Roman" w:hAnsi="Times New Roman" w:cs="Times New Roman"/>
+          <w:b/>
+          <w:sz w:val="24"/>
+          <w:szCs w:val="24"/>
+        </w:rPr>
+        <w:t>:</w:t>
+      </w:r>
+    </w:p>
+    <w:p>
+      <w:pPr>
+        <w:rPr>
+          <w:rFonts w:ascii="Times New Roman" w:hAnsi="Times New Roman" w:cs="Times New Roman"/>
+          <w:sz w:val="24"/>
+          <w:szCs w:val="24"/>
+        </w:rPr>
+      </w:pPr>
+      <w:r>
+        <w:rPr>
+          <w:rFonts w:ascii="Times New Roman" w:hAnsi="Times New Roman" w:cs="Times New Roman"/>
+          <w:sz w:val="24"/>
+          <w:szCs w:val="24"/>
+        </w:rPr>
+        <w:t>Given a list of books or a list of search results, return the list in alphabetical order. This allows the user to quickly select the book he or she wants by simply scrolling down to the letters the book title begins with. Implemented in the backend, but not in the frontend.</w:t>
+      </w:r>
+    </w:p>
+    <w:p>
+      <w:pPr>
+        <w:rPr>
+          <w:rFonts w:ascii="Times New Roman" w:hAnsi="Times New Roman" w:cs="Times New Roman"/>
+          <w:sz w:val="24"/>
+          <w:szCs w:val="24"/>
+        </w:rPr>
+      </w:pPr>
+      <w:r>
+        <w:rPr>
+          <w:rFonts w:ascii="Times New Roman" w:hAnsi="Times New Roman" w:cs="Times New Roman"/>
+          <w:sz w:val="24"/>
+          <w:szCs w:val="24"/>
+        </w:rPr>
+        <w:t xml:space="preserve">    </w:t>
+      </w:r>
+      <w:r>
+        <w:rPr>
+          <w:rFonts w:ascii="Times New Roman" w:hAnsi="Times New Roman" w:cs="Times New Roman"/>
+          <w:sz w:val="24"/>
+          <w:szCs w:val="24"/>
+        </w:rPr>
+        <w:t>Estimated time: 1 hour</w:t>
+      </w:r>
+    </w:p>
+    <w:p>
+      <w:pPr>
+        <w:rPr>
+          <w:rFonts w:ascii="Times New Roman" w:hAnsi="Times New Roman" w:cs="Times New Roman"/>
+          <w:sz w:val="24"/>
+          <w:szCs w:val="24"/>
+        </w:rPr>
+      </w:pPr>
+      <w:r>
+        <w:rPr>
+          <w:rFonts w:ascii="Times New Roman" w:hAnsi="Times New Roman" w:cs="Times New Roman"/>
+          <w:sz w:val="24"/>
+          <w:szCs w:val="24"/>
+        </w:rPr>
+        <w:t xml:space="preserve">    </w:t>
+      </w:r>
+      <w:r>
+        <w:rPr>
+          <w:rFonts w:ascii="Times New Roman" w:hAnsi="Times New Roman" w:cs="Times New Roman"/>
+          <w:sz w:val="24"/>
+          <w:szCs w:val="24"/>
+        </w:rPr>
+        <w:t>Actual time: 1 hour</w:t>
+      </w:r>
+    </w:p>
+    <w:p>
+      <w:pPr>
+        <w:rPr>
+          <w:rFonts w:ascii="Times New Roman" w:hAnsi="Times New Roman" w:cs="Times New Roman"/>
+          <w:b/>
+          <w:sz w:val="24"/>
+          <w:szCs w:val="24"/>
+        </w:rPr>
+      </w:pPr>
+      <w:r>
+        <w:rPr>
+          <w:rFonts w:ascii="Times New Roman" w:hAnsi="Times New Roman" w:cs="Times New Roman"/>
+          <w:b/>
+          <w:sz w:val="24"/>
+          <w:szCs w:val="24"/>
+        </w:rPr>
+        <w:t xml:space="preserve">User Story </w:t>
+      </w:r>
+      <w:r>
+        <w:rPr>
+          <w:rFonts w:ascii="Times New Roman" w:hAnsi="Times New Roman" w:cs="Times New Roman"/>
+          <w:b/>
+          <w:sz w:val="24"/>
+          <w:szCs w:val="24"/>
+        </w:rPr>
+        <w:t>9</w:t>
+      </w:r>
+      <w:r>
+        <w:rPr>
+          <w:rFonts w:ascii="Times New Roman" w:hAnsi="Times New Roman" w:cs="Times New Roman"/>
+          <w:b/>
+          <w:sz w:val="24"/>
+          <w:szCs w:val="24"/>
+        </w:rPr>
+        <w:t>:</w:t>
+      </w:r>
+    </w:p>
+    <w:p>
+      <w:pPr>
+        <w:rPr>
+          <w:rFonts w:ascii="Times New Roman" w:hAnsi="Times New Roman" w:cs="Times New Roman"/>
+          <w:sz w:val="24"/>
+          <w:szCs w:val="24"/>
+        </w:rPr>
+      </w:pPr>
+      <w:r>
+        <w:rPr>
+          <w:rFonts w:ascii="Times New Roman" w:hAnsi="Times New Roman" w:cs="Times New Roman"/>
+          <w:sz w:val="24"/>
+          <w:szCs w:val="24"/>
+        </w:rPr>
+        <w:t>Given a department at the University of Texas, return a list of courses under that department, and links to their list of textbooks. A full version of this would most likely require an API from UT’s main website. This is currently implemented in the backend, but not in the frontend.</w:t>
+      </w:r>
+    </w:p>
+    <w:p>
+      <w:pPr>
+        <w:rPr>
+          <w:rFonts w:ascii="Times New Roman" w:hAnsi="Times New Roman" w:cs="Times New Roman"/>
+          <w:sz w:val="24"/>
+          <w:szCs w:val="24"/>
+        </w:rPr>
+      </w:pPr>
+      <w:r>
+        <w:rPr>
+          <w:rFonts w:ascii="Times New Roman" w:hAnsi="Times New Roman" w:cs="Times New Roman"/>
+          <w:sz w:val="24"/>
+          <w:szCs w:val="24"/>
+        </w:rPr>
+        <w:t xml:space="preserve">    </w:t>
+      </w:r>
+      <w:r>
+        <w:rPr>
+          <w:rFonts w:ascii="Times New Roman" w:hAnsi="Times New Roman" w:cs="Times New Roman"/>
+          <w:sz w:val="24"/>
+          <w:szCs w:val="24"/>
+        </w:rPr>
+        <w:t>Estimated time: 3 hours</w:t>
+      </w:r>
+    </w:p>
+    <w:p>
+      <w:pPr>
+        <w:rPr>
+          <w:rFonts w:ascii="Times New Roman" w:hAnsi="Times New Roman" w:cs="Times New Roman"/>
+          <w:sz w:val="24"/>
+          <w:szCs w:val="24"/>
+        </w:rPr>
+      </w:pPr>
+      <w:r>
+        <w:rPr>
+          <w:rFonts w:ascii="Times New Roman" w:hAnsi="Times New Roman" w:cs="Times New Roman"/>
+          <w:sz w:val="24"/>
+          <w:szCs w:val="24"/>
+        </w:rPr>
+        <w:t xml:space="preserve">    </w:t>
+      </w:r>
+      <w:r>
+        <w:rPr>
+          <w:rFonts w:ascii="Times New Roman" w:hAnsi="Times New Roman" w:cs="Times New Roman"/>
+          <w:sz w:val="24"/>
+          <w:szCs w:val="24"/>
+        </w:rPr>
+        <w:t>Actual time: 7 hours</w:t>
+      </w:r>
+    </w:p>
+    <w:p>
+      <w:pPr>
+        <w:rPr>
+          <w:rFonts w:ascii="Times New Roman" w:hAnsi="Times New Roman" w:cs="Times New Roman"/>
+          <w:b/>
+          <w:sz w:val="24"/>
+          <w:szCs w:val="24"/>
+        </w:rPr>
+      </w:pPr>
+      <w:r>
+        <w:rPr>
+          <w:rFonts w:ascii="Times New Roman" w:hAnsi="Times New Roman" w:cs="Times New Roman"/>
+          <w:b/>
+          <w:sz w:val="24"/>
+          <w:szCs w:val="24"/>
+        </w:rPr>
+        <w:t xml:space="preserve">User Story </w:t>
+      </w:r>
+      <w:r>
+        <w:rPr>
+          <w:rFonts w:ascii="Times New Roman" w:hAnsi="Times New Roman" w:cs="Times New Roman"/>
+          <w:b/>
+          <w:sz w:val="24"/>
+          <w:szCs w:val="24"/>
+        </w:rPr>
+        <w:t>10</w:t>
+      </w:r>
+      <w:r>
+        <w:rPr>
+          <w:rFonts w:ascii="Times New Roman" w:hAnsi="Times New Roman" w:cs="Times New Roman"/>
+          <w:b/>
+          <w:sz w:val="24"/>
+          <w:szCs w:val="24"/>
+        </w:rPr>
+        <w:t>:</w:t>
+      </w:r>
+    </w:p>
+    <w:p>
+      <w:pPr>
+        <w:rPr>
+          <w:rFonts w:ascii="Times New Roman" w:hAnsi="Times New Roman" w:cs="Times New Roman"/>
+          <w:sz w:val="24"/>
+          <w:szCs w:val="24"/>
+        </w:rPr>
+      </w:pPr>
+      <w:r>
+        <w:rPr>
+          <w:rFonts w:ascii="Times New Roman" w:hAnsi="Times New Roman" w:cs="Times New Roman"/>
+          <w:sz w:val="24"/>
+          <w:szCs w:val="24"/>
+        </w:rPr>
+        <w:lastRenderedPageBreak/>
+        <w:t>Given a name of an individual or a major, return all textbooks relevant to that major or individual. This feature should ultimately work for both the actual name of a user, and the username. This is currently implemented in the backend, but not in the frontend.</w:t>
+      </w:r>
+    </w:p>
+    <w:p>
+      <w:pPr>
+        <w:rPr>
+          <w:rFonts w:ascii="Times New Roman" w:hAnsi="Times New Roman" w:cs="Times New Roman"/>
+          <w:sz w:val="24"/>
+          <w:szCs w:val="24"/>
+        </w:rPr>
+      </w:pPr>
+      <w:r>
+        <w:rPr>
+          <w:rFonts w:ascii="Times New Roman" w:hAnsi="Times New Roman" w:cs="Times New Roman"/>
+          <w:sz w:val="24"/>
+          <w:szCs w:val="24"/>
+        </w:rPr>
+        <w:t xml:space="preserve">    </w:t>
+      </w:r>
+      <w:r>
+        <w:rPr>
+          <w:rFonts w:ascii="Times New Roman" w:hAnsi="Times New Roman" w:cs="Times New Roman"/>
+          <w:sz w:val="24"/>
+          <w:szCs w:val="24"/>
+        </w:rPr>
+        <w:t>Estimated time: 2 hours</w:t>
+      </w:r>
+    </w:p>
+    <w:p>
+      <w:pPr>
+        <w:rPr>
+          <w:rFonts w:ascii="Times New Roman" w:hAnsi="Times New Roman" w:cs="Times New Roman"/>
+          <w:sz w:val="24"/>
+          <w:szCs w:val="24"/>
+        </w:rPr>
+      </w:pPr>
+      <w:r>
+        <w:rPr>
+          <w:rFonts w:ascii="Times New Roman" w:hAnsi="Times New Roman" w:cs="Times New Roman"/>
+          <w:sz w:val="24"/>
+          <w:szCs w:val="24"/>
+        </w:rPr>
+        <w:t xml:space="preserve">    </w:t>
+      </w:r>
+      <w:r>
+        <w:rPr>
+          <w:rFonts w:ascii="Times New Roman" w:hAnsi="Times New Roman" w:cs="Times New Roman"/>
+          <w:sz w:val="24"/>
+          <w:szCs w:val="24"/>
+        </w:rPr>
+        <w:t>Actual time: 2 hours</w:t>
+      </w:r>
+    </w:p>
+    <w:p>
+      <w:pPr>
+        <w:rPr>
+          <w:rFonts w:ascii="Times New Roman" w:hAnsi="Times New Roman" w:cs="Times New Roman"/>
+          <w:b/>
+          <w:sz w:val="24"/>
+          <w:szCs w:val="24"/>
+        </w:rPr>
+      </w:pPr>
+      <w:r>
+        <w:rPr>
+          <w:rFonts w:ascii="Times New Roman" w:hAnsi="Times New Roman" w:cs="Times New Roman"/>
+          <w:b/>
+          <w:sz w:val="24"/>
+          <w:szCs w:val="24"/>
+        </w:rPr>
+        <w:t xml:space="preserve">User Story </w:t>
+      </w:r>
+      <w:r>
+        <w:rPr>
+          <w:rFonts w:ascii="Times New Roman" w:hAnsi="Times New Roman" w:cs="Times New Roman"/>
+          <w:b/>
+          <w:sz w:val="24"/>
+          <w:szCs w:val="24"/>
+        </w:rPr>
+        <w:t>11</w:t>
+      </w:r>
+      <w:r>
+        <w:rPr>
+          <w:rFonts w:ascii="Times New Roman" w:hAnsi="Times New Roman" w:cs="Times New Roman"/>
+          <w:b/>
+          <w:sz w:val="24"/>
+          <w:szCs w:val="24"/>
+        </w:rPr>
+        <w:t xml:space="preserve">: </w:t>
+      </w:r>
+    </w:p>
+    <w:p>
+      <w:pPr>
+        <w:rPr>
+          <w:rFonts w:ascii="Times New Roman" w:hAnsi="Times New Roman" w:cs="Times New Roman"/>
+          <w:sz w:val="24"/>
+          <w:szCs w:val="24"/>
+        </w:rPr>
+      </w:pPr>
+      <w:r>
+        <w:rPr>
+          <w:rFonts w:ascii="Times New Roman" w:hAnsi="Times New Roman" w:cs="Times New Roman"/>
+          <w:sz w:val="24"/>
+          <w:szCs w:val="24"/>
+        </w:rPr>
+        <w:t>Allow the users functionality to create an account on the website. This account should come with both a username and password. There should be security measures that dictate how strong the password should be.</w:t>
+      </w:r>
+    </w:p>
+    <w:p>
+      <w:pPr>
+        <w:rPr>
+          <w:rFonts w:ascii="Times New Roman" w:hAnsi="Times New Roman" w:cs="Times New Roman"/>
+          <w:sz w:val="24"/>
+          <w:szCs w:val="24"/>
+        </w:rPr>
+      </w:pPr>
+      <w:r>
+        <w:rPr>
+          <w:rFonts w:ascii="Times New Roman" w:hAnsi="Times New Roman" w:cs="Times New Roman"/>
+          <w:sz w:val="24"/>
+          <w:szCs w:val="24"/>
+        </w:rPr>
+        <w:t>Implemented only in the backend.</w:t>
+      </w:r>
+    </w:p>
+    <w:p>
+      <w:pPr>
+        <w:rPr>
+          <w:rFonts w:ascii="Times New Roman" w:hAnsi="Times New Roman" w:cs="Times New Roman"/>
+          <w:sz w:val="24"/>
+          <w:szCs w:val="24"/>
+        </w:rPr>
+      </w:pPr>
+      <w:r>
+        <w:rPr>
+          <w:rFonts w:ascii="Times New Roman" w:hAnsi="Times New Roman" w:cs="Times New Roman"/>
+          <w:sz w:val="24"/>
+          <w:szCs w:val="24"/>
+        </w:rPr>
+        <w:t xml:space="preserve">    </w:t>
+      </w:r>
+      <w:r>
+        <w:rPr>
+          <w:rFonts w:ascii="Times New Roman" w:hAnsi="Times New Roman" w:cs="Times New Roman"/>
+          <w:sz w:val="24"/>
+          <w:szCs w:val="24"/>
+        </w:rPr>
+        <w:t>Estimated time: 5 hours</w:t>
+      </w:r>
+    </w:p>
+    <w:p>
+      <w:pPr>
+        <w:rPr>
+          <w:rFonts w:ascii="Times New Roman" w:hAnsi="Times New Roman" w:cs="Times New Roman"/>
+          <w:sz w:val="24"/>
+          <w:szCs w:val="24"/>
+        </w:rPr>
+      </w:pPr>
+      <w:r>
+        <w:rPr>
+          <w:rFonts w:ascii="Times New Roman" w:hAnsi="Times New Roman" w:cs="Times New Roman"/>
+          <w:sz w:val="24"/>
+          <w:szCs w:val="24"/>
+        </w:rPr>
+        <w:t xml:space="preserve">    </w:t>
+      </w:r>
+      <w:r>
+        <w:rPr>
+          <w:rFonts w:ascii="Times New Roman" w:hAnsi="Times New Roman" w:cs="Times New Roman"/>
+          <w:sz w:val="24"/>
+          <w:szCs w:val="24"/>
+        </w:rPr>
+        <w:t>Actual time: Not finished yet</w:t>
+      </w:r>
+    </w:p>
+    <w:p>
+      <w:pPr>
+        <w:rPr>
+          <w:rFonts w:ascii="Times New Roman" w:hAnsi="Times New Roman" w:cs="Times New Roman"/>
+          <w:sz w:val="24"/>
+          <w:szCs w:val="24"/>
+        </w:rPr>
+      </w:pPr>
+      <w:r>
+        <w:rPr>
+          <w:rFonts w:ascii="Times New Roman" w:hAnsi="Times New Roman" w:cs="Times New Roman"/>
+          <w:b/>
+          <w:sz w:val="24"/>
+          <w:szCs w:val="24"/>
+        </w:rPr>
+        <w:t xml:space="preserve">User Story </w:t>
+      </w:r>
+      <w:r>
+        <w:rPr>
+          <w:rFonts w:ascii="Times New Roman" w:hAnsi="Times New Roman" w:cs="Times New Roman"/>
+          <w:b/>
+          <w:sz w:val="24"/>
+          <w:szCs w:val="24"/>
+        </w:rPr>
+        <w:t>12</w:t>
+      </w:r>
+      <w:r>
+        <w:rPr>
+          <w:rFonts w:ascii="Times New Roman" w:hAnsi="Times New Roman" w:cs="Times New Roman"/>
+          <w:b/>
+          <w:sz w:val="24"/>
+          <w:szCs w:val="24"/>
+        </w:rPr>
+        <w:t>:</w:t>
+      </w:r>
+      <w:r>
+        <w:rPr>
+          <w:rFonts w:ascii="Times New Roman" w:hAnsi="Times New Roman" w:cs="Times New Roman"/>
+          <w:sz w:val="24"/>
+          <w:szCs w:val="24"/>
+        </w:rPr>
+        <w:t xml:space="preserve"> </w:t>
+      </w:r>
+    </w:p>
+    <w:p>
+      <w:pPr>
+        <w:rPr>
+          <w:rFonts w:ascii="Times New Roman" w:hAnsi="Times New Roman" w:cs="Times New Roman"/>
+          <w:sz w:val="24"/>
+          <w:szCs w:val="24"/>
+        </w:rPr>
+      </w:pPr>
+      <w:r>
+        <w:rPr>
+          <w:rFonts w:ascii="Times New Roman" w:hAnsi="Times New Roman" w:cs="Times New Roman"/>
+          <w:sz w:val="24"/>
+          <w:szCs w:val="24"/>
+        </w:rPr>
+        <w:t>Users can add textbooks that they own and initiate trading with other users. Each user account will have a list of books in ownership under the user. Any user can search for this list of books by simply typing in the username.</w:t>
+      </w:r>
+    </w:p>
+    <w:p>
+      <w:pPr>
+        <w:rPr>
+          <w:rFonts w:ascii="Times New Roman" w:hAnsi="Times New Roman" w:cs="Times New Roman"/>
+          <w:sz w:val="24"/>
+          <w:szCs w:val="24"/>
+        </w:rPr>
+      </w:pPr>
+      <w:r>
+        <w:rPr>
+          <w:rFonts w:ascii="Times New Roman" w:hAnsi="Times New Roman" w:cs="Times New Roman"/>
+          <w:sz w:val="24"/>
+          <w:szCs w:val="24"/>
+        </w:rPr>
+        <w:t xml:space="preserve">    </w:t>
+      </w:r>
+      <w:r>
+        <w:rPr>
+          <w:rFonts w:ascii="Times New Roman" w:hAnsi="Times New Roman" w:cs="Times New Roman"/>
+          <w:sz w:val="24"/>
+          <w:szCs w:val="24"/>
+        </w:rPr>
+        <w:t>Estimated time: 7 hours</w:t>
+      </w:r>
+    </w:p>
+    <w:p>
+      <w:pPr>
+        <w:rPr>
+          <w:rFonts w:ascii="Times New Roman" w:hAnsi="Times New Roman" w:cs="Times New Roman"/>
+          <w:sz w:val="24"/>
+          <w:szCs w:val="24"/>
+        </w:rPr>
+      </w:pPr>
+      <w:r>
+        <w:rPr>
+          <w:rFonts w:ascii="Times New Roman" w:hAnsi="Times New Roman" w:cs="Times New Roman"/>
+          <w:sz w:val="24"/>
+          <w:szCs w:val="24"/>
+        </w:rPr>
+        <w:t xml:space="preserve">    </w:t>
+      </w:r>
+      <w:r>
+        <w:rPr>
+          <w:rFonts w:ascii="Times New Roman" w:hAnsi="Times New Roman" w:cs="Times New Roman"/>
+          <w:sz w:val="24"/>
+          <w:szCs w:val="24"/>
+        </w:rPr>
+        <w:t>Actual time: Not finished yet</w:t>
+      </w:r>
+    </w:p>
+    <w:p>
+      <w:pPr>
+        <w:rPr>
+          <w:rFonts w:ascii="Times New Roman" w:hAnsi="Times New Roman" w:cs="Times New Roman"/>
+          <w:sz w:val="24"/>
+          <w:szCs w:val="24"/>
+        </w:rPr>
+      </w:pPr>
+      <w:r>
+        <w:rPr>
+          <w:rFonts w:ascii="Times New Roman" w:hAnsi="Times New Roman" w:cs="Times New Roman"/>
+          <w:b/>
+          <w:sz w:val="24"/>
+          <w:szCs w:val="24"/>
+        </w:rPr>
+        <w:t xml:space="preserve">User Story </w:t>
+      </w:r>
+      <w:r>
+        <w:rPr>
+          <w:rFonts w:ascii="Times New Roman" w:hAnsi="Times New Roman" w:cs="Times New Roman"/>
+          <w:b/>
+          <w:sz w:val="24"/>
+          <w:szCs w:val="24"/>
+        </w:rPr>
+        <w:t>13</w:t>
+      </w:r>
+      <w:r>
+        <w:rPr>
+          <w:rFonts w:ascii="Times New Roman" w:hAnsi="Times New Roman" w:cs="Times New Roman"/>
+          <w:b/>
+          <w:sz w:val="24"/>
+          <w:szCs w:val="24"/>
+        </w:rPr>
+        <w:t>:</w:t>
+      </w:r>
+      <w:r>
+        <w:rPr>
+          <w:rFonts w:ascii="Times New Roman" w:hAnsi="Times New Roman" w:cs="Times New Roman"/>
+          <w:sz w:val="24"/>
+          <w:szCs w:val="24"/>
+        </w:rPr>
+        <w:t xml:space="preserve"> </w:t>
+      </w:r>
+    </w:p>
+    <w:p>
+      <w:pPr>
+        <w:rPr>
+          <w:rFonts w:ascii="Times New Roman" w:hAnsi="Times New Roman" w:cs="Times New Roman"/>
+          <w:sz w:val="24"/>
+          <w:szCs w:val="24"/>
+        </w:rPr>
+      </w:pPr>
+      <w:r>
+        <w:rPr>
+          <w:rFonts w:ascii="Times New Roman" w:hAnsi="Times New Roman" w:cs="Times New Roman"/>
+          <w:sz w:val="24"/>
+          <w:szCs w:val="24"/>
+        </w:rPr>
+        <w:t xml:space="preserve">A user should be able to enter his or her own textbook data on our website, regardless of </w:t>
       </w:r>
       <w:proofErr w:type="gramStart"/>
       <w:r>
-        <w:t>are able to</w:t>
+        <w:rPr>
+          <w:rFonts w:ascii="Times New Roman" w:hAnsi="Times New Roman" w:cs="Times New Roman"/>
+          <w:sz w:val="24"/>
+          <w:szCs w:val="24"/>
+        </w:rPr>
+        <w:t>whether or not</w:t>
       </w:r>
       <w:proofErr w:type="gramEnd"/>
       <w:r>
-        <w:t xml:space="preserve"> know who </w:t>
-      </w:r>
-      <w:r>
-        <w:t>is</w:t>
-      </w:r>
-      <w:r>
-        <w:t xml:space="preserve"> trading (donatin</w:t>
-      </w:r>
-      <w:r>
-        <w:t xml:space="preserve">g or </w:t>
-      </w:r>
-      <w:r>
-        <w:t>requesting) textbooks across the system and which textbooks are corresponding to each trader. Assuming traders are human.</w:t>
-      </w:r>
-    </w:p>
-    <w:p>
-      <w:r>
-        <w:t xml:space="preserve">    Estimate time:</w:t>
-      </w:r>
-      <w:r>
-        <w:t xml:space="preserve"> 1 hour</w:t>
-      </w:r>
-    </w:p>
-    <w:p>
-      <w:r>
-        <w:t xml:space="preserve">    Actual time:</w:t>
-      </w:r>
-      <w:r>
-        <w:t xml:space="preserve"> 1 hour</w:t>
-      </w:r>
-    </w:p>
-    <w:p>
-      <w:r>
-        <w:rPr>
+        <w:rPr>
+          <w:rFonts w:ascii="Times New Roman" w:hAnsi="Times New Roman" w:cs="Times New Roman"/>
+          <w:sz w:val="24"/>
+          <w:szCs w:val="24"/>
+        </w:rPr>
+        <w:t xml:space="preserve"> the textbook is available already on our website. This textbook will then be added to the user’s list of books, which can be searched by other users. Implemented in the backend, but not in the frontend.</w:t>
+      </w:r>
+    </w:p>
+    <w:p>
+      <w:pPr>
+        <w:rPr>
+          <w:rFonts w:ascii="Times New Roman" w:hAnsi="Times New Roman" w:cs="Times New Roman"/>
+          <w:sz w:val="24"/>
+          <w:szCs w:val="24"/>
+        </w:rPr>
+      </w:pPr>
+      <w:r>
+        <w:rPr>
+          <w:rFonts w:ascii="Times New Roman" w:hAnsi="Times New Roman" w:cs="Times New Roman"/>
+          <w:sz w:val="24"/>
+          <w:szCs w:val="24"/>
+        </w:rPr>
+        <w:t xml:space="preserve">    </w:t>
+      </w:r>
+      <w:r>
+        <w:rPr>
+          <w:rFonts w:ascii="Times New Roman" w:hAnsi="Times New Roman" w:cs="Times New Roman"/>
+          <w:sz w:val="24"/>
+          <w:szCs w:val="24"/>
+        </w:rPr>
+        <w:t>Estimated time: 8 hours</w:t>
+      </w:r>
+    </w:p>
+    <w:p>
+      <w:pPr>
+        <w:rPr>
+          <w:rFonts w:ascii="Times New Roman" w:hAnsi="Times New Roman" w:cs="Times New Roman"/>
+          <w:sz w:val="24"/>
+          <w:szCs w:val="24"/>
+        </w:rPr>
+      </w:pPr>
+      <w:r>
+        <w:rPr>
+          <w:rFonts w:ascii="Times New Roman" w:hAnsi="Times New Roman" w:cs="Times New Roman"/>
+          <w:sz w:val="24"/>
+          <w:szCs w:val="24"/>
+        </w:rPr>
+        <w:t xml:space="preserve">    </w:t>
+      </w:r>
+      <w:r>
+        <w:rPr>
+          <w:rFonts w:ascii="Times New Roman" w:hAnsi="Times New Roman" w:cs="Times New Roman"/>
+          <w:sz w:val="24"/>
+          <w:szCs w:val="24"/>
+        </w:rPr>
+        <w:t>Actual time: Ongoing</w:t>
+      </w:r>
+    </w:p>
+    <w:p>
+      <w:pPr>
+        <w:rPr>
+          <w:rFonts w:ascii="Times New Roman" w:hAnsi="Times New Roman" w:cs="Times New Roman"/>
           <w:b/>
-        </w:rPr>
-        <w:t xml:space="preserve">User </w:t>
-      </w:r>
-      <w:r>
-        <w:rPr>
+          <w:sz w:val="24"/>
+          <w:szCs w:val="24"/>
+        </w:rPr>
+      </w:pPr>
+      <w:r>
+        <w:rPr>
+          <w:rFonts w:ascii="Times New Roman" w:hAnsi="Times New Roman" w:cs="Times New Roman"/>
           <w:b/>
-        </w:rPr>
-        <w:t>S</w:t>
-      </w:r>
-      <w:r>
-        <w:rPr>
+          <w:sz w:val="24"/>
+          <w:szCs w:val="24"/>
+        </w:rPr>
+        <w:t xml:space="preserve">User Story </w:t>
+      </w:r>
+      <w:r>
+        <w:rPr>
+          <w:rFonts w:ascii="Times New Roman" w:hAnsi="Times New Roman" w:cs="Times New Roman"/>
           <w:b/>
-        </w:rPr>
-        <w:t>tory</w:t>
-      </w:r>
-      <w:r>
-        <w:t xml:space="preserve"> </w:t>
-      </w:r>
-      <w:r>
-        <w:rPr>
+          <w:sz w:val="24"/>
+          <w:szCs w:val="24"/>
+        </w:rPr>
+        <w:t>14</w:t>
+      </w:r>
+      <w:r>
+        <w:rPr>
+          <w:rFonts w:ascii="Times New Roman" w:hAnsi="Times New Roman" w:cs="Times New Roman"/>
           <w:b/>
+          <w:sz w:val="24"/>
+          <w:szCs w:val="24"/>
+        </w:rPr>
+        <w:t xml:space="preserve">: </w:t>
+      </w:r>
+    </w:p>
+    <w:p>
+      <w:pPr>
+        <w:rPr>
+          <w:rFonts w:ascii="Times New Roman" w:hAnsi="Times New Roman" w:cs="Times New Roman"/>
+          <w:sz w:val="24"/>
+          <w:szCs w:val="24"/>
+        </w:rPr>
+      </w:pPr>
+      <w:r>
+        <w:rPr>
+          <w:rFonts w:ascii="Times New Roman" w:hAnsi="Times New Roman" w:cs="Times New Roman"/>
+          <w:sz w:val="24"/>
+          <w:szCs w:val="24"/>
+        </w:rPr>
+        <w:t xml:space="preserve">Users should be able to add textbooks they are interested in purchasing. A given seller can then search for users with a specific textbook they are looking to </w:t>
+      </w:r>
+      <w:proofErr w:type="gramStart"/>
+      <w:r>
+        <w:rPr>
+          <w:rFonts w:ascii="Times New Roman" w:hAnsi="Times New Roman" w:cs="Times New Roman"/>
+          <w:sz w:val="24"/>
+          <w:szCs w:val="24"/>
+        </w:rPr>
+        <w:t>purchase, and</w:t>
+      </w:r>
+      <w:proofErr w:type="gramEnd"/>
+      <w:r>
+        <w:rPr>
+          <w:rFonts w:ascii="Times New Roman" w:hAnsi="Times New Roman" w:cs="Times New Roman"/>
+          <w:sz w:val="24"/>
+          <w:szCs w:val="24"/>
+        </w:rPr>
+        <w:t xml:space="preserve"> make an offer.</w:t>
+      </w:r>
+    </w:p>
+    <w:p>
+      <w:pPr>
+        <w:rPr>
+          <w:rFonts w:ascii="Times New Roman" w:hAnsi="Times New Roman" w:cs="Times New Roman"/>
+          <w:sz w:val="24"/>
+          <w:szCs w:val="24"/>
+        </w:rPr>
+      </w:pPr>
+      <w:r>
+        <w:rPr>
+          <w:rFonts w:ascii="Times New Roman" w:hAnsi="Times New Roman" w:cs="Times New Roman"/>
+          <w:sz w:val="24"/>
+          <w:szCs w:val="24"/>
+        </w:rPr>
+        <w:t>Not implemented yet.</w:t>
+      </w:r>
+    </w:p>
+    <w:p>
+      <w:pPr>
+        <w:rPr>
+          <w:rFonts w:ascii="Times New Roman" w:hAnsi="Times New Roman" w:cs="Times New Roman"/>
+          <w:sz w:val="24"/>
+          <w:szCs w:val="24"/>
+        </w:rPr>
+      </w:pPr>
+      <w:r>
+        <w:rPr>
+          <w:rFonts w:ascii="Times New Roman" w:hAnsi="Times New Roman" w:cs="Times New Roman"/>
+          <w:sz w:val="24"/>
+          <w:szCs w:val="24"/>
+        </w:rPr>
+        <w:t>Estimated time: 4 hours</w:t>
+      </w:r>
+    </w:p>
+    <w:p>
+      <w:pPr>
+        <w:rPr>
+          <w:rFonts w:ascii="Times New Roman" w:hAnsi="Times New Roman" w:cs="Times New Roman"/>
+          <w:sz w:val="24"/>
+          <w:szCs w:val="24"/>
+        </w:rPr>
+      </w:pPr>
+      <w:r>
+        <w:rPr>
+          <w:rFonts w:ascii="Times New Roman" w:hAnsi="Times New Roman" w:cs="Times New Roman"/>
+          <w:sz w:val="24"/>
+          <w:szCs w:val="24"/>
+        </w:rPr>
+        <w:t>Actual time: ongoing</w:t>
+      </w:r>
+    </w:p>
+    <w:p>
+      <w:pPr>
+        <w:rPr>
+          <w:rFonts w:ascii="Times New Roman" w:hAnsi="Times New Roman" w:cs="Times New Roman"/>
+          <w:sz w:val="24"/>
+          <w:szCs w:val="24"/>
+        </w:rPr>
+      </w:pPr>
+    </w:p>
+    <w:p>
+      <w:pPr>
+        <w:rPr>
+          <w:rFonts w:ascii="Times New Roman" w:hAnsi="Times New Roman" w:cs="Times New Roman"/>
+          <w:b/>
+          <w:sz w:val="24"/>
+          <w:szCs w:val="24"/>
+        </w:rPr>
+      </w:pPr>
+      <w:r>
+        <w:rPr>
+          <w:rFonts w:ascii="Times New Roman" w:hAnsi="Times New Roman" w:cs="Times New Roman"/>
+          <w:b/>
+          <w:sz w:val="24"/>
+          <w:szCs w:val="24"/>
+        </w:rPr>
+        <w:lastRenderedPageBreak/>
+        <w:t>User Story 1</w:t>
+      </w:r>
+      <w:r>
+        <w:rPr>
+          <w:rFonts w:ascii="Times New Roman" w:hAnsi="Times New Roman" w:cs="Times New Roman"/>
+          <w:b/>
+          <w:sz w:val="24"/>
+          <w:szCs w:val="24"/>
         </w:rPr>
         <w:t>5</w:t>
       </w:r>
       <w:r>
-        <w:t xml:space="preserve">: Users </w:t>
+        <w:rPr>
+          <w:rFonts w:ascii="Times New Roman" w:hAnsi="Times New Roman" w:cs="Times New Roman"/>
+          <w:b/>
+          <w:sz w:val="24"/>
+          <w:szCs w:val="24"/>
+        </w:rPr>
+        <w:t xml:space="preserve">: </w:t>
+      </w:r>
+    </w:p>
+    <w:p>
+      <w:pPr>
+        <w:rPr>
+          <w:rFonts w:ascii="Times New Roman" w:hAnsi="Times New Roman" w:cs="Times New Roman"/>
+          <w:sz w:val="24"/>
+          <w:szCs w:val="24"/>
+        </w:rPr>
+      </w:pPr>
+      <w:r>
+        <w:rPr>
+          <w:rFonts w:ascii="Times New Roman" w:hAnsi="Times New Roman" w:cs="Times New Roman"/>
+          <w:sz w:val="24"/>
+          <w:szCs w:val="24"/>
+        </w:rPr>
+        <w:t xml:space="preserve">Users should be able to report suspicious content from other users. This is </w:t>
       </w:r>
       <w:proofErr w:type="gramStart"/>
       <w:r>
-        <w:t>are able to</w:t>
+        <w:rPr>
+          <w:rFonts w:ascii="Times New Roman" w:hAnsi="Times New Roman" w:cs="Times New Roman"/>
+          <w:sz w:val="24"/>
+          <w:szCs w:val="24"/>
+        </w:rPr>
+        <w:t>similar to</w:t>
       </w:r>
       <w:proofErr w:type="gramEnd"/>
       <w:r>
-        <w:t xml:space="preserve"> know the methods to contact traders via contact information that traders </w:t>
-      </w:r>
-      <w:r>
-        <w:t>post</w:t>
-      </w:r>
-      <w:r>
-        <w:t xml:space="preserve"> in the system. Users can get any trader’s contact information when they click on the trader from the displayed user list.</w:t>
-      </w:r>
-    </w:p>
-    <w:p>
-      <w:r>
-        <w:lastRenderedPageBreak/>
-        <w:t xml:space="preserve">    Estimate time:</w:t>
-      </w:r>
-      <w:r>
-        <w:t xml:space="preserve"> 1 hour</w:t>
-      </w:r>
-    </w:p>
-    <w:p>
-      <w:r>
-        <w:t xml:space="preserve">    Actual time:</w:t>
-      </w:r>
-      <w:r>
-        <w:t xml:space="preserve"> 1 hour</w:t>
-      </w:r>
+        <w:rPr>
+          <w:rFonts w:ascii="Times New Roman" w:hAnsi="Times New Roman" w:cs="Times New Roman"/>
+          <w:sz w:val="24"/>
+          <w:szCs w:val="24"/>
+        </w:rPr>
+        <w:t xml:space="preserve"> how Facebook posts can be reported, and users can be blocked by other users on Facebook. Currently not implemented to full functionality.</w:t>
+      </w:r>
+    </w:p>
+    <w:p>
+      <w:pPr>
+        <w:rPr>
+          <w:rFonts w:ascii="Times New Roman" w:hAnsi="Times New Roman" w:cs="Times New Roman"/>
+          <w:sz w:val="24"/>
+          <w:szCs w:val="24"/>
+        </w:rPr>
+      </w:pPr>
+      <w:r>
+        <w:rPr>
+          <w:rFonts w:ascii="Times New Roman" w:hAnsi="Times New Roman" w:cs="Times New Roman"/>
+          <w:sz w:val="24"/>
+          <w:szCs w:val="24"/>
+        </w:rPr>
+        <w:t>Estimated time: 5 hours</w:t>
+      </w:r>
+    </w:p>
+    <w:p>
+      <w:pPr>
+        <w:rPr>
+          <w:rFonts w:ascii="Times New Roman" w:hAnsi="Times New Roman" w:cs="Times New Roman"/>
+          <w:sz w:val="24"/>
+          <w:szCs w:val="24"/>
+        </w:rPr>
+      </w:pPr>
+      <w:r>
+        <w:rPr>
+          <w:rFonts w:ascii="Times New Roman" w:hAnsi="Times New Roman" w:cs="Times New Roman"/>
+          <w:sz w:val="24"/>
+          <w:szCs w:val="24"/>
+        </w:rPr>
+        <w:t>Actual time: ongoing</w:t>
+      </w:r>
+    </w:p>
+    <w:p>
+      <w:pPr>
+        <w:rPr>
+          <w:rFonts w:ascii="Times New Roman" w:hAnsi="Times New Roman" w:cs="Times New Roman"/>
+          <w:sz w:val="24"/>
+          <w:szCs w:val="24"/>
+        </w:rPr>
+      </w:pPr>
+      <w:bookmarkStart w:id="5" w:name="_GoBack"/>
+      <w:bookmarkEnd w:id="5"/>
     </w:p>
     <w:p>
       <w:pPr>
         <w:pStyle w:val="Heading1"/>
       </w:pPr>
-      <w:bookmarkStart w:id="5" w:name="_Toc519282178"/>
+      <w:bookmarkStart w:id="6" w:name="_Toc519282178"/>
       <w:r>
         <w:t xml:space="preserve">3 </w:t>
       </w:r>
@@ -3046,14 +4447,14 @@
         <w:t>RESTful API</w:t>
       </w:r>
       <w:bookmarkEnd w:id="4"/>
-      <w:bookmarkEnd w:id="5"/>
+      <w:bookmarkEnd w:id="6"/>
     </w:p>
     <w:p>
       <w:pPr>
         <w:pStyle w:val="NormalWeb"/>
         <w:spacing w:before="0" w:beforeAutospacing="0" w:after="0" w:afterAutospacing="0"/>
       </w:pPr>
-      <w:bookmarkStart w:id="6" w:name="_Toc517966882"/>
+      <w:bookmarkStart w:id="7" w:name="_Toc517966882"/>
       <w:r>
         <w:rPr>
           <w:color w:val="000000"/>
@@ -3859,6 +5260,7 @@
               <w:rPr>
                 <w:color w:val="000000"/>
               </w:rPr>
+              <w:lastRenderedPageBreak/>
               <w:t>/book/title/&lt;title&gt;</w:t>
             </w:r>
           </w:p>
@@ -4161,7 +5563,6 @@
               <w:rPr>
                 <w:color w:val="000000"/>
               </w:rPr>
-              <w:lastRenderedPageBreak/>
               <w:t>/meeting/&lt;</w:t>
             </w:r>
             <w:proofErr w:type="spellStart"/>
@@ -5165,7 +6566,7 @@
       <w:pPr>
         <w:pStyle w:val="Heading2"/>
       </w:pPr>
-      <w:bookmarkStart w:id="7" w:name="_Toc519282179"/>
+      <w:bookmarkStart w:id="8" w:name="_Toc519282179"/>
       <w:r>
         <w:t xml:space="preserve">3.1. </w:t>
       </w:r>
@@ -5175,7 +6576,7 @@
       <w:r>
         <w:t xml:space="preserve"> User</w:t>
       </w:r>
-      <w:bookmarkEnd w:id="7"/>
+      <w:bookmarkEnd w:id="8"/>
     </w:p>
     <w:p>
       <w:pPr>
@@ -5220,6 +6621,7 @@
         <w:rPr>
           <w:noProof/>
         </w:rPr>
+        <w:lastRenderedPageBreak/>
         <mc:AlternateContent>
           <mc:Choice Requires="wps">
             <w:drawing>
@@ -5429,7 +6831,6 @@
         <w:rPr>
           <w:color w:val="333333"/>
         </w:rPr>
-        <w:lastRenderedPageBreak/>
         <w:t>Example request:</w:t>
       </w:r>
       <w:r>
@@ -6685,7 +8086,7 @@
       <w:pPr>
         <w:pStyle w:val="Heading2"/>
       </w:pPr>
-      <w:bookmarkStart w:id="8" w:name="_Toc519282180"/>
+      <w:bookmarkStart w:id="9" w:name="_Toc519282180"/>
       <w:r>
         <w:t xml:space="preserve">3.2. </w:t>
       </w:r>
@@ -6695,7 +8096,7 @@
       <w:r>
         <w:t xml:space="preserve"> Book</w:t>
       </w:r>
-      <w:bookmarkEnd w:id="8"/>
+      <w:bookmarkEnd w:id="9"/>
     </w:p>
     <w:p>
       <w:pPr>
@@ -6724,6 +8125,7 @@
         <w:rPr>
           <w:color w:val="333333"/>
         </w:rPr>
+        <w:lastRenderedPageBreak/>
         <w:t>Example request:</w:t>
       </w:r>
       <w:r>
@@ -6992,7 +8394,6 @@
         <w:rPr>
           <w:noProof/>
         </w:rPr>
-        <w:lastRenderedPageBreak/>
         <mc:AlternateContent>
           <mc:Choice Requires="wps">
             <w:drawing>
@@ -8334,6 +9735,7 @@
         <w:rPr>
           <w:noProof/>
         </w:rPr>
+        <w:lastRenderedPageBreak/>
         <mc:AlternateContent>
           <mc:Choice Requires="wps">
             <w:drawing>
@@ -8624,7 +10026,6 @@
           <w:iCs/>
           <w:color w:val="333333"/>
         </w:rPr>
-        <w:lastRenderedPageBreak/>
         <w:t xml:space="preserve">Example request: </w:t>
       </w:r>
       <w:r>
@@ -10163,7 +11564,7 @@
       <w:pPr>
         <w:pStyle w:val="Heading2"/>
       </w:pPr>
-      <w:bookmarkStart w:id="9" w:name="_Toc519282181"/>
+      <w:bookmarkStart w:id="10" w:name="_Toc519282181"/>
       <w:r>
         <w:t xml:space="preserve">3.3. </w:t>
       </w:r>
@@ -10173,7 +11574,7 @@
       <w:r>
         <w:t xml:space="preserve"> Meeting</w:t>
       </w:r>
-      <w:bookmarkEnd w:id="9"/>
+      <w:bookmarkEnd w:id="10"/>
     </w:p>
     <w:p>
       <w:pPr>
@@ -10377,6 +11778,7 @@
           <w:iCs/>
           <w:color w:val="333333"/>
         </w:rPr>
+        <w:lastRenderedPageBreak/>
         <w:t>Response format</w:t>
       </w:r>
     </w:p>
@@ -10645,7 +12047,6 @@
               <w:rPr>
                 <w:color w:val="000000"/>
               </w:rPr>
-              <w:lastRenderedPageBreak/>
               <w:t>time</w:t>
             </w:r>
           </w:p>
@@ -10836,7 +12237,7 @@
       <w:pPr>
         <w:pStyle w:val="Heading2"/>
       </w:pPr>
-      <w:bookmarkStart w:id="10" w:name="_Toc519282182"/>
+      <w:bookmarkStart w:id="11" w:name="_Toc519282182"/>
       <w:r>
         <w:t xml:space="preserve">3.4. </w:t>
       </w:r>
@@ -10846,7 +12247,7 @@
       <w:r>
         <w:t xml:space="preserve"> Course</w:t>
       </w:r>
-      <w:bookmarkEnd w:id="10"/>
+      <w:bookmarkEnd w:id="11"/>
     </w:p>
     <w:p>
       <w:pPr>
@@ -11683,6 +13084,7 @@
               <w:rPr>
                 <w:color w:val="000000"/>
               </w:rPr>
+              <w:lastRenderedPageBreak/>
               <w:t>Course ID</w:t>
             </w:r>
           </w:p>
@@ -12059,7 +13461,7 @@
       <w:pPr>
         <w:pStyle w:val="Heading2"/>
       </w:pPr>
-      <w:bookmarkStart w:id="11" w:name="_Toc519282183"/>
+      <w:bookmarkStart w:id="12" w:name="_Toc519282183"/>
       <w:r>
         <w:t xml:space="preserve">3.5. </w:t>
       </w:r>
@@ -12069,7 +13471,7 @@
       <w:r>
         <w:t xml:space="preserve"> Request</w:t>
       </w:r>
-      <w:bookmarkEnd w:id="11"/>
+      <w:bookmarkEnd w:id="12"/>
     </w:p>
     <w:p>
       <w:pPr>
@@ -13228,6 +14630,7 @@
               <w:rPr>
                 <w:color w:val="000000"/>
               </w:rPr>
+              <w:lastRenderedPageBreak/>
               <w:t>user_id</w:t>
             </w:r>
             <w:proofErr w:type="spellEnd"/>
@@ -13411,7 +14814,7 @@
       <w:pPr>
         <w:pStyle w:val="Heading2"/>
       </w:pPr>
-      <w:bookmarkStart w:id="12" w:name="_Toc519282184"/>
+      <w:bookmarkStart w:id="13" w:name="_Toc519282184"/>
       <w:r>
         <w:t xml:space="preserve">3.6. </w:t>
       </w:r>
@@ -13421,7 +14824,7 @@
       <w:r>
         <w:t xml:space="preserve"> Offer</w:t>
       </w:r>
-      <w:bookmarkEnd w:id="12"/>
+      <w:bookmarkEnd w:id="13"/>
     </w:p>
     <w:p>
       <w:pPr>
@@ -13450,7 +14853,6 @@
         <w:rPr>
           <w:noProof/>
         </w:rPr>
-        <w:lastRenderedPageBreak/>
         <mc:AlternateContent>
           <mc:Choice Requires="wps">
             <w:drawing>
@@ -14745,6 +16147,7 @@
         <w:spacing w:before="0" w:beforeAutospacing="0" w:after="200" w:afterAutospacing="0"/>
       </w:pPr>
       <w:r>
+        <w:lastRenderedPageBreak/>
         <w:t> </w:t>
       </w:r>
     </w:p>
@@ -14752,7 +16155,7 @@
       <w:pPr>
         <w:pStyle w:val="Heading2"/>
       </w:pPr>
-      <w:bookmarkStart w:id="13" w:name="_Toc519282185"/>
+      <w:bookmarkStart w:id="14" w:name="_Toc519282185"/>
       <w:r>
         <w:t xml:space="preserve">3.7. </w:t>
       </w:r>
@@ -14762,7 +16165,7 @@
       <w:r>
         <w:t xml:space="preserve"> Report</w:t>
       </w:r>
-      <w:bookmarkEnd w:id="13"/>
+      <w:bookmarkEnd w:id="14"/>
     </w:p>
     <w:p>
       <w:pPr>
@@ -15007,7 +16410,6 @@
           <w:iCs/>
           <w:color w:val="333333"/>
         </w:rPr>
-        <w:lastRenderedPageBreak/>
         <w:t>Response format</w:t>
       </w:r>
     </w:p>
@@ -16090,29 +17492,28 @@
       <w:pPr>
         <w:pStyle w:val="Heading1"/>
       </w:pPr>
-      <w:bookmarkStart w:id="14" w:name="_Toc519282186"/>
-      <w:r>
+      <w:bookmarkStart w:id="15" w:name="_Toc519282186"/>
+      <w:r>
+        <w:lastRenderedPageBreak/>
         <w:t xml:space="preserve">4 </w:t>
       </w:r>
       <w:r>
         <w:t>Models</w:t>
       </w:r>
-      <w:bookmarkEnd w:id="6"/>
-      <w:bookmarkEnd w:id="14"/>
+      <w:bookmarkEnd w:id="7"/>
+      <w:bookmarkEnd w:id="15"/>
     </w:p>
     <w:p>
       <w:pPr>
         <w:pStyle w:val="Heading2"/>
       </w:pPr>
-      <w:bookmarkStart w:id="15" w:name="_Toc519282187"/>
+      <w:bookmarkStart w:id="16" w:name="_Toc519282187"/>
       <w:r>
         <w:t xml:space="preserve">4.1 </w:t>
       </w:r>
       <w:r>
         <w:t>Book</w:t>
       </w:r>
-      <w:bookmarkStart w:id="16" w:name="_GoBack"/>
-      <w:bookmarkEnd w:id="15"/>
       <w:bookmarkEnd w:id="16"/>
     </w:p>
     <w:tbl>
@@ -16686,7 +18087,6 @@
                 <w:szCs w:val="24"/>
                 <w:lang w:eastAsia="en-US"/>
               </w:rPr>
-              <w:lastRenderedPageBreak/>
               <w:t>classification system</w:t>
             </w:r>
           </w:p>
@@ -17969,6 +19369,7 @@
                 <w:sz w:val="24"/>
                 <w:szCs w:val="24"/>
               </w:rPr>
+              <w:lastRenderedPageBreak/>
               <w:t>Password</w:t>
             </w:r>
           </w:p>
@@ -18351,7 +19752,6 @@
       <w:bookmarkStart w:id="21" w:name="_Toc517966883"/>
       <w:bookmarkStart w:id="22" w:name="_Toc519282192"/>
       <w:r>
-        <w:lastRenderedPageBreak/>
         <w:t xml:space="preserve">5 </w:t>
       </w:r>
       <w:r>
@@ -18647,6 +20047,7 @@
       </w:pPr>
       <w:bookmarkStart w:id="29" w:name="_Toc519282198"/>
       <w:r>
+        <w:lastRenderedPageBreak/>
         <w:t>5.6 Flask</w:t>
       </w:r>
       <w:bookmarkEnd w:id="29"/>
@@ -18719,7 +20120,6 @@
       </w:pPr>
       <w:bookmarkStart w:id="31" w:name="_Toc519282200"/>
       <w:r>
-        <w:lastRenderedPageBreak/>
         <w:t>5.7.1 React-Router</w:t>
       </w:r>
       <w:bookmarkEnd w:id="31"/>
@@ -19133,17 +20533,7 @@
           <w:sz w:val="24"/>
           <w:szCs w:val="24"/>
         </w:rPr>
-        <w:t xml:space="preserve"> uploaded the same files to both. When uploading files, all the </w:t>
-      </w:r>
-      <w:r>
-        <w:rPr>
-          <w:rFonts w:ascii="Times New Roman" w:hAnsi="Times New Roman" w:cs="Times New Roman"/>
-          <w:color w:val="000000"/>
-          <w:sz w:val="24"/>
-          <w:szCs w:val="24"/>
-        </w:rPr>
-        <w:lastRenderedPageBreak/>
-        <w:t>permissions must be set to public readable by everyone. Finally, to enable website hosting, static website hosting must be enabled in the properties of each bucket.</w:t>
+        <w:t xml:space="preserve"> uploaded the same files to both. When uploading files, all the permissions must be set to public readable by everyone. Finally, to enable website hosting, static website hosting must be enabled in the properties of each bucket.</w:t>
       </w:r>
     </w:p>
     <w:p>
@@ -19446,6 +20836,7 @@
         <w:rPr>
           <w:color w:val="000000"/>
         </w:rPr>
+        <w:lastRenderedPageBreak/>
         <w:t xml:space="preserve">Our database is formed by eight main models such as Author, Book, Course, Image, Institution, Meeting, Review, and User. Those models contain information that will be displayed on the model pages of the website and hold relationships to other models. Besides those eight models, our database also includes five other models that are </w:t>
       </w:r>
       <w:proofErr w:type="spellStart"/>
@@ -19497,7 +20888,6 @@
           <w:iCs/>
           <w:color w:val="000000"/>
         </w:rPr>
-        <w:lastRenderedPageBreak/>
         <w:t>Association classes explanations:</w:t>
       </w:r>
     </w:p>
@@ -19734,6 +21124,7 @@
       </w:pPr>
       <w:bookmarkStart w:id="43" w:name="_Toc519282211"/>
       <w:r>
+        <w:lastRenderedPageBreak/>
         <w:t>11</w:t>
       </w:r>
       <w:r>
@@ -22427,7 +23818,7 @@
 </file>
 
 <file path=customXml/itemProps1.xml><?xml version="1.0" encoding="utf-8"?>
-<ds:datastoreItem xmlns:ds="http://schemas.openxmlformats.org/officeDocument/2006/customXml" ds:itemID="{E4E0C616-1257-438B-9B3C-AD8DE55A74A6}">
+<ds:datastoreItem xmlns:ds="http://schemas.openxmlformats.org/officeDocument/2006/customXml" ds:itemID="{E2C0643A-DA21-4E00-9459-0C896FA53DDB}">
   <ds:schemaRefs>
     <ds:schemaRef ds:uri="http://schemas.openxmlformats.org/officeDocument/2006/bibliography"/>
   </ds:schemaRefs>

</xml_diff>

<commit_message>
Moved testing to its own subcatagory in Technical Report
</commit_message>
<xml_diff>
--- a/TechnicalReportPhase3.docx
+++ b/TechnicalReportPhase3.docx
@@ -207,6 +207,8 @@
           <w:r>
             <w:t>Contents</w:t>
           </w:r>
+          <w:bookmarkStart w:id="1" w:name="_GoBack"/>
+          <w:bookmarkEnd w:id="1"/>
         </w:p>
         <w:p>
           <w:pPr>
@@ -242,7 +244,7 @@
             </w:rPr>
             <w:fldChar w:fldCharType="separate"/>
           </w:r>
-          <w:hyperlink w:anchor="_Toc519282176" w:history="1">
+          <w:hyperlink w:anchor="_Toc520062923" w:history="1">
             <w:r>
               <w:rPr>
                 <w:rStyle w:val="Hyperlink"/>
@@ -269,7 +271,7 @@
                 <w:noProof/>
                 <w:webHidden/>
               </w:rPr>
-              <w:instrText xml:space="preserve"> PAGEREF _Toc519282176 \h </w:instrText>
+              <w:instrText xml:space="preserve"> PAGEREF _Toc520062923 \h </w:instrText>
             </w:r>
             <w:r>
               <w:rPr>
@@ -310,7 +312,7 @@
               <w:noProof/>
             </w:rPr>
           </w:pPr>
-          <w:hyperlink w:anchor="_Toc519282177" w:history="1">
+          <w:hyperlink w:anchor="_Toc520062924" w:history="1">
             <w:r>
               <w:rPr>
                 <w:rStyle w:val="Hyperlink"/>
@@ -337,7 +339,7 @@
                 <w:noProof/>
                 <w:webHidden/>
               </w:rPr>
-              <w:instrText xml:space="preserve"> PAGEREF _Toc519282177 \h </w:instrText>
+              <w:instrText xml:space="preserve"> PAGEREF _Toc520062924 \h </w:instrText>
             </w:r>
             <w:r>
               <w:rPr>
@@ -378,7 +380,7 @@
               <w:noProof/>
             </w:rPr>
           </w:pPr>
-          <w:hyperlink w:anchor="_Toc519282178" w:history="1">
+          <w:hyperlink w:anchor="_Toc520062925" w:history="1">
             <w:r>
               <w:rPr>
                 <w:rStyle w:val="Hyperlink"/>
@@ -405,7 +407,7 @@
                 <w:noProof/>
                 <w:webHidden/>
               </w:rPr>
-              <w:instrText xml:space="preserve"> PAGEREF _Toc519282178 \h </w:instrText>
+              <w:instrText xml:space="preserve"> PAGEREF _Toc520062925 \h </w:instrText>
             </w:r>
             <w:r>
               <w:rPr>
@@ -425,7 +427,7 @@
                 <w:noProof/>
                 <w:webHidden/>
               </w:rPr>
-              <w:t>4</w:t>
+              <w:t>6</w:t>
             </w:r>
             <w:r>
               <w:rPr>
@@ -446,13 +448,13 @@
               <w:noProof/>
             </w:rPr>
           </w:pPr>
-          <w:hyperlink w:anchor="_Toc519282179" w:history="1">
+          <w:hyperlink w:anchor="_Toc520062926" w:history="1">
             <w:r>
               <w:rPr>
                 <w:rStyle w:val="Hyperlink"/>
                 <w:noProof/>
               </w:rPr>
-              <w:t>3.1. Retrieve User</w:t>
+              <w:t>3.1. API requests for User</w:t>
             </w:r>
             <w:r>
               <w:rPr>
@@ -473,7 +475,7 @@
                 <w:noProof/>
                 <w:webHidden/>
               </w:rPr>
-              <w:instrText xml:space="preserve"> PAGEREF _Toc519282179 \h </w:instrText>
+              <w:instrText xml:space="preserve"> PAGEREF _Toc520062926 \h </w:instrText>
             </w:r>
             <w:r>
               <w:rPr>
@@ -493,7 +495,7 @@
                 <w:noProof/>
                 <w:webHidden/>
               </w:rPr>
-              <w:t>5</w:t>
+              <w:t>7</w:t>
             </w:r>
             <w:r>
               <w:rPr>
@@ -514,13 +516,13 @@
               <w:noProof/>
             </w:rPr>
           </w:pPr>
-          <w:hyperlink w:anchor="_Toc519282180" w:history="1">
+          <w:hyperlink w:anchor="_Toc520062927" w:history="1">
             <w:r>
               <w:rPr>
                 <w:rStyle w:val="Hyperlink"/>
                 <w:noProof/>
               </w:rPr>
-              <w:t>3.2. Retrieve Book</w:t>
+              <w:t>3.2. API requests for Book</w:t>
             </w:r>
             <w:r>
               <w:rPr>
@@ -541,7 +543,7 @@
                 <w:noProof/>
                 <w:webHidden/>
               </w:rPr>
-              <w:instrText xml:space="preserve"> PAGEREF _Toc519282180 \h </w:instrText>
+              <w:instrText xml:space="preserve"> PAGEREF _Toc520062927 \h </w:instrText>
             </w:r>
             <w:r>
               <w:rPr>
@@ -561,7 +563,7 @@
                 <w:noProof/>
                 <w:webHidden/>
               </w:rPr>
-              <w:t>6</w:t>
+              <w:t>8</w:t>
             </w:r>
             <w:r>
               <w:rPr>
@@ -582,13 +584,13 @@
               <w:noProof/>
             </w:rPr>
           </w:pPr>
-          <w:hyperlink w:anchor="_Toc519282181" w:history="1">
+          <w:hyperlink w:anchor="_Toc520062928" w:history="1">
             <w:r>
               <w:rPr>
                 <w:rStyle w:val="Hyperlink"/>
                 <w:noProof/>
               </w:rPr>
-              <w:t>3.3. Retrieve Meeting</w:t>
+              <w:t>3.3. API requests for Meeting</w:t>
             </w:r>
             <w:r>
               <w:rPr>
@@ -609,7 +611,7 @@
                 <w:noProof/>
                 <w:webHidden/>
               </w:rPr>
-              <w:instrText xml:space="preserve"> PAGEREF _Toc519282181 \h </w:instrText>
+              <w:instrText xml:space="preserve"> PAGEREF _Toc520062928 \h </w:instrText>
             </w:r>
             <w:r>
               <w:rPr>
@@ -629,7 +631,7 @@
                 <w:noProof/>
                 <w:webHidden/>
               </w:rPr>
-              <w:t>7</w:t>
+              <w:t>10</w:t>
             </w:r>
             <w:r>
               <w:rPr>
@@ -650,13 +652,13 @@
               <w:noProof/>
             </w:rPr>
           </w:pPr>
-          <w:hyperlink w:anchor="_Toc519282182" w:history="1">
+          <w:hyperlink w:anchor="_Toc520062929" w:history="1">
             <w:r>
               <w:rPr>
                 <w:rStyle w:val="Hyperlink"/>
                 <w:noProof/>
               </w:rPr>
-              <w:t>3.4. Retrieve Course</w:t>
+              <w:t>3.4. API requests for Course</w:t>
             </w:r>
             <w:r>
               <w:rPr>
@@ -677,7 +679,7 @@
                 <w:noProof/>
                 <w:webHidden/>
               </w:rPr>
-              <w:instrText xml:space="preserve"> PAGEREF _Toc519282182 \h </w:instrText>
+              <w:instrText xml:space="preserve"> PAGEREF _Toc520062929 \h </w:instrText>
             </w:r>
             <w:r>
               <w:rPr>
@@ -697,7 +699,7 @@
                 <w:noProof/>
                 <w:webHidden/>
               </w:rPr>
-              <w:t>8</w:t>
+              <w:t>11</w:t>
             </w:r>
             <w:r>
               <w:rPr>
@@ -718,13 +720,13 @@
               <w:noProof/>
             </w:rPr>
           </w:pPr>
-          <w:hyperlink w:anchor="_Toc519282183" w:history="1">
+          <w:hyperlink w:anchor="_Toc520062930" w:history="1">
             <w:r>
               <w:rPr>
                 <w:rStyle w:val="Hyperlink"/>
                 <w:noProof/>
               </w:rPr>
-              <w:t>3.5. Retrieve Request</w:t>
+              <w:t>3.5. API requests for Request</w:t>
             </w:r>
             <w:r>
               <w:rPr>
@@ -745,7 +747,7 @@
                 <w:noProof/>
                 <w:webHidden/>
               </w:rPr>
-              <w:instrText xml:space="preserve"> PAGEREF _Toc519282183 \h </w:instrText>
+              <w:instrText xml:space="preserve"> PAGEREF _Toc520062930 \h </w:instrText>
             </w:r>
             <w:r>
               <w:rPr>
@@ -765,7 +767,7 @@
                 <w:noProof/>
                 <w:webHidden/>
               </w:rPr>
-              <w:t>8</w:t>
+              <w:t>12</w:t>
             </w:r>
             <w:r>
               <w:rPr>
@@ -786,13 +788,13 @@
               <w:noProof/>
             </w:rPr>
           </w:pPr>
-          <w:hyperlink w:anchor="_Toc519282184" w:history="1">
+          <w:hyperlink w:anchor="_Toc520062931" w:history="1">
             <w:r>
               <w:rPr>
                 <w:rStyle w:val="Hyperlink"/>
                 <w:noProof/>
               </w:rPr>
-              <w:t>3.6. Retrieve Offer</w:t>
+              <w:t>3.6. API requests for Offer</w:t>
             </w:r>
             <w:r>
               <w:rPr>
@@ -813,7 +815,7 @@
                 <w:noProof/>
                 <w:webHidden/>
               </w:rPr>
-              <w:instrText xml:space="preserve"> PAGEREF _Toc519282184 \h </w:instrText>
+              <w:instrText xml:space="preserve"> PAGEREF _Toc520062931 \h </w:instrText>
             </w:r>
             <w:r>
               <w:rPr>
@@ -833,7 +835,7 @@
                 <w:noProof/>
                 <w:webHidden/>
               </w:rPr>
-              <w:t>9</w:t>
+              <w:t>13</w:t>
             </w:r>
             <w:r>
               <w:rPr>
@@ -854,13 +856,13 @@
               <w:noProof/>
             </w:rPr>
           </w:pPr>
-          <w:hyperlink w:anchor="_Toc519282185" w:history="1">
+          <w:hyperlink w:anchor="_Toc520062932" w:history="1">
             <w:r>
               <w:rPr>
                 <w:rStyle w:val="Hyperlink"/>
                 <w:noProof/>
               </w:rPr>
-              <w:t>3.7. Retrieve Report</w:t>
+              <w:t>3.7. API requests for Report</w:t>
             </w:r>
             <w:r>
               <w:rPr>
@@ -881,7 +883,7 @@
                 <w:noProof/>
                 <w:webHidden/>
               </w:rPr>
-              <w:instrText xml:space="preserve"> PAGEREF _Toc519282185 \h </w:instrText>
+              <w:instrText xml:space="preserve"> PAGEREF _Toc520062932 \h </w:instrText>
             </w:r>
             <w:r>
               <w:rPr>
@@ -901,7 +903,7 @@
                 <w:noProof/>
                 <w:webHidden/>
               </w:rPr>
-              <w:t>10</w:t>
+              <w:t>14</w:t>
             </w:r>
             <w:r>
               <w:rPr>
@@ -922,7 +924,7 @@
               <w:noProof/>
             </w:rPr>
           </w:pPr>
-          <w:hyperlink w:anchor="_Toc519282186" w:history="1">
+          <w:hyperlink w:anchor="_Toc520062933" w:history="1">
             <w:r>
               <w:rPr>
                 <w:rStyle w:val="Hyperlink"/>
@@ -949,7 +951,7 @@
                 <w:noProof/>
                 <w:webHidden/>
               </w:rPr>
-              <w:instrText xml:space="preserve"> PAGEREF _Toc519282186 \h </w:instrText>
+              <w:instrText xml:space="preserve"> PAGEREF _Toc520062933 \h </w:instrText>
             </w:r>
             <w:r>
               <w:rPr>
@@ -969,7 +971,7 @@
                 <w:noProof/>
                 <w:webHidden/>
               </w:rPr>
-              <w:t>11</w:t>
+              <w:t>15</w:t>
             </w:r>
             <w:r>
               <w:rPr>
@@ -990,7 +992,7 @@
               <w:noProof/>
             </w:rPr>
           </w:pPr>
-          <w:hyperlink w:anchor="_Toc519282187" w:history="1">
+          <w:hyperlink w:anchor="_Toc520062934" w:history="1">
             <w:r>
               <w:rPr>
                 <w:rStyle w:val="Hyperlink"/>
@@ -1017,7 +1019,7 @@
                 <w:noProof/>
                 <w:webHidden/>
               </w:rPr>
-              <w:instrText xml:space="preserve"> PAGEREF _Toc519282187 \h </w:instrText>
+              <w:instrText xml:space="preserve"> PAGEREF _Toc520062934 \h </w:instrText>
             </w:r>
             <w:r>
               <w:rPr>
@@ -1037,7 +1039,7 @@
                 <w:noProof/>
                 <w:webHidden/>
               </w:rPr>
-              <w:t>11</w:t>
+              <w:t>15</w:t>
             </w:r>
             <w:r>
               <w:rPr>
@@ -1058,7 +1060,7 @@
               <w:noProof/>
             </w:rPr>
           </w:pPr>
-          <w:hyperlink w:anchor="_Toc519282188" w:history="1">
+          <w:hyperlink w:anchor="_Toc520062935" w:history="1">
             <w:r>
               <w:rPr>
                 <w:rStyle w:val="Hyperlink"/>
@@ -1085,7 +1087,7 @@
                 <w:noProof/>
                 <w:webHidden/>
               </w:rPr>
-              <w:instrText xml:space="preserve"> PAGEREF _Toc519282188 \h </w:instrText>
+              <w:instrText xml:space="preserve"> PAGEREF _Toc520062935 \h </w:instrText>
             </w:r>
             <w:r>
               <w:rPr>
@@ -1105,7 +1107,7 @@
                 <w:noProof/>
                 <w:webHidden/>
               </w:rPr>
-              <w:t>12</w:t>
+              <w:t>15</w:t>
             </w:r>
             <w:r>
               <w:rPr>
@@ -1126,7 +1128,7 @@
               <w:noProof/>
             </w:rPr>
           </w:pPr>
-          <w:hyperlink w:anchor="_Toc519282189" w:history="1">
+          <w:hyperlink w:anchor="_Toc520062936" w:history="1">
             <w:r>
               <w:rPr>
                 <w:rStyle w:val="Hyperlink"/>
@@ -1153,7 +1155,7 @@
                 <w:noProof/>
                 <w:webHidden/>
               </w:rPr>
-              <w:instrText xml:space="preserve"> PAGEREF _Toc519282189 \h </w:instrText>
+              <w:instrText xml:space="preserve"> PAGEREF _Toc520062936 \h </w:instrText>
             </w:r>
             <w:r>
               <w:rPr>
@@ -1173,7 +1175,7 @@
                 <w:noProof/>
                 <w:webHidden/>
               </w:rPr>
-              <w:t>12</w:t>
+              <w:t>15</w:t>
             </w:r>
             <w:r>
               <w:rPr>
@@ -1194,7 +1196,7 @@
               <w:noProof/>
             </w:rPr>
           </w:pPr>
-          <w:hyperlink w:anchor="_Toc519282190" w:history="1">
+          <w:hyperlink w:anchor="_Toc520062937" w:history="1">
             <w:r>
               <w:rPr>
                 <w:rStyle w:val="Hyperlink"/>
@@ -1221,7 +1223,7 @@
                 <w:noProof/>
                 <w:webHidden/>
               </w:rPr>
-              <w:instrText xml:space="preserve"> PAGEREF _Toc519282190 \h </w:instrText>
+              <w:instrText xml:space="preserve"> PAGEREF _Toc520062937 \h </w:instrText>
             </w:r>
             <w:r>
               <w:rPr>
@@ -1241,7 +1243,7 @@
                 <w:noProof/>
                 <w:webHidden/>
               </w:rPr>
-              <w:t>12</w:t>
+              <w:t>15</w:t>
             </w:r>
             <w:r>
               <w:rPr>
@@ -1262,13 +1264,13 @@
               <w:noProof/>
             </w:rPr>
           </w:pPr>
-          <w:hyperlink w:anchor="_Toc519282191" w:history="1">
+          <w:hyperlink w:anchor="_Toc520062938" w:history="1">
             <w:r>
               <w:rPr>
                 <w:rStyle w:val="Hyperlink"/>
                 <w:noProof/>
               </w:rPr>
-              <w:t>4.5 Class</w:t>
+              <w:t>4.5 Course</w:t>
             </w:r>
             <w:r>
               <w:rPr>
@@ -1289,7 +1291,7 @@
                 <w:noProof/>
                 <w:webHidden/>
               </w:rPr>
-              <w:instrText xml:space="preserve"> PAGEREF _Toc519282191 \h </w:instrText>
+              <w:instrText xml:space="preserve"> PAGEREF _Toc520062938 \h </w:instrText>
             </w:r>
             <w:r>
               <w:rPr>
@@ -1309,7 +1311,7 @@
                 <w:noProof/>
                 <w:webHidden/>
               </w:rPr>
-              <w:t>12</w:t>
+              <w:t>16</w:t>
             </w:r>
             <w:r>
               <w:rPr>
@@ -1330,7 +1332,7 @@
               <w:noProof/>
             </w:rPr>
           </w:pPr>
-          <w:hyperlink w:anchor="_Toc519282192" w:history="1">
+          <w:hyperlink w:anchor="_Toc520062939" w:history="1">
             <w:r>
               <w:rPr>
                 <w:rStyle w:val="Hyperlink"/>
@@ -1357,7 +1359,7 @@
                 <w:noProof/>
                 <w:webHidden/>
               </w:rPr>
-              <w:instrText xml:space="preserve"> PAGEREF _Toc519282192 \h </w:instrText>
+              <w:instrText xml:space="preserve"> PAGEREF _Toc520062939 \h </w:instrText>
             </w:r>
             <w:r>
               <w:rPr>
@@ -1377,7 +1379,7 @@
                 <w:noProof/>
                 <w:webHidden/>
               </w:rPr>
-              <w:t>13</w:t>
+              <w:t>16</w:t>
             </w:r>
             <w:r>
               <w:rPr>
@@ -1398,7 +1400,7 @@
               <w:noProof/>
             </w:rPr>
           </w:pPr>
-          <w:hyperlink w:anchor="_Toc519282193" w:history="1">
+          <w:hyperlink w:anchor="_Toc520062940" w:history="1">
             <w:r>
               <w:rPr>
                 <w:rStyle w:val="Hyperlink"/>
@@ -1425,7 +1427,7 @@
                 <w:noProof/>
                 <w:webHidden/>
               </w:rPr>
-              <w:instrText xml:space="preserve"> PAGEREF _Toc519282193 \h </w:instrText>
+              <w:instrText xml:space="preserve"> PAGEREF _Toc520062940 \h </w:instrText>
             </w:r>
             <w:r>
               <w:rPr>
@@ -1445,7 +1447,7 @@
                 <w:noProof/>
                 <w:webHidden/>
               </w:rPr>
-              <w:t>13</w:t>
+              <w:t>16</w:t>
             </w:r>
             <w:r>
               <w:rPr>
@@ -1466,7 +1468,7 @@
               <w:noProof/>
             </w:rPr>
           </w:pPr>
-          <w:hyperlink w:anchor="_Toc519282194" w:history="1">
+          <w:hyperlink w:anchor="_Toc520062941" w:history="1">
             <w:r>
               <w:rPr>
                 <w:rStyle w:val="Hyperlink"/>
@@ -1493,7 +1495,7 @@
                 <w:noProof/>
                 <w:webHidden/>
               </w:rPr>
-              <w:instrText xml:space="preserve"> PAGEREF _Toc519282194 \h </w:instrText>
+              <w:instrText xml:space="preserve"> PAGEREF _Toc520062941 \h </w:instrText>
             </w:r>
             <w:r>
               <w:rPr>
@@ -1513,7 +1515,7 @@
                 <w:noProof/>
                 <w:webHidden/>
               </w:rPr>
-              <w:t>13</w:t>
+              <w:t>16</w:t>
             </w:r>
             <w:r>
               <w:rPr>
@@ -1534,7 +1536,7 @@
               <w:noProof/>
             </w:rPr>
           </w:pPr>
-          <w:hyperlink w:anchor="_Toc519282195" w:history="1">
+          <w:hyperlink w:anchor="_Toc520062942" w:history="1">
             <w:r>
               <w:rPr>
                 <w:rStyle w:val="Hyperlink"/>
@@ -1561,7 +1563,7 @@
                 <w:noProof/>
                 <w:webHidden/>
               </w:rPr>
-              <w:instrText xml:space="preserve"> PAGEREF _Toc519282195 \h </w:instrText>
+              <w:instrText xml:space="preserve"> PAGEREF _Toc520062942 \h </w:instrText>
             </w:r>
             <w:r>
               <w:rPr>
@@ -1581,7 +1583,7 @@
                 <w:noProof/>
                 <w:webHidden/>
               </w:rPr>
-              <w:t>13</w:t>
+              <w:t>16</w:t>
             </w:r>
             <w:r>
               <w:rPr>
@@ -1602,7 +1604,7 @@
               <w:noProof/>
             </w:rPr>
           </w:pPr>
-          <w:hyperlink w:anchor="_Toc519282196" w:history="1">
+          <w:hyperlink w:anchor="_Toc520062943" w:history="1">
             <w:r>
               <w:rPr>
                 <w:rStyle w:val="Hyperlink"/>
@@ -1629,7 +1631,7 @@
                 <w:noProof/>
                 <w:webHidden/>
               </w:rPr>
-              <w:instrText xml:space="preserve"> PAGEREF _Toc519282196 \h </w:instrText>
+              <w:instrText xml:space="preserve"> PAGEREF _Toc520062943 \h </w:instrText>
             </w:r>
             <w:r>
               <w:rPr>
@@ -1649,7 +1651,7 @@
                 <w:noProof/>
                 <w:webHidden/>
               </w:rPr>
-              <w:t>13</w:t>
+              <w:t>16</w:t>
             </w:r>
             <w:r>
               <w:rPr>
@@ -1670,7 +1672,7 @@
               <w:noProof/>
             </w:rPr>
           </w:pPr>
-          <w:hyperlink w:anchor="_Toc519282197" w:history="1">
+          <w:hyperlink w:anchor="_Toc520062944" w:history="1">
             <w:r>
               <w:rPr>
                 <w:rStyle w:val="Hyperlink"/>
@@ -1697,7 +1699,7 @@
                 <w:noProof/>
                 <w:webHidden/>
               </w:rPr>
-              <w:instrText xml:space="preserve"> PAGEREF _Toc519282197 \h </w:instrText>
+              <w:instrText xml:space="preserve"> PAGEREF _Toc520062944 \h </w:instrText>
             </w:r>
             <w:r>
               <w:rPr>
@@ -1717,7 +1719,7 @@
                 <w:noProof/>
                 <w:webHidden/>
               </w:rPr>
-              <w:t>14</w:t>
+              <w:t>16</w:t>
             </w:r>
             <w:r>
               <w:rPr>
@@ -1738,7 +1740,7 @@
               <w:noProof/>
             </w:rPr>
           </w:pPr>
-          <w:hyperlink w:anchor="_Toc519282198" w:history="1">
+          <w:hyperlink w:anchor="_Toc520062945" w:history="1">
             <w:r>
               <w:rPr>
                 <w:rStyle w:val="Hyperlink"/>
@@ -1765,7 +1767,7 @@
                 <w:noProof/>
                 <w:webHidden/>
               </w:rPr>
-              <w:instrText xml:space="preserve"> PAGEREF _Toc519282198 \h </w:instrText>
+              <w:instrText xml:space="preserve"> PAGEREF _Toc520062945 \h </w:instrText>
             </w:r>
             <w:r>
               <w:rPr>
@@ -1785,7 +1787,7 @@
                 <w:noProof/>
                 <w:webHidden/>
               </w:rPr>
-              <w:t>14</w:t>
+              <w:t>17</w:t>
             </w:r>
             <w:r>
               <w:rPr>
@@ -1806,7 +1808,7 @@
               <w:noProof/>
             </w:rPr>
           </w:pPr>
-          <w:hyperlink w:anchor="_Toc519282199" w:history="1">
+          <w:hyperlink w:anchor="_Toc520062946" w:history="1">
             <w:r>
               <w:rPr>
                 <w:rStyle w:val="Hyperlink"/>
@@ -1833,7 +1835,7 @@
                 <w:noProof/>
                 <w:webHidden/>
               </w:rPr>
-              <w:instrText xml:space="preserve"> PAGEREF _Toc519282199 \h </w:instrText>
+              <w:instrText xml:space="preserve"> PAGEREF _Toc520062946 \h </w:instrText>
             </w:r>
             <w:r>
               <w:rPr>
@@ -1853,7 +1855,7 @@
                 <w:noProof/>
                 <w:webHidden/>
               </w:rPr>
-              <w:t>14</w:t>
+              <w:t>17</w:t>
             </w:r>
             <w:r>
               <w:rPr>
@@ -1874,7 +1876,7 @@
               <w:noProof/>
             </w:rPr>
           </w:pPr>
-          <w:hyperlink w:anchor="_Toc519282200" w:history="1">
+          <w:hyperlink w:anchor="_Toc520062947" w:history="1">
             <w:r>
               <w:rPr>
                 <w:rStyle w:val="Hyperlink"/>
@@ -1901,7 +1903,7 @@
                 <w:noProof/>
                 <w:webHidden/>
               </w:rPr>
-              <w:instrText xml:space="preserve"> PAGEREF _Toc519282200 \h </w:instrText>
+              <w:instrText xml:space="preserve"> PAGEREF _Toc520062947 \h </w:instrText>
             </w:r>
             <w:r>
               <w:rPr>
@@ -1921,7 +1923,7 @@
                 <w:noProof/>
                 <w:webHidden/>
               </w:rPr>
-              <w:t>14</w:t>
+              <w:t>17</w:t>
             </w:r>
             <w:r>
               <w:rPr>
@@ -1942,7 +1944,7 @@
               <w:noProof/>
             </w:rPr>
           </w:pPr>
-          <w:hyperlink w:anchor="_Toc519282201" w:history="1">
+          <w:hyperlink w:anchor="_Toc520062948" w:history="1">
             <w:r>
               <w:rPr>
                 <w:rStyle w:val="Hyperlink"/>
@@ -1969,7 +1971,7 @@
                 <w:noProof/>
                 <w:webHidden/>
               </w:rPr>
-              <w:instrText xml:space="preserve"> PAGEREF _Toc519282201 \h </w:instrText>
+              <w:instrText xml:space="preserve"> PAGEREF _Toc520062948 \h </w:instrText>
             </w:r>
             <w:r>
               <w:rPr>
@@ -1989,7 +1991,7 @@
                 <w:noProof/>
                 <w:webHidden/>
               </w:rPr>
-              <w:t>14</w:t>
+              <w:t>17</w:t>
             </w:r>
             <w:r>
               <w:rPr>
@@ -2010,7 +2012,7 @@
               <w:noProof/>
             </w:rPr>
           </w:pPr>
-          <w:hyperlink w:anchor="_Toc519282202" w:history="1">
+          <w:hyperlink w:anchor="_Toc520062949" w:history="1">
             <w:r>
               <w:rPr>
                 <w:rStyle w:val="Hyperlink"/>
@@ -2037,7 +2039,7 @@
                 <w:noProof/>
                 <w:webHidden/>
               </w:rPr>
-              <w:instrText xml:space="preserve"> PAGEREF _Toc519282202 \h </w:instrText>
+              <w:instrText xml:space="preserve"> PAGEREF _Toc520062949 \h </w:instrText>
             </w:r>
             <w:r>
               <w:rPr>
@@ -2057,7 +2059,7 @@
                 <w:noProof/>
                 <w:webHidden/>
               </w:rPr>
-              <w:t>14</w:t>
+              <w:t>17</w:t>
             </w:r>
             <w:r>
               <w:rPr>
@@ -2078,7 +2080,7 @@
               <w:noProof/>
             </w:rPr>
           </w:pPr>
-          <w:hyperlink w:anchor="_Toc519282203" w:history="1">
+          <w:hyperlink w:anchor="_Toc520062950" w:history="1">
             <w:r>
               <w:rPr>
                 <w:rStyle w:val="Hyperlink"/>
@@ -2105,7 +2107,7 @@
                 <w:noProof/>
                 <w:webHidden/>
               </w:rPr>
-              <w:instrText xml:space="preserve"> PAGEREF _Toc519282203 \h </w:instrText>
+              <w:instrText xml:space="preserve"> PAGEREF _Toc520062950 \h </w:instrText>
             </w:r>
             <w:r>
               <w:rPr>
@@ -2125,7 +2127,7 @@
                 <w:noProof/>
                 <w:webHidden/>
               </w:rPr>
-              <w:t>14</w:t>
+              <w:t>17</w:t>
             </w:r>
             <w:r>
               <w:rPr>
@@ -2146,7 +2148,7 @@
               <w:noProof/>
             </w:rPr>
           </w:pPr>
-          <w:hyperlink w:anchor="_Toc519282204" w:history="1">
+          <w:hyperlink w:anchor="_Toc520062951" w:history="1">
             <w:r>
               <w:rPr>
                 <w:rStyle w:val="Hyperlink"/>
@@ -2173,7 +2175,7 @@
                 <w:noProof/>
                 <w:webHidden/>
               </w:rPr>
-              <w:instrText xml:space="preserve"> PAGEREF _Toc519282204 \h </w:instrText>
+              <w:instrText xml:space="preserve"> PAGEREF _Toc520062951 \h </w:instrText>
             </w:r>
             <w:r>
               <w:rPr>
@@ -2193,7 +2195,7 @@
                 <w:noProof/>
                 <w:webHidden/>
               </w:rPr>
-              <w:t>14</w:t>
+              <w:t>17</w:t>
             </w:r>
             <w:r>
               <w:rPr>
@@ -2214,13 +2216,13 @@
               <w:noProof/>
             </w:rPr>
           </w:pPr>
-          <w:hyperlink w:anchor="_Toc519282205" w:history="1">
+          <w:hyperlink w:anchor="_Toc520062952" w:history="1">
             <w:r>
               <w:rPr>
                 <w:rStyle w:val="Hyperlink"/>
                 <w:noProof/>
               </w:rPr>
-              <w:t>5.12 PlantUML</w:t>
+              <w:t>5.12 Visual Paradigm</w:t>
             </w:r>
             <w:r>
               <w:rPr>
@@ -2241,7 +2243,7 @@
                 <w:noProof/>
                 <w:webHidden/>
               </w:rPr>
-              <w:instrText xml:space="preserve"> PAGEREF _Toc519282205 \h </w:instrText>
+              <w:instrText xml:space="preserve"> PAGEREF _Toc520062952 \h </w:instrText>
             </w:r>
             <w:r>
               <w:rPr>
@@ -2261,7 +2263,7 @@
                 <w:noProof/>
                 <w:webHidden/>
               </w:rPr>
-              <w:t>14</w:t>
+              <w:t>17</w:t>
             </w:r>
             <w:r>
               <w:rPr>
@@ -2282,7 +2284,7 @@
               <w:noProof/>
             </w:rPr>
           </w:pPr>
-          <w:hyperlink w:anchor="_Toc519282206" w:history="1">
+          <w:hyperlink w:anchor="_Toc520062953" w:history="1">
             <w:r>
               <w:rPr>
                 <w:rStyle w:val="Hyperlink"/>
@@ -2309,7 +2311,7 @@
                 <w:noProof/>
                 <w:webHidden/>
               </w:rPr>
-              <w:instrText xml:space="preserve"> PAGEREF _Toc519282206 \h </w:instrText>
+              <w:instrText xml:space="preserve"> PAGEREF _Toc520062953 \h </w:instrText>
             </w:r>
             <w:r>
               <w:rPr>
@@ -2329,7 +2331,7 @@
                 <w:noProof/>
                 <w:webHidden/>
               </w:rPr>
-              <w:t>15</w:t>
+              <w:t>17</w:t>
             </w:r>
             <w:r>
               <w:rPr>
@@ -2350,7 +2352,7 @@
               <w:noProof/>
             </w:rPr>
           </w:pPr>
-          <w:hyperlink w:anchor="_Toc519282207" w:history="1">
+          <w:hyperlink w:anchor="_Toc520062954" w:history="1">
             <w:r>
               <w:rPr>
                 <w:rStyle w:val="Hyperlink"/>
@@ -2377,7 +2379,7 @@
                 <w:noProof/>
                 <w:webHidden/>
               </w:rPr>
-              <w:instrText xml:space="preserve"> PAGEREF _Toc519282207 \h </w:instrText>
+              <w:instrText xml:space="preserve"> PAGEREF _Toc520062954 \h </w:instrText>
             </w:r>
             <w:r>
               <w:rPr>
@@ -2397,7 +2399,7 @@
                 <w:noProof/>
                 <w:webHidden/>
               </w:rPr>
-              <w:t>15</w:t>
+              <w:t>17</w:t>
             </w:r>
             <w:r>
               <w:rPr>
@@ -2418,7 +2420,7 @@
               <w:noProof/>
             </w:rPr>
           </w:pPr>
-          <w:hyperlink w:anchor="_Toc519282208" w:history="1">
+          <w:hyperlink w:anchor="_Toc520062955" w:history="1">
             <w:r>
               <w:rPr>
                 <w:rStyle w:val="Hyperlink"/>
@@ -2445,7 +2447,7 @@
                 <w:noProof/>
                 <w:webHidden/>
               </w:rPr>
-              <w:instrText xml:space="preserve"> PAGEREF _Toc519282208 \h </w:instrText>
+              <w:instrText xml:space="preserve"> PAGEREF _Toc520062955 \h </w:instrText>
             </w:r>
             <w:r>
               <w:rPr>
@@ -2465,7 +2467,7 @@
                 <w:noProof/>
                 <w:webHidden/>
               </w:rPr>
-              <w:t>15</w:t>
+              <w:t>18</w:t>
             </w:r>
             <w:r>
               <w:rPr>
@@ -2486,7 +2488,7 @@
               <w:noProof/>
             </w:rPr>
           </w:pPr>
-          <w:hyperlink w:anchor="_Toc519282209" w:history="1">
+          <w:hyperlink w:anchor="_Toc520062956" w:history="1">
             <w:r>
               <w:rPr>
                 <w:rStyle w:val="Hyperlink"/>
@@ -2513,7 +2515,7 @@
                 <w:noProof/>
                 <w:webHidden/>
               </w:rPr>
-              <w:instrText xml:space="preserve"> PAGEREF _Toc519282209 \h </w:instrText>
+              <w:instrText xml:space="preserve"> PAGEREF _Toc520062956 \h </w:instrText>
             </w:r>
             <w:r>
               <w:rPr>
@@ -2533,7 +2535,7 @@
                 <w:noProof/>
                 <w:webHidden/>
               </w:rPr>
-              <w:t>15</w:t>
+              <w:t>18</w:t>
             </w:r>
             <w:r>
               <w:rPr>
@@ -2554,7 +2556,7 @@
               <w:noProof/>
             </w:rPr>
           </w:pPr>
-          <w:hyperlink w:anchor="_Toc519282210" w:history="1">
+          <w:hyperlink w:anchor="_Toc520062957" w:history="1">
             <w:r>
               <w:rPr>
                 <w:rStyle w:val="Hyperlink"/>
@@ -2581,7 +2583,7 @@
                 <w:noProof/>
                 <w:webHidden/>
               </w:rPr>
-              <w:instrText xml:space="preserve"> PAGEREF _Toc519282210 \h </w:instrText>
+              <w:instrText xml:space="preserve"> PAGEREF _Toc520062957 \h </w:instrText>
             </w:r>
             <w:r>
               <w:rPr>
@@ -2601,7 +2603,7 @@
                 <w:noProof/>
                 <w:webHidden/>
               </w:rPr>
-              <w:t>15</w:t>
+              <w:t>18</w:t>
             </w:r>
             <w:r>
               <w:rPr>
@@ -2622,12 +2624,80 @@
               <w:noProof/>
             </w:rPr>
           </w:pPr>
-          <w:hyperlink w:anchor="_Toc519282211" w:history="1">
+          <w:hyperlink w:anchor="_Toc520062958" w:history="1">
             <w:r>
               <w:rPr>
                 <w:rStyle w:val="Hyperlink"/>
                 <w:noProof/>
               </w:rPr>
+              <w:t>10 Testing</w:t>
+            </w:r>
+            <w:r>
+              <w:rPr>
+                <w:noProof/>
+                <w:webHidden/>
+              </w:rPr>
+              <w:tab/>
+            </w:r>
+            <w:r>
+              <w:rPr>
+                <w:noProof/>
+                <w:webHidden/>
+              </w:rPr>
+              <w:fldChar w:fldCharType="begin"/>
+            </w:r>
+            <w:r>
+              <w:rPr>
+                <w:noProof/>
+                <w:webHidden/>
+              </w:rPr>
+              <w:instrText xml:space="preserve"> PAGEREF _Toc520062958 \h </w:instrText>
+            </w:r>
+            <w:r>
+              <w:rPr>
+                <w:noProof/>
+                <w:webHidden/>
+              </w:rPr>
+            </w:r>
+            <w:r>
+              <w:rPr>
+                <w:noProof/>
+                <w:webHidden/>
+              </w:rPr>
+              <w:fldChar w:fldCharType="separate"/>
+            </w:r>
+            <w:r>
+              <w:rPr>
+                <w:noProof/>
+                <w:webHidden/>
+              </w:rPr>
+              <w:t>19</w:t>
+            </w:r>
+            <w:r>
+              <w:rPr>
+                <w:noProof/>
+                <w:webHidden/>
+              </w:rPr>
+              <w:fldChar w:fldCharType="end"/>
+            </w:r>
+          </w:hyperlink>
+        </w:p>
+        <w:p>
+          <w:pPr>
+            <w:pStyle w:val="TOC1"/>
+            <w:tabs>
+              <w:tab w:val="right" w:leader="dot" w:pos="9350"/>
+            </w:tabs>
+            <w:rPr>
+              <w:noProof/>
+            </w:rPr>
+          </w:pPr>
+          <w:hyperlink w:anchor="_Toc520062959" w:history="1">
+            <w:r>
+              <w:rPr>
+                <w:rStyle w:val="Hyperlink"/>
+                <w:noProof/>
+              </w:rPr>
               <w:t>11 Charts</w:t>
             </w:r>
             <w:r>
@@ -2649,7 +2719,7 @@
                 <w:noProof/>
                 <w:webHidden/>
               </w:rPr>
-              <w:instrText xml:space="preserve"> PAGEREF _Toc519282211 \h </w:instrText>
+              <w:instrText xml:space="preserve"> PAGEREF _Toc520062959 \h </w:instrText>
             </w:r>
             <w:r>
               <w:rPr>
@@ -2669,7 +2739,7 @@
                 <w:noProof/>
                 <w:webHidden/>
               </w:rPr>
-              <w:t>17</w:t>
+              <w:t>20</w:t>
             </w:r>
             <w:r>
               <w:rPr>
@@ -2696,7 +2766,7 @@
       <w:pPr>
         <w:pStyle w:val="Heading1"/>
       </w:pPr>
-      <w:bookmarkStart w:id="1" w:name="_Toc519282176"/>
+      <w:bookmarkStart w:id="2" w:name="_Toc520062923"/>
       <w:r>
         <w:t xml:space="preserve">1 </w:t>
       </w:r>
@@ -2704,7 +2774,7 @@
         <w:t>Motivation</w:t>
       </w:r>
       <w:bookmarkEnd w:id="0"/>
-      <w:bookmarkEnd w:id="1"/>
+      <w:bookmarkEnd w:id="2"/>
     </w:p>
     <w:p>
       <w:pPr>
@@ -2749,26 +2819,26 @@
       <w:pPr>
         <w:pStyle w:val="Heading1"/>
       </w:pPr>
-      <w:bookmarkStart w:id="2" w:name="_Toc517966880"/>
-      <w:bookmarkStart w:id="3" w:name="_Toc519282177"/>
+      <w:bookmarkStart w:id="3" w:name="_Toc517966880"/>
+      <w:bookmarkStart w:id="4" w:name="_Toc520062924"/>
       <w:r>
         <w:t xml:space="preserve">2 </w:t>
       </w:r>
       <w:r>
         <w:t>User Stories</w:t>
       </w:r>
-      <w:bookmarkEnd w:id="2"/>
       <w:bookmarkEnd w:id="3"/>
-    </w:p>
-    <w:p>
-      <w:pPr>
-        <w:rPr>
-          <w:rFonts w:ascii="Times New Roman" w:hAnsi="Times New Roman" w:cs="Times New Roman"/>
-          <w:sz w:val="24"/>
-          <w:szCs w:val="24"/>
-        </w:rPr>
-      </w:pPr>
-      <w:bookmarkStart w:id="4" w:name="_Toc517966881"/>
+      <w:bookmarkEnd w:id="4"/>
+    </w:p>
+    <w:p>
+      <w:pPr>
+        <w:rPr>
+          <w:rFonts w:ascii="Times New Roman" w:hAnsi="Times New Roman" w:cs="Times New Roman"/>
+          <w:sz w:val="24"/>
+          <w:szCs w:val="24"/>
+        </w:rPr>
+      </w:pPr>
+      <w:bookmarkStart w:id="5" w:name="_Toc517966881"/>
       <w:r>
         <w:rPr>
           <w:rFonts w:ascii="Times New Roman" w:hAnsi="Times New Roman" w:cs="Times New Roman"/>
@@ -3257,17 +3327,119 @@
           <w:sz w:val="24"/>
           <w:szCs w:val="24"/>
         </w:rPr>
-        <w:t xml:space="preserve">User Story </w:t>
-      </w:r>
-      <w:r>
+        <w:t>User Story 6:</w:t>
+      </w:r>
+    </w:p>
+    <w:p>
+      <w:pPr>
+        <w:rPr>
+          <w:rFonts w:ascii="Times New Roman" w:hAnsi="Times New Roman" w:cs="Times New Roman"/>
+          <w:sz w:val="24"/>
+          <w:szCs w:val="24"/>
+        </w:rPr>
+      </w:pPr>
+      <w:r>
+        <w:rPr>
+          <w:rFonts w:ascii="Times New Roman" w:hAnsi="Times New Roman" w:cs="Times New Roman"/>
+          <w:sz w:val="24"/>
+          <w:szCs w:val="24"/>
+        </w:rPr>
+        <w:t xml:space="preserve">Given a subject by the user, return a list of books on those subjects. </w:t>
+      </w:r>
+    </w:p>
+    <w:p>
+      <w:pPr>
+        <w:rPr>
+          <w:rFonts w:ascii="Times New Roman" w:hAnsi="Times New Roman" w:cs="Times New Roman"/>
+          <w:sz w:val="24"/>
+          <w:szCs w:val="24"/>
+        </w:rPr>
+      </w:pPr>
+      <w:r>
+        <w:rPr>
+          <w:rFonts w:ascii="Times New Roman" w:hAnsi="Times New Roman" w:cs="Times New Roman"/>
+          <w:sz w:val="24"/>
+          <w:szCs w:val="24"/>
+        </w:rPr>
+        <w:t>Rather than getting a list of all the books stored in the system, users can narrow down the search results by filtering the search result such as filtering by subject of a book.</w:t>
+      </w:r>
+    </w:p>
+    <w:p>
+      <w:pPr>
+        <w:rPr>
+          <w:rFonts w:ascii="Times New Roman" w:hAnsi="Times New Roman" w:cs="Times New Roman"/>
+          <w:sz w:val="24"/>
+          <w:szCs w:val="24"/>
+        </w:rPr>
+      </w:pPr>
+      <w:r>
+        <w:rPr>
+          <w:rFonts w:ascii="Times New Roman" w:hAnsi="Times New Roman" w:cs="Times New Roman"/>
+          <w:sz w:val="24"/>
+          <w:szCs w:val="24"/>
+        </w:rPr>
+        <w:t>This is currently implemented in the backend, but not in the frontend.</w:t>
+      </w:r>
+    </w:p>
+    <w:p>
+      <w:pPr>
+        <w:rPr>
+          <w:rFonts w:ascii="Times New Roman" w:hAnsi="Times New Roman" w:cs="Times New Roman"/>
+          <w:sz w:val="24"/>
+          <w:szCs w:val="24"/>
+        </w:rPr>
+      </w:pPr>
+      <w:r>
+        <w:rPr>
+          <w:rFonts w:ascii="Times New Roman" w:hAnsi="Times New Roman" w:cs="Times New Roman"/>
+          <w:sz w:val="24"/>
+          <w:szCs w:val="24"/>
+        </w:rPr>
+        <w:t xml:space="preserve">    </w:t>
+      </w:r>
+      <w:r>
+        <w:rPr>
+          <w:rFonts w:ascii="Times New Roman" w:hAnsi="Times New Roman" w:cs="Times New Roman"/>
+          <w:sz w:val="24"/>
+          <w:szCs w:val="24"/>
+        </w:rPr>
+        <w:t>Estimated time: 1 hour</w:t>
+      </w:r>
+    </w:p>
+    <w:p>
+      <w:pPr>
+        <w:rPr>
+          <w:rFonts w:ascii="Times New Roman" w:hAnsi="Times New Roman" w:cs="Times New Roman"/>
+          <w:sz w:val="24"/>
+          <w:szCs w:val="24"/>
+        </w:rPr>
+      </w:pPr>
+      <w:r>
+        <w:rPr>
+          <w:rFonts w:ascii="Times New Roman" w:hAnsi="Times New Roman" w:cs="Times New Roman"/>
+          <w:sz w:val="24"/>
+          <w:szCs w:val="24"/>
+        </w:rPr>
+        <w:t xml:space="preserve">    </w:t>
+      </w:r>
+      <w:r>
+        <w:rPr>
+          <w:rFonts w:ascii="Times New Roman" w:hAnsi="Times New Roman" w:cs="Times New Roman"/>
+          <w:sz w:val="24"/>
+          <w:szCs w:val="24"/>
+        </w:rPr>
+        <w:t xml:space="preserve">Actual time: 3 hours </w:t>
+      </w:r>
+    </w:p>
+    <w:p>
+      <w:pPr>
         <w:rPr>
           <w:rFonts w:ascii="Times New Roman" w:hAnsi="Times New Roman" w:cs="Times New Roman"/>
           <w:b/>
           <w:sz w:val="24"/>
           <w:szCs w:val="24"/>
         </w:rPr>
-        <w:t>6</w:t>
-      </w:r>
+      </w:pPr>
       <w:r>
         <w:rPr>
           <w:rFonts w:ascii="Times New Roman" w:hAnsi="Times New Roman" w:cs="Times New Roman"/>
@@ -3275,58 +3447,42 @@
           <w:sz w:val="24"/>
           <w:szCs w:val="24"/>
         </w:rPr>
-        <w:t>:</w:t>
-      </w:r>
-    </w:p>
-    <w:p>
-      <w:pPr>
-        <w:rPr>
-          <w:rFonts w:ascii="Times New Roman" w:hAnsi="Times New Roman" w:cs="Times New Roman"/>
-          <w:sz w:val="24"/>
-          <w:szCs w:val="24"/>
-        </w:rPr>
-      </w:pPr>
-      <w:r>
-        <w:rPr>
-          <w:rFonts w:ascii="Times New Roman" w:hAnsi="Times New Roman" w:cs="Times New Roman"/>
-          <w:sz w:val="24"/>
-          <w:szCs w:val="24"/>
-        </w:rPr>
-        <w:t xml:space="preserve">Given a subject by the user, return a list of books on those subjects. </w:t>
-      </w:r>
-    </w:p>
-    <w:p>
-      <w:pPr>
-        <w:rPr>
-          <w:rFonts w:ascii="Times New Roman" w:hAnsi="Times New Roman" w:cs="Times New Roman"/>
-          <w:sz w:val="24"/>
-          <w:szCs w:val="24"/>
-        </w:rPr>
-      </w:pPr>
-      <w:r>
-        <w:rPr>
-          <w:rFonts w:ascii="Times New Roman" w:hAnsi="Times New Roman" w:cs="Times New Roman"/>
-          <w:sz w:val="24"/>
-          <w:szCs w:val="24"/>
-        </w:rPr>
-        <w:t>Rather than getting a list of all the books stored in the system, users can narrow down the search results by filtering the search result such as filtering by subject of a book.</w:t>
-      </w:r>
-    </w:p>
-    <w:p>
-      <w:pPr>
-        <w:rPr>
-          <w:rFonts w:ascii="Times New Roman" w:hAnsi="Times New Roman" w:cs="Times New Roman"/>
-          <w:sz w:val="24"/>
-          <w:szCs w:val="24"/>
-        </w:rPr>
-      </w:pPr>
-      <w:r>
-        <w:rPr>
-          <w:rFonts w:ascii="Times New Roman" w:hAnsi="Times New Roman" w:cs="Times New Roman"/>
-          <w:sz w:val="24"/>
-          <w:szCs w:val="24"/>
-        </w:rPr>
-        <w:t>This is currently implemented in the backend, but not in the frontend.</w:t>
+        <w:t>User Story 7:</w:t>
+      </w:r>
+    </w:p>
+    <w:p>
+      <w:pPr>
+        <w:rPr>
+          <w:rFonts w:ascii="Times New Roman" w:hAnsi="Times New Roman" w:cs="Times New Roman"/>
+          <w:sz w:val="24"/>
+          <w:szCs w:val="24"/>
+        </w:rPr>
+      </w:pPr>
+      <w:r>
+        <w:rPr>
+          <w:rFonts w:ascii="Times New Roman" w:hAnsi="Times New Roman" w:cs="Times New Roman"/>
+          <w:sz w:val="24"/>
+          <w:szCs w:val="24"/>
+        </w:rPr>
+        <w:t xml:space="preserve">Given the name of an author of a book, title of a book, </w:t>
+      </w:r>
+      <w:proofErr w:type="spellStart"/>
+      <w:r>
+        <w:rPr>
+          <w:rFonts w:ascii="Times New Roman" w:hAnsi="Times New Roman" w:cs="Times New Roman"/>
+          <w:sz w:val="24"/>
+          <w:szCs w:val="24"/>
+        </w:rPr>
+        <w:t>isbn</w:t>
+      </w:r>
+      <w:proofErr w:type="spellEnd"/>
+      <w:r>
+        <w:rPr>
+          <w:rFonts w:ascii="Times New Roman" w:hAnsi="Times New Roman" w:cs="Times New Roman"/>
+          <w:sz w:val="24"/>
+          <w:szCs w:val="24"/>
+        </w:rPr>
+        <w:t xml:space="preserve"> of a book, or course for a book, return a list of books fulfilling those parameters. The search can return one book or multiple books for given constraints. This is currently implemented in the backend, but not in the frontend.</w:t>
       </w:r>
     </w:p>
     <w:p>
@@ -3351,8 +3507,18 @@
           <w:sz w:val="24"/>
           <w:szCs w:val="24"/>
         </w:rPr>
-        <w:t>Estimated time: 1 hour</w:t>
-      </w:r>
+        <w:t xml:space="preserve">Estimated time: 2 </w:t>
+      </w:r>
+      <w:proofErr w:type="gramStart"/>
+      <w:r>
+        <w:rPr>
+          <w:rFonts w:ascii="Times New Roman" w:hAnsi="Times New Roman" w:cs="Times New Roman"/>
+          <w:sz w:val="24"/>
+          <w:szCs w:val="24"/>
+        </w:rPr>
+        <w:t>hour</w:t>
+      </w:r>
+      <w:proofErr w:type="gramEnd"/>
     </w:p>
     <w:p>
       <w:pPr>
@@ -3376,7 +3542,7 @@
           <w:sz w:val="24"/>
           <w:szCs w:val="24"/>
         </w:rPr>
-        <w:t xml:space="preserve">Actual time: 3 hours </w:t>
+        <w:t xml:space="preserve">Actual time: 5 hours </w:t>
       </w:r>
     </w:p>
     <w:p>
@@ -3395,157 +3561,7 @@
           <w:sz w:val="24"/>
           <w:szCs w:val="24"/>
         </w:rPr>
-        <w:t xml:space="preserve">User Story </w:t>
-      </w:r>
-      <w:r>
-        <w:rPr>
-          <w:rFonts w:ascii="Times New Roman" w:hAnsi="Times New Roman" w:cs="Times New Roman"/>
-          <w:b/>
-          <w:sz w:val="24"/>
-          <w:szCs w:val="24"/>
-        </w:rPr>
-        <w:t>7</w:t>
-      </w:r>
-      <w:r>
-        <w:rPr>
-          <w:rFonts w:ascii="Times New Roman" w:hAnsi="Times New Roman" w:cs="Times New Roman"/>
-          <w:b/>
-          <w:sz w:val="24"/>
-          <w:szCs w:val="24"/>
-        </w:rPr>
-        <w:t>:</w:t>
-      </w:r>
-    </w:p>
-    <w:p>
-      <w:pPr>
-        <w:rPr>
-          <w:rFonts w:ascii="Times New Roman" w:hAnsi="Times New Roman" w:cs="Times New Roman"/>
-          <w:sz w:val="24"/>
-          <w:szCs w:val="24"/>
-        </w:rPr>
-      </w:pPr>
-      <w:r>
-        <w:rPr>
-          <w:rFonts w:ascii="Times New Roman" w:hAnsi="Times New Roman" w:cs="Times New Roman"/>
-          <w:sz w:val="24"/>
-          <w:szCs w:val="24"/>
-        </w:rPr>
-        <w:t xml:space="preserve">Given the name of an author of a book, title of a book, </w:t>
-      </w:r>
-      <w:proofErr w:type="spellStart"/>
-      <w:r>
-        <w:rPr>
-          <w:rFonts w:ascii="Times New Roman" w:hAnsi="Times New Roman" w:cs="Times New Roman"/>
-          <w:sz w:val="24"/>
-          <w:szCs w:val="24"/>
-        </w:rPr>
-        <w:t>isbn</w:t>
-      </w:r>
-      <w:proofErr w:type="spellEnd"/>
-      <w:r>
-        <w:rPr>
-          <w:rFonts w:ascii="Times New Roman" w:hAnsi="Times New Roman" w:cs="Times New Roman"/>
-          <w:sz w:val="24"/>
-          <w:szCs w:val="24"/>
-        </w:rPr>
-        <w:t xml:space="preserve"> of a book, or course for a book, return a list of books fulfilling those parameters. The search can return one book or multiple books for given constraints. This is currently implemented in the backend, but not in the frontend.</w:t>
-      </w:r>
-    </w:p>
-    <w:p>
-      <w:pPr>
-        <w:rPr>
-          <w:rFonts w:ascii="Times New Roman" w:hAnsi="Times New Roman" w:cs="Times New Roman"/>
-          <w:sz w:val="24"/>
-          <w:szCs w:val="24"/>
-        </w:rPr>
-      </w:pPr>
-      <w:r>
-        <w:rPr>
-          <w:rFonts w:ascii="Times New Roman" w:hAnsi="Times New Roman" w:cs="Times New Roman"/>
-          <w:sz w:val="24"/>
-          <w:szCs w:val="24"/>
-        </w:rPr>
-        <w:t xml:space="preserve">    </w:t>
-      </w:r>
-      <w:r>
-        <w:rPr>
-          <w:rFonts w:ascii="Times New Roman" w:hAnsi="Times New Roman" w:cs="Times New Roman"/>
-          <w:sz w:val="24"/>
-          <w:szCs w:val="24"/>
-        </w:rPr>
-        <w:t xml:space="preserve">Estimated time: 2 </w:t>
-      </w:r>
-      <w:proofErr w:type="gramStart"/>
-      <w:r>
-        <w:rPr>
-          <w:rFonts w:ascii="Times New Roman" w:hAnsi="Times New Roman" w:cs="Times New Roman"/>
-          <w:sz w:val="24"/>
-          <w:szCs w:val="24"/>
-        </w:rPr>
-        <w:t>hour</w:t>
-      </w:r>
-      <w:proofErr w:type="gramEnd"/>
-    </w:p>
-    <w:p>
-      <w:pPr>
-        <w:rPr>
-          <w:rFonts w:ascii="Times New Roman" w:hAnsi="Times New Roman" w:cs="Times New Roman"/>
-          <w:sz w:val="24"/>
-          <w:szCs w:val="24"/>
-        </w:rPr>
-      </w:pPr>
-      <w:r>
-        <w:rPr>
-          <w:rFonts w:ascii="Times New Roman" w:hAnsi="Times New Roman" w:cs="Times New Roman"/>
-          <w:sz w:val="24"/>
-          <w:szCs w:val="24"/>
-        </w:rPr>
-        <w:t xml:space="preserve">    </w:t>
-      </w:r>
-      <w:r>
-        <w:rPr>
-          <w:rFonts w:ascii="Times New Roman" w:hAnsi="Times New Roman" w:cs="Times New Roman"/>
-          <w:sz w:val="24"/>
-          <w:szCs w:val="24"/>
-        </w:rPr>
-        <w:t xml:space="preserve">Actual time: 5 hours </w:t>
-      </w:r>
-    </w:p>
-    <w:p>
-      <w:pPr>
-        <w:rPr>
-          <w:rFonts w:ascii="Times New Roman" w:hAnsi="Times New Roman" w:cs="Times New Roman"/>
-          <w:b/>
-          <w:sz w:val="24"/>
-          <w:szCs w:val="24"/>
-        </w:rPr>
-      </w:pPr>
-      <w:r>
-        <w:rPr>
-          <w:rFonts w:ascii="Times New Roman" w:hAnsi="Times New Roman" w:cs="Times New Roman"/>
-          <w:b/>
-          <w:sz w:val="24"/>
-          <w:szCs w:val="24"/>
-        </w:rPr>
-        <w:t xml:space="preserve">User Story </w:t>
-      </w:r>
-      <w:r>
-        <w:rPr>
-          <w:rFonts w:ascii="Times New Roman" w:hAnsi="Times New Roman" w:cs="Times New Roman"/>
-          <w:b/>
-          <w:sz w:val="24"/>
-          <w:szCs w:val="24"/>
-        </w:rPr>
-        <w:t>8</w:t>
-      </w:r>
-      <w:r>
-        <w:rPr>
-          <w:rFonts w:ascii="Times New Roman" w:hAnsi="Times New Roman" w:cs="Times New Roman"/>
-          <w:b/>
-          <w:sz w:val="24"/>
-          <w:szCs w:val="24"/>
-        </w:rPr>
-        <w:t>:</w:t>
+        <w:t>User Story 8:</w:t>
       </w:r>
     </w:p>
     <w:p>
@@ -4432,21 +4448,19 @@
           <w:szCs w:val="24"/>
         </w:rPr>
       </w:pPr>
-      <w:bookmarkStart w:id="5" w:name="_GoBack"/>
+    </w:p>
+    <w:p>
+      <w:pPr>
+        <w:pStyle w:val="Heading1"/>
+      </w:pPr>
+      <w:bookmarkStart w:id="6" w:name="_Toc520062925"/>
+      <w:r>
+        <w:t xml:space="preserve">3 </w:t>
+      </w:r>
+      <w:r>
+        <w:t>RESTful API</w:t>
+      </w:r>
       <w:bookmarkEnd w:id="5"/>
-    </w:p>
-    <w:p>
-      <w:pPr>
-        <w:pStyle w:val="Heading1"/>
-      </w:pPr>
-      <w:bookmarkStart w:id="6" w:name="_Toc519282178"/>
-      <w:r>
-        <w:t xml:space="preserve">3 </w:t>
-      </w:r>
-      <w:r>
-        <w:t>RESTful API</w:t>
-      </w:r>
-      <w:bookmarkEnd w:id="4"/>
       <w:bookmarkEnd w:id="6"/>
     </w:p>
     <w:p>
@@ -6566,7 +6580,7 @@
       <w:pPr>
         <w:pStyle w:val="Heading2"/>
       </w:pPr>
-      <w:bookmarkStart w:id="8" w:name="_Toc519282179"/>
+      <w:bookmarkStart w:id="8" w:name="_Toc520062926"/>
       <w:r>
         <w:t xml:space="preserve">3.1. </w:t>
       </w:r>
@@ -6675,25 +6689,7 @@
                                 <w:sz w:val="24"/>
                                 <w:szCs w:val="24"/>
                               </w:rPr>
-                              <w:t>curl --request GET --</w:t>
-                            </w:r>
-                            <w:proofErr w:type="spellStart"/>
-                            <w:r>
-                              <w:rPr>
-                                <w:rFonts w:ascii="Times New Roman" w:hAnsi="Times New Roman" w:cs="Times New Roman"/>
-                                <w:sz w:val="24"/>
-                                <w:szCs w:val="24"/>
-                              </w:rPr>
-                              <w:t>url</w:t>
-                            </w:r>
-                            <w:proofErr w:type="spellEnd"/>
-                            <w:r>
-                              <w:rPr>
-                                <w:rFonts w:ascii="Times New Roman" w:hAnsi="Times New Roman" w:cs="Times New Roman"/>
-                                <w:sz w:val="24"/>
-                                <w:szCs w:val="24"/>
-                              </w:rPr>
-                              <w:t xml:space="preserve"> https://mibrary.me/api/users</w:t>
+                              <w:t>curl --request GET --url https://mibrary.me/api/users</w:t>
                             </w:r>
                           </w:p>
                         </w:txbxContent>
@@ -6900,23 +6896,13 @@
                               </w:rPr>
                               <w:t>curl --request GET --</w:t>
                             </w:r>
-                            <w:proofErr w:type="spellStart"/>
                             <w:r>
                               <w:rPr>
                                 <w:rFonts w:ascii="Times New Roman" w:hAnsi="Times New Roman" w:cs="Times New Roman"/>
                                 <w:sz w:val="24"/>
                                 <w:szCs w:val="24"/>
                               </w:rPr>
-                              <w:t>url</w:t>
-                            </w:r>
-                            <w:proofErr w:type="spellEnd"/>
-                            <w:r>
-                              <w:rPr>
-                                <w:rFonts w:ascii="Times New Roman" w:hAnsi="Times New Roman" w:cs="Times New Roman"/>
-                                <w:sz w:val="24"/>
-                                <w:szCs w:val="24"/>
-                              </w:rPr>
-                              <w:t xml:space="preserve"> https://mibrary.me/api/user</w:t>
+                              <w:t>url https://mibrary.me/api/user</w:t>
                             </w:r>
                             <w:r>
                               <w:rPr>
@@ -7121,23 +7107,13 @@
                               </w:rPr>
                               <w:t>curl --request GET --</w:t>
                             </w:r>
-                            <w:proofErr w:type="spellStart"/>
                             <w:r>
                               <w:rPr>
                                 <w:rFonts w:ascii="Times New Roman" w:hAnsi="Times New Roman" w:cs="Times New Roman"/>
                                 <w:sz w:val="24"/>
                                 <w:szCs w:val="24"/>
                               </w:rPr>
-                              <w:t>url</w:t>
-                            </w:r>
-                            <w:proofErr w:type="spellEnd"/>
-                            <w:r>
-                              <w:rPr>
-                                <w:rFonts w:ascii="Times New Roman" w:hAnsi="Times New Roman" w:cs="Times New Roman"/>
-                                <w:sz w:val="24"/>
-                                <w:szCs w:val="24"/>
-                              </w:rPr>
-                              <w:t xml:space="preserve"> https://mibrary.me/api/user</w:t>
+                              <w:t>url https://mibrary.me/api/user</w:t>
                             </w:r>
                             <w:r>
                               <w:rPr>
@@ -7145,15 +7121,7 @@
                                 <w:sz w:val="24"/>
                                 <w:szCs w:val="24"/>
                               </w:rPr>
-                              <w:t>/</w:t>
-                            </w:r>
-                            <w:r>
-                              <w:rPr>
-                                <w:rFonts w:ascii="Times New Roman" w:hAnsi="Times New Roman" w:cs="Times New Roman"/>
-                                <w:sz w:val="24"/>
-                                <w:szCs w:val="24"/>
-                              </w:rPr>
-                              <w:t>major/utcs</w:t>
+                              <w:t>/major/utcs</w:t>
                             </w:r>
                           </w:p>
                         </w:txbxContent>
@@ -7423,23 +7391,13 @@
                               </w:rPr>
                               <w:t xml:space="preserve"> --</w:t>
                             </w:r>
-                            <w:proofErr w:type="spellStart"/>
                             <w:r>
                               <w:rPr>
                                 <w:rFonts w:ascii="Times New Roman" w:hAnsi="Times New Roman" w:cs="Times New Roman"/>
                                 <w:sz w:val="24"/>
                                 <w:szCs w:val="24"/>
                               </w:rPr>
-                              <w:t>url</w:t>
-                            </w:r>
-                            <w:proofErr w:type="spellEnd"/>
-                            <w:r>
-                              <w:rPr>
-                                <w:rFonts w:ascii="Times New Roman" w:hAnsi="Times New Roman" w:cs="Times New Roman"/>
-                                <w:sz w:val="24"/>
-                                <w:szCs w:val="24"/>
-                              </w:rPr>
-                              <w:t xml:space="preserve"> https://mibrary.me/api/</w:t>
+                              <w:t>url https://mibrary.me/api/</w:t>
                             </w:r>
                             <w:r>
                               <w:rPr>
@@ -8086,7 +8044,7 @@
       <w:pPr>
         <w:pStyle w:val="Heading2"/>
       </w:pPr>
-      <w:bookmarkStart w:id="9" w:name="_Toc519282180"/>
+      <w:bookmarkStart w:id="9" w:name="_Toc520062927"/>
       <w:r>
         <w:t xml:space="preserve">3.2. </w:t>
       </w:r>
@@ -8195,23 +8153,13 @@
                               </w:rPr>
                               <w:t>curl --request GET --</w:t>
                             </w:r>
-                            <w:proofErr w:type="spellStart"/>
                             <w:r>
                               <w:rPr>
                                 <w:rFonts w:ascii="Times New Roman" w:hAnsi="Times New Roman" w:cs="Times New Roman"/>
                                 <w:sz w:val="24"/>
                                 <w:szCs w:val="24"/>
                               </w:rPr>
-                              <w:t>url</w:t>
-                            </w:r>
-                            <w:proofErr w:type="spellEnd"/>
-                            <w:r>
-                              <w:rPr>
-                                <w:rFonts w:ascii="Times New Roman" w:hAnsi="Times New Roman" w:cs="Times New Roman"/>
-                                <w:sz w:val="24"/>
-                                <w:szCs w:val="24"/>
-                              </w:rPr>
-                              <w:t xml:space="preserve"> https://mibrary.me/api/</w:t>
+                              <w:t>url https://mibrary.me/api/</w:t>
                             </w:r>
                             <w:r>
                               <w:rPr>
@@ -8457,23 +8405,13 @@
                               </w:rPr>
                               <w:t>curl --request GET --</w:t>
                             </w:r>
-                            <w:proofErr w:type="spellStart"/>
                             <w:r>
                               <w:rPr>
                                 <w:rFonts w:ascii="Times New Roman" w:hAnsi="Times New Roman" w:cs="Times New Roman"/>
                                 <w:sz w:val="24"/>
                                 <w:szCs w:val="24"/>
                               </w:rPr>
-                              <w:t>url</w:t>
-                            </w:r>
-                            <w:proofErr w:type="spellEnd"/>
-                            <w:r>
-                              <w:rPr>
-                                <w:rFonts w:ascii="Times New Roman" w:hAnsi="Times New Roman" w:cs="Times New Roman"/>
-                                <w:sz w:val="24"/>
-                                <w:szCs w:val="24"/>
-                              </w:rPr>
-                              <w:t xml:space="preserve"> https://mibrary.me/api/</w:t>
+                              <w:t>url https://mibrary.me/api/</w:t>
                             </w:r>
                             <w:r>
                               <w:rPr>
@@ -8742,23 +8680,13 @@
                               </w:rPr>
                               <w:t>curl --request GET --</w:t>
                             </w:r>
-                            <w:proofErr w:type="spellStart"/>
                             <w:r>
                               <w:rPr>
                                 <w:rFonts w:ascii="Times New Roman" w:hAnsi="Times New Roman" w:cs="Times New Roman"/>
                                 <w:sz w:val="24"/>
                                 <w:szCs w:val="24"/>
                               </w:rPr>
-                              <w:t>url</w:t>
-                            </w:r>
-                            <w:proofErr w:type="spellEnd"/>
-                            <w:r>
-                              <w:rPr>
-                                <w:rFonts w:ascii="Times New Roman" w:hAnsi="Times New Roman" w:cs="Times New Roman"/>
-                                <w:sz w:val="24"/>
-                                <w:szCs w:val="24"/>
-                              </w:rPr>
-                              <w:t xml:space="preserve"> https://mibrary.me/api/</w:t>
+                              <w:t>url https://mibrary.me/api/</w:t>
                             </w:r>
                             <w:r>
                               <w:rPr>
@@ -8927,17 +8855,7 @@
           <w:iCs/>
           <w:color w:val="333333"/>
         </w:rPr>
-        <w:t xml:space="preserve"> given its </w:t>
-      </w:r>
-      <w:r>
-        <w:rPr>
-          <w:b/>
-          <w:bCs/>
-          <w:i/>
-          <w:iCs/>
-          <w:color w:val="333333"/>
-        </w:rPr>
-        <w:t>author</w:t>
+        <w:t xml:space="preserve"> given its author</w:t>
       </w:r>
     </w:p>
     <w:p>
@@ -9013,23 +8931,13 @@
                               </w:rPr>
                               <w:t>curl --request GET --</w:t>
                             </w:r>
-                            <w:proofErr w:type="spellStart"/>
                             <w:r>
                               <w:rPr>
                                 <w:rFonts w:ascii="Times New Roman" w:hAnsi="Times New Roman" w:cs="Times New Roman"/>
                                 <w:sz w:val="24"/>
                                 <w:szCs w:val="24"/>
                               </w:rPr>
-                              <w:t>url</w:t>
-                            </w:r>
-                            <w:proofErr w:type="spellEnd"/>
-                            <w:r>
-                              <w:rPr>
-                                <w:rFonts w:ascii="Times New Roman" w:hAnsi="Times New Roman" w:cs="Times New Roman"/>
-                                <w:sz w:val="24"/>
-                                <w:szCs w:val="24"/>
-                              </w:rPr>
-                              <w:t xml:space="preserve"> https://mibrary.me/api/</w:t>
+                              <w:t>url https://mibrary.me/api/</w:t>
                             </w:r>
                             <w:r>
                               <w:rPr>
@@ -9037,15 +8945,7 @@
                                 <w:sz w:val="24"/>
                                 <w:szCs w:val="24"/>
                               </w:rPr>
-                              <w:t>book/</w:t>
-                            </w:r>
-                            <w:r>
-                              <w:rPr>
-                                <w:rFonts w:ascii="Times New Roman" w:hAnsi="Times New Roman" w:cs="Times New Roman"/>
-                                <w:sz w:val="24"/>
-                                <w:szCs w:val="24"/>
-                              </w:rPr>
-                              <w:t>author/</w:t>
+                              <w:t>book/author/</w:t>
                             </w:r>
                             <w:r>
                               <w:rPr>
@@ -9198,17 +9098,7 @@
           <w:iCs/>
           <w:color w:val="333333"/>
         </w:rPr>
-        <w:t xml:space="preserve"> given its </w:t>
-      </w:r>
-      <w:r>
-        <w:rPr>
-          <w:b/>
-          <w:bCs/>
-          <w:i/>
-          <w:iCs/>
-          <w:color w:val="333333"/>
-        </w:rPr>
-        <w:t>title</w:t>
+        <w:t xml:space="preserve"> given its title</w:t>
       </w:r>
     </w:p>
     <w:p>
@@ -9284,23 +9174,13 @@
                               </w:rPr>
                               <w:t>curl --request GET --</w:t>
                             </w:r>
-                            <w:proofErr w:type="spellStart"/>
                             <w:r>
                               <w:rPr>
                                 <w:rFonts w:ascii="Times New Roman" w:hAnsi="Times New Roman" w:cs="Times New Roman"/>
                                 <w:sz w:val="24"/>
                                 <w:szCs w:val="24"/>
                               </w:rPr>
-                              <w:t>url</w:t>
-                            </w:r>
-                            <w:proofErr w:type="spellEnd"/>
-                            <w:r>
-                              <w:rPr>
-                                <w:rFonts w:ascii="Times New Roman" w:hAnsi="Times New Roman" w:cs="Times New Roman"/>
-                                <w:sz w:val="24"/>
-                                <w:szCs w:val="24"/>
-                              </w:rPr>
-                              <w:t xml:space="preserve"> https://mibrary.me/api/</w:t>
+                              <w:t>url https://mibrary.me/api/</w:t>
                             </w:r>
                             <w:r>
                               <w:rPr>
@@ -9308,15 +9188,7 @@
                                 <w:sz w:val="24"/>
                                 <w:szCs w:val="24"/>
                               </w:rPr>
-                              <w:t>book/</w:t>
-                            </w:r>
-                            <w:r>
-                              <w:rPr>
-                                <w:rFonts w:ascii="Times New Roman" w:hAnsi="Times New Roman" w:cs="Times New Roman"/>
-                                <w:sz w:val="24"/>
-                                <w:szCs w:val="24"/>
-                              </w:rPr>
-                              <w:t>title/python</w:t>
+                              <w:t>book/title/python</w:t>
                             </w:r>
                           </w:p>
                         </w:txbxContent>
@@ -9519,23 +9391,13 @@
                               </w:rPr>
                               <w:t>curl --request GET --</w:t>
                             </w:r>
-                            <w:proofErr w:type="spellStart"/>
                             <w:r>
                               <w:rPr>
                                 <w:rFonts w:ascii="Times New Roman" w:hAnsi="Times New Roman" w:cs="Times New Roman"/>
                                 <w:sz w:val="24"/>
                                 <w:szCs w:val="24"/>
                               </w:rPr>
-                              <w:t>url</w:t>
-                            </w:r>
-                            <w:proofErr w:type="spellEnd"/>
-                            <w:r>
-                              <w:rPr>
-                                <w:rFonts w:ascii="Times New Roman" w:hAnsi="Times New Roman" w:cs="Times New Roman"/>
-                                <w:sz w:val="24"/>
-                                <w:szCs w:val="24"/>
-                              </w:rPr>
-                              <w:t xml:space="preserve"> https://mibrary.me/api/</w:t>
+                              <w:t>url https://mibrary.me/api/</w:t>
                             </w:r>
                             <w:r>
                               <w:rPr>
@@ -9543,31 +9405,7 @@
                                 <w:sz w:val="24"/>
                                 <w:szCs w:val="24"/>
                               </w:rPr>
-                              <w:t>book/</w:t>
-                            </w:r>
-                            <w:r>
-                              <w:rPr>
-                                <w:rFonts w:ascii="Times New Roman" w:hAnsi="Times New Roman" w:cs="Times New Roman"/>
-                                <w:sz w:val="24"/>
-                                <w:szCs w:val="24"/>
-                              </w:rPr>
-                              <w:t>subject</w:t>
-                            </w:r>
-                            <w:r>
-                              <w:rPr>
-                                <w:rFonts w:ascii="Times New Roman" w:hAnsi="Times New Roman" w:cs="Times New Roman"/>
-                                <w:sz w:val="24"/>
-                                <w:szCs w:val="24"/>
-                              </w:rPr>
-                              <w:t>/</w:t>
-                            </w:r>
-                            <w:r>
-                              <w:rPr>
-                                <w:rFonts w:ascii="Times New Roman" w:hAnsi="Times New Roman" w:cs="Times New Roman"/>
-                                <w:sz w:val="24"/>
-                                <w:szCs w:val="24"/>
-                              </w:rPr>
-                              <w:t>java</w:t>
+                              <w:t>book/subject/java</w:t>
                             </w:r>
                           </w:p>
                         </w:txbxContent>
@@ -9815,23 +9653,13 @@
                               </w:rPr>
                               <w:t xml:space="preserve"> --</w:t>
                             </w:r>
-                            <w:proofErr w:type="spellStart"/>
                             <w:r>
                               <w:rPr>
                                 <w:rFonts w:ascii="Times New Roman" w:hAnsi="Times New Roman" w:cs="Times New Roman"/>
                                 <w:sz w:val="24"/>
                                 <w:szCs w:val="24"/>
                               </w:rPr>
-                              <w:t>url</w:t>
-                            </w:r>
-                            <w:proofErr w:type="spellEnd"/>
-                            <w:r>
-                              <w:rPr>
-                                <w:rFonts w:ascii="Times New Roman" w:hAnsi="Times New Roman" w:cs="Times New Roman"/>
-                                <w:sz w:val="24"/>
-                                <w:szCs w:val="24"/>
-                              </w:rPr>
-                              <w:t xml:space="preserve"> https://mibrary.me/api/</w:t>
+                              <w:t>url https://mibrary.me/api/</w:t>
                             </w:r>
                             <w:r>
                               <w:rPr>
@@ -9839,15 +9667,7 @@
                                 <w:sz w:val="24"/>
                                 <w:szCs w:val="24"/>
                               </w:rPr>
-                              <w:t>book/</w:t>
-                            </w:r>
-                            <w:r>
-                              <w:rPr>
-                                <w:rFonts w:ascii="Times New Roman" w:hAnsi="Times New Roman" w:cs="Times New Roman"/>
-                                <w:sz w:val="24"/>
-                                <w:szCs w:val="24"/>
-                              </w:rPr>
-                              <w:t>add-book</w:t>
+                              <w:t>book/add-book</w:t>
                             </w:r>
                           </w:p>
                         </w:txbxContent>
@@ -10111,23 +9931,13 @@
                               </w:rPr>
                               <w:t xml:space="preserve"> --</w:t>
                             </w:r>
-                            <w:proofErr w:type="spellStart"/>
                             <w:r>
                               <w:rPr>
                                 <w:rFonts w:ascii="Times New Roman" w:hAnsi="Times New Roman" w:cs="Times New Roman"/>
                                 <w:sz w:val="24"/>
                                 <w:szCs w:val="24"/>
                               </w:rPr>
-                              <w:t>url</w:t>
-                            </w:r>
-                            <w:proofErr w:type="spellEnd"/>
-                            <w:r>
-                              <w:rPr>
-                                <w:rFonts w:ascii="Times New Roman" w:hAnsi="Times New Roman" w:cs="Times New Roman"/>
-                                <w:sz w:val="24"/>
-                                <w:szCs w:val="24"/>
-                              </w:rPr>
-                              <w:t xml:space="preserve"> https://mibrary.me/api/</w:t>
+                              <w:t>url https://mibrary.me/api/</w:t>
                             </w:r>
                             <w:r>
                               <w:rPr>
@@ -10135,15 +9945,7 @@
                                 <w:sz w:val="24"/>
                                 <w:szCs w:val="24"/>
                               </w:rPr>
-                              <w:t>book/</w:t>
-                            </w:r>
-                            <w:r>
-                              <w:rPr>
-                                <w:rFonts w:ascii="Times New Roman" w:hAnsi="Times New Roman" w:cs="Times New Roman"/>
-                                <w:sz w:val="24"/>
-                                <w:szCs w:val="24"/>
-                              </w:rPr>
-                              <w:t>delete-book</w:t>
+                              <w:t>book/delete-book</w:t>
                             </w:r>
                           </w:p>
                         </w:txbxContent>
@@ -11564,7 +11366,7 @@
       <w:pPr>
         <w:pStyle w:val="Heading2"/>
       </w:pPr>
-      <w:bookmarkStart w:id="10" w:name="_Toc519282181"/>
+      <w:bookmarkStart w:id="10" w:name="_Toc520062928"/>
       <w:r>
         <w:t xml:space="preserve">3.3. </w:t>
       </w:r>
@@ -11649,23 +11451,13 @@
                               </w:rPr>
                               <w:t>curl --request GET --</w:t>
                             </w:r>
-                            <w:proofErr w:type="spellStart"/>
                             <w:r>
                               <w:rPr>
                                 <w:rFonts w:ascii="Times New Roman" w:hAnsi="Times New Roman" w:cs="Times New Roman"/>
                                 <w:sz w:val="24"/>
                                 <w:szCs w:val="24"/>
                               </w:rPr>
-                              <w:t>url</w:t>
-                            </w:r>
-                            <w:proofErr w:type="spellEnd"/>
-                            <w:r>
-                              <w:rPr>
-                                <w:rFonts w:ascii="Times New Roman" w:hAnsi="Times New Roman" w:cs="Times New Roman"/>
-                                <w:sz w:val="24"/>
-                                <w:szCs w:val="24"/>
-                              </w:rPr>
-                              <w:t xml:space="preserve"> https://mibrary.me/api/</w:t>
+                              <w:t>url https://mibrary.me/api/</w:t>
                             </w:r>
                             <w:r>
                               <w:rPr>
@@ -12237,7 +12029,7 @@
       <w:pPr>
         <w:pStyle w:val="Heading2"/>
       </w:pPr>
-      <w:bookmarkStart w:id="11" w:name="_Toc519282182"/>
+      <w:bookmarkStart w:id="11" w:name="_Toc520062929"/>
       <w:r>
         <w:t xml:space="preserve">3.4. </w:t>
       </w:r>
@@ -12339,23 +12131,13 @@
                               </w:rPr>
                               <w:t>curl --request GET --</w:t>
                             </w:r>
-                            <w:proofErr w:type="spellStart"/>
                             <w:r>
                               <w:rPr>
                                 <w:rFonts w:ascii="Times New Roman" w:hAnsi="Times New Roman" w:cs="Times New Roman"/>
                                 <w:sz w:val="24"/>
                                 <w:szCs w:val="24"/>
                               </w:rPr>
-                              <w:t>url</w:t>
-                            </w:r>
-                            <w:proofErr w:type="spellEnd"/>
-                            <w:r>
-                              <w:rPr>
-                                <w:rFonts w:ascii="Times New Roman" w:hAnsi="Times New Roman" w:cs="Times New Roman"/>
-                                <w:sz w:val="24"/>
-                                <w:szCs w:val="24"/>
-                              </w:rPr>
-                              <w:t xml:space="preserve"> https://mibrary.me/api/</w:t>
+                              <w:t>url https://mibrary.me/api/</w:t>
                             </w:r>
                             <w:r>
                               <w:rPr>
@@ -12584,23 +12366,13 @@
                               </w:rPr>
                               <w:t>curl --request GET --</w:t>
                             </w:r>
-                            <w:proofErr w:type="spellStart"/>
                             <w:r>
                               <w:rPr>
                                 <w:rFonts w:ascii="Times New Roman" w:hAnsi="Times New Roman" w:cs="Times New Roman"/>
                                 <w:sz w:val="24"/>
                                 <w:szCs w:val="24"/>
                               </w:rPr>
-                              <w:t>url</w:t>
-                            </w:r>
-                            <w:proofErr w:type="spellEnd"/>
-                            <w:r>
-                              <w:rPr>
-                                <w:rFonts w:ascii="Times New Roman" w:hAnsi="Times New Roman" w:cs="Times New Roman"/>
-                                <w:sz w:val="24"/>
-                                <w:szCs w:val="24"/>
-                              </w:rPr>
-                              <w:t xml:space="preserve"> https://mibrary.me/api/</w:t>
+                              <w:t>url https://mibrary.me/api/</w:t>
                             </w:r>
                             <w:r>
                               <w:rPr>
@@ -12800,23 +12572,13 @@
                               </w:rPr>
                               <w:t>curl --request GET --</w:t>
                             </w:r>
-                            <w:proofErr w:type="spellStart"/>
                             <w:r>
                               <w:rPr>
                                 <w:rFonts w:ascii="Times New Roman" w:hAnsi="Times New Roman" w:cs="Times New Roman"/>
                                 <w:sz w:val="24"/>
                                 <w:szCs w:val="24"/>
                               </w:rPr>
-                              <w:t>url</w:t>
-                            </w:r>
-                            <w:proofErr w:type="spellEnd"/>
-                            <w:r>
-                              <w:rPr>
-                                <w:rFonts w:ascii="Times New Roman" w:hAnsi="Times New Roman" w:cs="Times New Roman"/>
-                                <w:sz w:val="24"/>
-                                <w:szCs w:val="24"/>
-                              </w:rPr>
-                              <w:t xml:space="preserve"> https://mibrary.me/api/</w:t>
+                              <w:t>url https://mibrary.me/api/</w:t>
                             </w:r>
                             <w:r>
                               <w:rPr>
@@ -13461,7 +13223,7 @@
       <w:pPr>
         <w:pStyle w:val="Heading2"/>
       </w:pPr>
-      <w:bookmarkStart w:id="12" w:name="_Toc519282183"/>
+      <w:bookmarkStart w:id="12" w:name="_Toc520062930"/>
       <w:r>
         <w:t xml:space="preserve">3.5. </w:t>
       </w:r>
@@ -13563,23 +13325,13 @@
                               </w:rPr>
                               <w:t>curl --request GET --</w:t>
                             </w:r>
-                            <w:proofErr w:type="spellStart"/>
                             <w:r>
                               <w:rPr>
                                 <w:rFonts w:ascii="Times New Roman" w:hAnsi="Times New Roman" w:cs="Times New Roman"/>
                                 <w:sz w:val="24"/>
                                 <w:szCs w:val="24"/>
                               </w:rPr>
-                              <w:t>url</w:t>
-                            </w:r>
-                            <w:proofErr w:type="spellEnd"/>
-                            <w:r>
-                              <w:rPr>
-                                <w:rFonts w:ascii="Times New Roman" w:hAnsi="Times New Roman" w:cs="Times New Roman"/>
-                                <w:sz w:val="24"/>
-                                <w:szCs w:val="24"/>
-                              </w:rPr>
-                              <w:t xml:space="preserve"> https://mibrary.me/api/</w:t>
+                              <w:t>url https://mibrary.me/api/</w:t>
                             </w:r>
                             <w:r>
                               <w:rPr>
@@ -13834,23 +13586,13 @@
                               </w:rPr>
                               <w:t>curl --request GET --</w:t>
                             </w:r>
-                            <w:proofErr w:type="spellStart"/>
                             <w:r>
                               <w:rPr>
                                 <w:rFonts w:ascii="Times New Roman" w:hAnsi="Times New Roman" w:cs="Times New Roman"/>
                                 <w:sz w:val="24"/>
                                 <w:szCs w:val="24"/>
                               </w:rPr>
-                              <w:t>url</w:t>
-                            </w:r>
-                            <w:proofErr w:type="spellEnd"/>
-                            <w:r>
-                              <w:rPr>
-                                <w:rFonts w:ascii="Times New Roman" w:hAnsi="Times New Roman" w:cs="Times New Roman"/>
-                                <w:sz w:val="24"/>
-                                <w:szCs w:val="24"/>
-                              </w:rPr>
-                              <w:t xml:space="preserve"> https://mibrary.me/api/</w:t>
+                              <w:t>url https://mibrary.me/api/</w:t>
                             </w:r>
                             <w:r>
                               <w:rPr>
@@ -13858,15 +13600,7 @@
                                 <w:sz w:val="24"/>
                                 <w:szCs w:val="24"/>
                               </w:rPr>
-                              <w:t>requested-book</w:t>
-                            </w:r>
-                            <w:r>
-                              <w:rPr>
-                                <w:rFonts w:ascii="Times New Roman" w:hAnsi="Times New Roman" w:cs="Times New Roman"/>
-                                <w:sz w:val="24"/>
-                                <w:szCs w:val="24"/>
-                              </w:rPr>
-                              <w:t>/9781934759</w:t>
+                              <w:t>requested-book/9781934759</w:t>
                             </w:r>
                           </w:p>
                         </w:txbxContent>
@@ -14107,23 +13841,13 @@
                               </w:rPr>
                               <w:t xml:space="preserve"> --</w:t>
                             </w:r>
-                            <w:proofErr w:type="spellStart"/>
                             <w:r>
                               <w:rPr>
                                 <w:rFonts w:ascii="Times New Roman" w:hAnsi="Times New Roman" w:cs="Times New Roman"/>
                                 <w:sz w:val="24"/>
                                 <w:szCs w:val="24"/>
                               </w:rPr>
-                              <w:t>url</w:t>
-                            </w:r>
-                            <w:proofErr w:type="spellEnd"/>
-                            <w:r>
-                              <w:rPr>
-                                <w:rFonts w:ascii="Times New Roman" w:hAnsi="Times New Roman" w:cs="Times New Roman"/>
-                                <w:sz w:val="24"/>
-                                <w:szCs w:val="24"/>
-                              </w:rPr>
-                              <w:t xml:space="preserve"> https://mibrary.me/api/</w:t>
+                              <w:t>url https://mibrary.me/api/</w:t>
                             </w:r>
                             <w:r>
                               <w:rPr>
@@ -14814,7 +14538,7 @@
       <w:pPr>
         <w:pStyle w:val="Heading2"/>
       </w:pPr>
-      <w:bookmarkStart w:id="13" w:name="_Toc519282184"/>
+      <w:bookmarkStart w:id="13" w:name="_Toc520062931"/>
       <w:r>
         <w:t xml:space="preserve">3.6. </w:t>
       </w:r>
@@ -14916,23 +14640,13 @@
                               </w:rPr>
                               <w:t>curl --request GET --</w:t>
                             </w:r>
-                            <w:proofErr w:type="spellStart"/>
                             <w:r>
                               <w:rPr>
                                 <w:rFonts w:ascii="Times New Roman" w:hAnsi="Times New Roman" w:cs="Times New Roman"/>
                                 <w:sz w:val="24"/>
                                 <w:szCs w:val="24"/>
                               </w:rPr>
-                              <w:t>url</w:t>
-                            </w:r>
-                            <w:proofErr w:type="spellEnd"/>
-                            <w:r>
-                              <w:rPr>
-                                <w:rFonts w:ascii="Times New Roman" w:hAnsi="Times New Roman" w:cs="Times New Roman"/>
-                                <w:sz w:val="24"/>
-                                <w:szCs w:val="24"/>
-                              </w:rPr>
-                              <w:t xml:space="preserve"> https://mibrary.me/api/</w:t>
+                              <w:t>url https://mibrary.me/api/</w:t>
                             </w:r>
                             <w:r>
                               <w:rPr>
@@ -15183,23 +14897,13 @@
                               </w:rPr>
                               <w:t>curl --request GET --</w:t>
                             </w:r>
-                            <w:proofErr w:type="spellStart"/>
                             <w:r>
                               <w:rPr>
                                 <w:rFonts w:ascii="Times New Roman" w:hAnsi="Times New Roman" w:cs="Times New Roman"/>
                                 <w:sz w:val="24"/>
                                 <w:szCs w:val="24"/>
                               </w:rPr>
-                              <w:t>url</w:t>
-                            </w:r>
-                            <w:proofErr w:type="spellEnd"/>
-                            <w:r>
-                              <w:rPr>
-                                <w:rFonts w:ascii="Times New Roman" w:hAnsi="Times New Roman" w:cs="Times New Roman"/>
-                                <w:sz w:val="24"/>
-                                <w:szCs w:val="24"/>
-                              </w:rPr>
-                              <w:t xml:space="preserve"> https://mibrary.me/api/</w:t>
+                              <w:t>url https://mibrary.me/api/</w:t>
                             </w:r>
                             <w:r>
                               <w:rPr>
@@ -15207,15 +14911,7 @@
                                 <w:sz w:val="24"/>
                                 <w:szCs w:val="24"/>
                               </w:rPr>
-                              <w:t>offered</w:t>
-                            </w:r>
-                            <w:r>
-                              <w:rPr>
-                                <w:rFonts w:ascii="Times New Roman" w:hAnsi="Times New Roman" w:cs="Times New Roman"/>
-                                <w:sz w:val="24"/>
-                                <w:szCs w:val="24"/>
-                              </w:rPr>
-                              <w:t>-book/9781934759</w:t>
+                              <w:t>offered-book/9781934759</w:t>
                             </w:r>
                           </w:p>
                         </w:txbxContent>
@@ -15440,23 +15136,13 @@
                               </w:rPr>
                               <w:t>curl --request GET --</w:t>
                             </w:r>
-                            <w:proofErr w:type="spellStart"/>
                             <w:r>
                               <w:rPr>
                                 <w:rFonts w:ascii="Times New Roman" w:hAnsi="Times New Roman" w:cs="Times New Roman"/>
                                 <w:sz w:val="24"/>
                                 <w:szCs w:val="24"/>
                               </w:rPr>
-                              <w:t>url</w:t>
-                            </w:r>
-                            <w:proofErr w:type="spellEnd"/>
-                            <w:r>
-                              <w:rPr>
-                                <w:rFonts w:ascii="Times New Roman" w:hAnsi="Times New Roman" w:cs="Times New Roman"/>
-                                <w:sz w:val="24"/>
-                                <w:szCs w:val="24"/>
-                              </w:rPr>
-                              <w:t xml:space="preserve"> https://mibrary.me/api/</w:t>
+                              <w:t>url https://mibrary.me/api/</w:t>
                             </w:r>
                             <w:r>
                               <w:rPr>
@@ -15464,23 +15150,7 @@
                                 <w:sz w:val="24"/>
                                 <w:szCs w:val="24"/>
                               </w:rPr>
-                              <w:t>offer</w:t>
-                            </w:r>
-                            <w:r>
-                              <w:rPr>
-                                <w:rFonts w:ascii="Times New Roman" w:hAnsi="Times New Roman" w:cs="Times New Roman"/>
-                                <w:sz w:val="24"/>
-                                <w:szCs w:val="24"/>
-                              </w:rPr>
-                              <w:t>ed-book/</w:t>
-                            </w:r>
-                            <w:r>
-                              <w:rPr>
-                                <w:rFonts w:ascii="Times New Roman" w:hAnsi="Times New Roman" w:cs="Times New Roman"/>
-                                <w:sz w:val="24"/>
-                                <w:szCs w:val="24"/>
-                              </w:rPr>
-                              <w:t>add-offer</w:t>
+                              <w:t>offered-book/add-offer</w:t>
                             </w:r>
                           </w:p>
                         </w:txbxContent>
@@ -16155,7 +15825,7 @@
       <w:pPr>
         <w:pStyle w:val="Heading2"/>
       </w:pPr>
-      <w:bookmarkStart w:id="14" w:name="_Toc519282185"/>
+      <w:bookmarkStart w:id="14" w:name="_Toc520062932"/>
       <w:r>
         <w:t xml:space="preserve">3.7. </w:t>
       </w:r>
@@ -16257,23 +15927,13 @@
                               </w:rPr>
                               <w:t>curl --request GET --</w:t>
                             </w:r>
-                            <w:proofErr w:type="spellStart"/>
                             <w:r>
                               <w:rPr>
                                 <w:rFonts w:ascii="Times New Roman" w:hAnsi="Times New Roman" w:cs="Times New Roman"/>
                                 <w:sz w:val="24"/>
                                 <w:szCs w:val="24"/>
                               </w:rPr>
-                              <w:t>url</w:t>
-                            </w:r>
-                            <w:proofErr w:type="spellEnd"/>
-                            <w:r>
-                              <w:rPr>
-                                <w:rFonts w:ascii="Times New Roman" w:hAnsi="Times New Roman" w:cs="Times New Roman"/>
-                                <w:sz w:val="24"/>
-                                <w:szCs w:val="24"/>
-                              </w:rPr>
-                              <w:t xml:space="preserve"> https://mibrary.me/api/</w:t>
+                              <w:t>url https://mibrary.me/api/</w:t>
                             </w:r>
                             <w:r>
                               <w:rPr>
@@ -16548,23 +16208,13 @@
                               </w:rPr>
                               <w:t>curl --request GET --</w:t>
                             </w:r>
-                            <w:proofErr w:type="spellStart"/>
                             <w:r>
                               <w:rPr>
                                 <w:rFonts w:ascii="Times New Roman" w:hAnsi="Times New Roman" w:cs="Times New Roman"/>
                                 <w:sz w:val="24"/>
                                 <w:szCs w:val="24"/>
                               </w:rPr>
-                              <w:t>url</w:t>
-                            </w:r>
-                            <w:proofErr w:type="spellEnd"/>
-                            <w:r>
-                              <w:rPr>
-                                <w:rFonts w:ascii="Times New Roman" w:hAnsi="Times New Roman" w:cs="Times New Roman"/>
-                                <w:sz w:val="24"/>
-                                <w:szCs w:val="24"/>
-                              </w:rPr>
-                              <w:t xml:space="preserve"> https://mibrary.me/api/</w:t>
+                              <w:t>url https://mibrary.me/api/</w:t>
                             </w:r>
                             <w:r>
                               <w:rPr>
@@ -16572,15 +16222,7 @@
                                 <w:sz w:val="24"/>
                                 <w:szCs w:val="24"/>
                               </w:rPr>
-                              <w:t>reported</w:t>
-                            </w:r>
-                            <w:r>
-                              <w:rPr>
-                                <w:rFonts w:ascii="Times New Roman" w:hAnsi="Times New Roman" w:cs="Times New Roman"/>
-                                <w:sz w:val="24"/>
-                                <w:szCs w:val="24"/>
-                              </w:rPr>
-                              <w:t>-book/9781934759</w:t>
+                              <w:t>reported-book/9781934759</w:t>
                             </w:r>
                           </w:p>
                         </w:txbxContent>
@@ -16801,23 +16443,13 @@
                               </w:rPr>
                               <w:t>curl --request GET --</w:t>
                             </w:r>
-                            <w:proofErr w:type="spellStart"/>
                             <w:r>
                               <w:rPr>
                                 <w:rFonts w:ascii="Times New Roman" w:hAnsi="Times New Roman" w:cs="Times New Roman"/>
                                 <w:sz w:val="24"/>
                                 <w:szCs w:val="24"/>
                               </w:rPr>
-                              <w:t>url</w:t>
-                            </w:r>
-                            <w:proofErr w:type="spellEnd"/>
-                            <w:r>
-                              <w:rPr>
-                                <w:rFonts w:ascii="Times New Roman" w:hAnsi="Times New Roman" w:cs="Times New Roman"/>
-                                <w:sz w:val="24"/>
-                                <w:szCs w:val="24"/>
-                              </w:rPr>
-                              <w:t xml:space="preserve"> https://mibrary.me/api/</w:t>
+                              <w:t>url https://mibrary.me/api/</w:t>
                             </w:r>
                             <w:r>
                               <w:rPr>
@@ -17492,7 +17124,7 @@
       <w:pPr>
         <w:pStyle w:val="Heading1"/>
       </w:pPr>
-      <w:bookmarkStart w:id="15" w:name="_Toc519282186"/>
+      <w:bookmarkStart w:id="15" w:name="_Toc520062933"/>
       <w:r>
         <w:lastRenderedPageBreak/>
         <w:t xml:space="preserve">4 </w:t>
@@ -17507,7 +17139,7 @@
       <w:pPr>
         <w:pStyle w:val="Heading2"/>
       </w:pPr>
-      <w:bookmarkStart w:id="16" w:name="_Toc519282187"/>
+      <w:bookmarkStart w:id="16" w:name="_Toc520062934"/>
       <w:r>
         <w:t xml:space="preserve">4.1 </w:t>
       </w:r>
@@ -18387,7 +18019,6 @@
               <w:t xml:space="preserve">Genre or topic of the book </w:t>
             </w:r>
             <w:proofErr w:type="spellStart"/>
-            <w:proofErr w:type="gramStart"/>
             <w:r>
               <w:rPr>
                 <w:rFonts w:ascii="Calibri" w:eastAsia="Times New Roman" w:hAnsi="Calibri" w:cs="Calibri"/>
@@ -18399,7 +18030,6 @@
               <w:t>EG:Nonfiction</w:t>
             </w:r>
             <w:proofErr w:type="spellEnd"/>
-            <w:proofErr w:type="gramEnd"/>
             <w:r>
               <w:rPr>
                 <w:rFonts w:ascii="Calibri" w:eastAsia="Times New Roman" w:hAnsi="Calibri" w:cs="Calibri"/>
@@ -18696,7 +18326,7 @@
       <w:pPr>
         <w:pStyle w:val="Heading2"/>
       </w:pPr>
-      <w:bookmarkStart w:id="17" w:name="_Toc519282188"/>
+      <w:bookmarkStart w:id="17" w:name="_Toc520062935"/>
       <w:r>
         <w:t xml:space="preserve">4.2 </w:t>
       </w:r>
@@ -18987,7 +18617,7 @@
       <w:pPr>
         <w:pStyle w:val="Heading2"/>
       </w:pPr>
-      <w:bookmarkStart w:id="18" w:name="_Toc519282189"/>
+      <w:bookmarkStart w:id="18" w:name="_Toc520062936"/>
       <w:r>
         <w:t>4.3 Meeting</w:t>
       </w:r>
@@ -19194,7 +18824,7 @@
       <w:pPr>
         <w:pStyle w:val="Heading2"/>
       </w:pPr>
-      <w:bookmarkStart w:id="19" w:name="_Toc519282190"/>
+      <w:bookmarkStart w:id="19" w:name="_Toc520062937"/>
       <w:r>
         <w:t xml:space="preserve">4.4 </w:t>
       </w:r>
@@ -19451,17 +19081,17 @@
       <w:pPr>
         <w:pStyle w:val="Heading2"/>
       </w:pPr>
-      <w:bookmarkStart w:id="20" w:name="_Toc519282191"/>
+      <w:bookmarkStart w:id="20" w:name="_Toc520062938"/>
       <w:r>
         <w:t xml:space="preserve">4.5 </w:t>
       </w:r>
       <w:r>
         <w:t>C</w:t>
       </w:r>
+      <w:r>
+        <w:t>ourse</w:t>
+      </w:r>
       <w:bookmarkEnd w:id="20"/>
-      <w:r>
-        <w:t>ourse</w:t>
-      </w:r>
     </w:p>
     <w:tbl>
       <w:tblPr>
@@ -19750,7 +19380,7 @@
         <w:pStyle w:val="Heading1"/>
       </w:pPr>
       <w:bookmarkStart w:id="21" w:name="_Toc517966883"/>
-      <w:bookmarkStart w:id="22" w:name="_Toc519282192"/>
+      <w:bookmarkStart w:id="22" w:name="_Toc520062939"/>
       <w:r>
         <w:t xml:space="preserve">5 </w:t>
       </w:r>
@@ -19765,7 +19395,7 @@
         <w:pStyle w:val="Heading2"/>
       </w:pPr>
       <w:bookmarkStart w:id="23" w:name="_Toc517966884"/>
-      <w:bookmarkStart w:id="24" w:name="_Toc519282193"/>
+      <w:bookmarkStart w:id="24" w:name="_Toc520062940"/>
       <w:r>
         <w:t xml:space="preserve">5.1 </w:t>
       </w:r>
@@ -19830,7 +19460,7 @@
       <w:pPr>
         <w:pStyle w:val="Heading2"/>
       </w:pPr>
-      <w:bookmarkStart w:id="25" w:name="_Toc519282194"/>
+      <w:bookmarkStart w:id="25" w:name="_Toc520062941"/>
       <w:r>
         <w:t xml:space="preserve">5.2 </w:t>
       </w:r>
@@ -19896,7 +19526,7 @@
       <w:pPr>
         <w:pStyle w:val="Heading2"/>
       </w:pPr>
-      <w:bookmarkStart w:id="26" w:name="_Toc519282195"/>
+      <w:bookmarkStart w:id="26" w:name="_Toc520062942"/>
       <w:r>
         <w:t xml:space="preserve">5.3 </w:t>
       </w:r>
@@ -19944,7 +19574,7 @@
       <w:pPr>
         <w:pStyle w:val="Heading2"/>
       </w:pPr>
-      <w:bookmarkStart w:id="27" w:name="_Toc519282196"/>
+      <w:bookmarkStart w:id="27" w:name="_Toc520062943"/>
       <w:r>
         <w:t xml:space="preserve">5.4 </w:t>
       </w:r>
@@ -20018,7 +19648,7 @@
       <w:pPr>
         <w:pStyle w:val="Heading2"/>
       </w:pPr>
-      <w:bookmarkStart w:id="28" w:name="_Toc519282197"/>
+      <w:bookmarkStart w:id="28" w:name="_Toc520062944"/>
       <w:r>
         <w:t>5.5 MySQL</w:t>
       </w:r>
@@ -20045,7 +19675,7 @@
       <w:pPr>
         <w:pStyle w:val="Heading2"/>
       </w:pPr>
-      <w:bookmarkStart w:id="29" w:name="_Toc519282198"/>
+      <w:bookmarkStart w:id="29" w:name="_Toc520062945"/>
       <w:r>
         <w:lastRenderedPageBreak/>
         <w:t>5.6 Flask</w:t>
@@ -20091,7 +19721,7 @@
       <w:pPr>
         <w:pStyle w:val="Heading2"/>
       </w:pPr>
-      <w:bookmarkStart w:id="30" w:name="_Toc519282199"/>
+      <w:bookmarkStart w:id="30" w:name="_Toc520062946"/>
       <w:r>
         <w:t>5.7 React</w:t>
       </w:r>
@@ -20118,7 +19748,7 @@
       <w:pPr>
         <w:pStyle w:val="Heading3"/>
       </w:pPr>
-      <w:bookmarkStart w:id="31" w:name="_Toc519282200"/>
+      <w:bookmarkStart w:id="31" w:name="_Toc520062947"/>
       <w:r>
         <w:t>5.7.1 React-Router</w:t>
       </w:r>
@@ -20181,7 +19811,7 @@
       <w:pPr>
         <w:pStyle w:val="Heading2"/>
       </w:pPr>
-      <w:bookmarkStart w:id="32" w:name="_Toc519282201"/>
+      <w:bookmarkStart w:id="32" w:name="_Toc520062948"/>
       <w:r>
         <w:t>5.8 Docker</w:t>
       </w:r>
@@ -20234,7 +19864,7 @@
       <w:pPr>
         <w:pStyle w:val="Heading2"/>
       </w:pPr>
-      <w:bookmarkStart w:id="33" w:name="_Toc519282202"/>
+      <w:bookmarkStart w:id="33" w:name="_Toc520062949"/>
       <w:r>
         <w:t>5.9 Mocha</w:t>
       </w:r>
@@ -20261,7 +19891,7 @@
       <w:pPr>
         <w:pStyle w:val="Heading2"/>
       </w:pPr>
-      <w:bookmarkStart w:id="34" w:name="_Toc519282203"/>
+      <w:bookmarkStart w:id="34" w:name="_Toc520062950"/>
       <w:r>
         <w:t xml:space="preserve">5.10 </w:t>
       </w:r>
@@ -20311,7 +19941,7 @@
       <w:pPr>
         <w:pStyle w:val="Heading2"/>
       </w:pPr>
-      <w:bookmarkStart w:id="35" w:name="_Toc519282204"/>
+      <w:bookmarkStart w:id="35" w:name="_Toc520062951"/>
       <w:r>
         <w:t>5.11 Selenium</w:t>
       </w:r>
@@ -20354,14 +19984,14 @@
       <w:pPr>
         <w:pStyle w:val="Heading2"/>
       </w:pPr>
-      <w:bookmarkStart w:id="36" w:name="_Toc519282205"/>
+      <w:bookmarkStart w:id="36" w:name="_Toc520062952"/>
       <w:r>
         <w:t xml:space="preserve">5.12 </w:t>
       </w:r>
+      <w:r>
+        <w:t>Visual Paradigm</w:t>
+      </w:r>
       <w:bookmarkEnd w:id="36"/>
-      <w:r>
-        <w:t>Visual Paradigm</w:t>
-      </w:r>
     </w:p>
     <w:p>
       <w:pPr>
@@ -20395,7 +20025,7 @@
         <w:pStyle w:val="Heading1"/>
       </w:pPr>
       <w:bookmarkStart w:id="37" w:name="_Toc517966885"/>
-      <w:bookmarkStart w:id="38" w:name="_Toc519282206"/>
+      <w:bookmarkStart w:id="38" w:name="_Toc520062953"/>
       <w:r>
         <w:t xml:space="preserve">6 </w:t>
       </w:r>
@@ -20409,7 +20039,7 @@
       <w:pPr>
         <w:pStyle w:val="Heading2"/>
       </w:pPr>
-      <w:bookmarkStart w:id="39" w:name="_Toc519282207"/>
+      <w:bookmarkStart w:id="39" w:name="_Toc520062954"/>
       <w:r>
         <w:t xml:space="preserve">6.1 </w:t>
       </w:r>
@@ -20446,7 +20076,7 @@
       <w:pPr>
         <w:pStyle w:val="Heading2"/>
       </w:pPr>
-      <w:bookmarkStart w:id="40" w:name="_Toc519282208"/>
+      <w:bookmarkStart w:id="40" w:name="_Toc520062955"/>
       <w:r>
         <w:t xml:space="preserve">6.2 </w:t>
       </w:r>
@@ -20540,7 +20170,7 @@
       <w:pPr>
         <w:pStyle w:val="Heading1"/>
       </w:pPr>
-      <w:bookmarkStart w:id="41" w:name="_Toc519282209"/>
+      <w:bookmarkStart w:id="41" w:name="_Toc520062956"/>
       <w:r>
         <w:t>8 Pagination</w:t>
       </w:r>
@@ -20657,7 +20287,7 @@
       <w:pPr>
         <w:pStyle w:val="Heading1"/>
       </w:pPr>
-      <w:bookmarkStart w:id="42" w:name="_Toc519282210"/>
+      <w:bookmarkStart w:id="42" w:name="_Toc520062957"/>
       <w:r>
         <w:t>9 DB</w:t>
       </w:r>
@@ -20856,21 +20486,12 @@
     </w:p>
     <w:p>
       <w:pPr>
-        <w:rPr>
-          <w:rFonts w:ascii="Times New Roman" w:hAnsi="Times New Roman" w:cs="Times New Roman"/>
-          <w:sz w:val="24"/>
-          <w:szCs w:val="24"/>
-        </w:rPr>
-      </w:pPr>
-      <w:r>
-        <w:rPr>
-          <w:rFonts w:ascii="Times New Roman" w:hAnsi="Times New Roman" w:cs="Times New Roman"/>
+        <w:pStyle w:val="NormalWeb"/>
+        <w:spacing w:before="0" w:beforeAutospacing="0" w:after="0" w:afterAutospacing="0" w:line="331" w:lineRule="atLeast"/>
+        <w:rPr>
           <w:color w:val="000000"/>
-          <w:sz w:val="24"/>
-          <w:szCs w:val="24"/>
-        </w:rPr>
-        <w:br/>
-      </w:r>
+        </w:rPr>
+      </w:pPr>
     </w:p>
     <w:p>
       <w:pPr>
@@ -21040,14 +20661,16 @@
         </w:rPr>
         <w:t>: In fact, a book can be a collaborated work of many authors and an author writes many different books. A work implies the relationship between an author and a book; that means this specific book was written by this author and this author wrote this book.</w:t>
       </w:r>
-      <w:r>
-        <w:rPr>
-          <w:rFonts w:ascii="Times New Roman" w:hAnsi="Times New Roman" w:cs="Times New Roman"/>
-          <w:sz w:val="24"/>
-          <w:szCs w:val="24"/>
-        </w:rPr>
+    </w:p>
+    <w:p>
+      <w:pPr>
+        <w:pStyle w:val="Heading1"/>
+      </w:pPr>
+      <w:bookmarkStart w:id="43" w:name="_Toc520062958"/>
+      <w:r>
         <w:t>10 Testing</w:t>
       </w:r>
+      <w:bookmarkEnd w:id="43"/>
     </w:p>
     <w:p>
       <w:pPr>
@@ -21122,7 +20745,7 @@
       <w:pPr>
         <w:pStyle w:val="Heading1"/>
       </w:pPr>
-      <w:bookmarkStart w:id="43" w:name="_Toc519282211"/>
+      <w:bookmarkStart w:id="44" w:name="_Toc520062959"/>
       <w:r>
         <w:lastRenderedPageBreak/>
         <w:t>11</w:t>
@@ -21133,7 +20756,7 @@
       <w:r>
         <w:t>Charts</w:t>
       </w:r>
-      <w:bookmarkEnd w:id="43"/>
+      <w:bookmarkEnd w:id="44"/>
     </w:p>
     <w:p>
       <w:r>
@@ -23818,7 +23441,7 @@
 </file>
 
 <file path=customXml/itemProps1.xml><?xml version="1.0" encoding="utf-8"?>
-<ds:datastoreItem xmlns:ds="http://schemas.openxmlformats.org/officeDocument/2006/customXml" ds:itemID="{E2C0643A-DA21-4E00-9459-0C896FA53DDB}">
+<ds:datastoreItem xmlns:ds="http://schemas.openxmlformats.org/officeDocument/2006/customXml" ds:itemID="{9714CB7B-667E-43EC-B370-3E4634CAB340}">
   <ds:schemaRefs>
     <ds:schemaRef ds:uri="http://schemas.openxmlformats.org/officeDocument/2006/bibliography"/>
   </ds:schemaRefs>

</xml_diff>